<commit_message>
Version Control SRSD Cycle 1
</commit_message>
<xml_diff>
--- a/SRSD เอกสารกำกับการทำงานซอฟต์แวร์/Version Control SRSD.docx
+++ b/SRSD เอกสารกำกับการทำงานซอฟต์แวร์/Version Control SRSD.docx
@@ -61,7 +61,7 @@
     <w:p>
       <w:pPr>
         <w:rPr>
-          <w:rFonts w:ascii="TH Sarabun New" w:hAnsi="TH Sarabun New" w:hint="cs"/>
+          <w:rFonts w:ascii="TH Sarabun New" w:hAnsi="TH Sarabun New"/>
           <w:sz w:val="32"/>
           <w:szCs w:val="32"/>
           <w:cs/>
@@ -138,8 +138,8 @@
       <w:tblGrid>
         <w:gridCol w:w="985"/>
         <w:gridCol w:w="1980"/>
-        <w:gridCol w:w="2012"/>
-        <w:gridCol w:w="1659"/>
+        <w:gridCol w:w="2160"/>
+        <w:gridCol w:w="1511"/>
         <w:gridCol w:w="1660"/>
       </w:tblGrid>
       <w:tr>
@@ -531,7 +531,7 @@
         </w:tc>
         <w:tc>
           <w:tcPr>
-            <w:tcW w:w="2012" w:type="dxa"/>
+            <w:tcW w:w="2160" w:type="dxa"/>
             <w:tcBorders>
               <w:bottom w:val="single" w:sz="4" w:space="0" w:color="auto"/>
             </w:tcBorders>
@@ -564,7 +564,7 @@
         </w:tc>
         <w:tc>
           <w:tcPr>
-            <w:tcW w:w="1659" w:type="dxa"/>
+            <w:tcW w:w="1511" w:type="dxa"/>
             <w:tcBorders>
               <w:bottom w:val="single" w:sz="4" w:space="0" w:color="auto"/>
             </w:tcBorders>
@@ -664,24 +664,24 @@
         </w:tc>
         <w:tc>
           <w:tcPr>
-            <w:tcW w:w="2012" w:type="dxa"/>
-            <w:shd w:val="clear" w:color="auto" w:fill="auto"/>
-          </w:tcPr>
-          <w:p>
-            <w:pPr>
-              <w:jc w:val="center"/>
-              <w:rPr>
-                <w:rFonts w:ascii="TH Sarabun New" w:hAnsi="TH Sarabun New"/>
-                <w:sz w:val="32"/>
-                <w:szCs w:val="32"/>
-                <w:cs/>
-              </w:rPr>
-            </w:pPr>
-          </w:p>
-        </w:tc>
-        <w:tc>
-          <w:tcPr>
-            <w:tcW w:w="1659" w:type="dxa"/>
+            <w:tcW w:w="2160" w:type="dxa"/>
+            <w:shd w:val="clear" w:color="auto" w:fill="auto"/>
+          </w:tcPr>
+          <w:p>
+            <w:pPr>
+              <w:jc w:val="center"/>
+              <w:rPr>
+                <w:rFonts w:ascii="TH Sarabun New" w:hAnsi="TH Sarabun New"/>
+                <w:sz w:val="32"/>
+                <w:szCs w:val="32"/>
+                <w:cs/>
+              </w:rPr>
+            </w:pPr>
+          </w:p>
+        </w:tc>
+        <w:tc>
+          <w:tcPr>
+            <w:tcW w:w="1511" w:type="dxa"/>
             <w:shd w:val="clear" w:color="auto" w:fill="auto"/>
           </w:tcPr>
           <w:p>
@@ -823,7 +823,7 @@
         </w:tc>
         <w:tc>
           <w:tcPr>
-            <w:tcW w:w="2012" w:type="dxa"/>
+            <w:tcW w:w="2160" w:type="dxa"/>
             <w:shd w:val="clear" w:color="auto" w:fill="auto"/>
           </w:tcPr>
           <w:p>
@@ -850,24 +850,7 @@
                 <w:szCs w:val="32"/>
                 <w:cs/>
               </w:rPr>
-              <w:t xml:space="preserve"> </w:t>
-            </w:r>
-            <w:r>
-              <w:rPr>
-                <w:rFonts w:ascii="TH Sarabun New" w:hAnsi="TH Sarabun New"/>
-                <w:sz w:val="32"/>
-                <w:szCs w:val="32"/>
-              </w:rPr>
-              <w:t xml:space="preserve">SRSD </w:t>
-            </w:r>
-            <w:r>
-              <w:rPr>
-                <w:rFonts w:ascii="TH Sarabun New" w:hAnsi="TH Sarabun New" w:hint="cs"/>
-                <w:sz w:val="32"/>
-                <w:szCs w:val="32"/>
-                <w:cs/>
-              </w:rPr>
-              <w:t xml:space="preserve">บทที่ </w:t>
+              <w:t xml:space="preserve"> บทที่ </w:t>
             </w:r>
             <w:r>
               <w:rPr>
@@ -881,7 +864,7 @@
         </w:tc>
         <w:tc>
           <w:tcPr>
-            <w:tcW w:w="1659" w:type="dxa"/>
+            <w:tcW w:w="1511" w:type="dxa"/>
             <w:shd w:val="clear" w:color="auto" w:fill="auto"/>
           </w:tcPr>
           <w:p>
@@ -1038,6 +1021,1607 @@
                 <w:sz w:val="32"/>
                 <w:szCs w:val="32"/>
               </w:rPr>
+              <w:t>1.9.</w:t>
+            </w:r>
+            <w:r>
+              <w:rPr>
+                <w:rFonts w:ascii="TH Sarabun New" w:hAnsi="TH Sarabun New"/>
+                <w:sz w:val="32"/>
+                <w:szCs w:val="32"/>
+              </w:rPr>
+              <w:t>1</w:t>
+            </w:r>
+          </w:p>
+        </w:tc>
+        <w:tc>
+          <w:tcPr>
+            <w:tcW w:w="1980" w:type="dxa"/>
+            <w:shd w:val="clear" w:color="auto" w:fill="auto"/>
+          </w:tcPr>
+          <w:p>
+            <w:pPr>
+              <w:jc w:val="center"/>
+              <w:rPr>
+                <w:rFonts w:ascii="TH Sarabun New" w:hAnsi="TH Sarabun New"/>
+                <w:sz w:val="32"/>
+                <w:szCs w:val="32"/>
+              </w:rPr>
+            </w:pPr>
+            <w:r>
+              <w:rPr>
+                <w:rFonts w:ascii="TH Sarabun New" w:hAnsi="TH Sarabun New"/>
+                <w:sz w:val="32"/>
+                <w:szCs w:val="32"/>
+              </w:rPr>
+              <w:t xml:space="preserve">31 </w:t>
+            </w:r>
+            <w:r>
+              <w:rPr>
+                <w:rFonts w:ascii="TH Sarabun New" w:hAnsi="TH Sarabun New"/>
+                <w:sz w:val="32"/>
+                <w:szCs w:val="32"/>
+                <w:cs/>
+              </w:rPr>
+              <w:t>สิงหาคม</w:t>
+            </w:r>
+            <w:r>
+              <w:rPr>
+                <w:rFonts w:ascii="TH Sarabun New" w:hAnsi="TH Sarabun New" w:hint="cs"/>
+                <w:sz w:val="32"/>
+                <w:szCs w:val="32"/>
+                <w:cs/>
+              </w:rPr>
+              <w:t xml:space="preserve"> </w:t>
+            </w:r>
+            <w:r>
+              <w:rPr>
+                <w:rFonts w:ascii="TH Sarabun New" w:hAnsi="TH Sarabun New"/>
+                <w:sz w:val="32"/>
+                <w:szCs w:val="32"/>
+              </w:rPr>
+              <w:t>2564</w:t>
+            </w:r>
+          </w:p>
+        </w:tc>
+        <w:tc>
+          <w:tcPr>
+            <w:tcW w:w="2160" w:type="dxa"/>
+            <w:shd w:val="clear" w:color="auto" w:fill="auto"/>
+          </w:tcPr>
+          <w:p>
+            <w:pPr>
+              <w:rPr>
+                <w:rFonts w:ascii="TH Sarabun New" w:hAnsi="TH Sarabun New" w:hint="cs"/>
+                <w:sz w:val="32"/>
+                <w:szCs w:val="32"/>
+                <w:cs/>
+              </w:rPr>
+            </w:pPr>
+            <w:r>
+              <w:rPr>
+                <w:rFonts w:ascii="TH Sarabun New" w:hAnsi="TH Sarabun New" w:hint="cs"/>
+                <w:sz w:val="32"/>
+                <w:szCs w:val="32"/>
+                <w:cs/>
+              </w:rPr>
+              <w:t xml:space="preserve">แก้ไข บทที่ </w:t>
+            </w:r>
+            <w:r>
+              <w:rPr>
+                <w:rFonts w:ascii="TH Sarabun New" w:hAnsi="TH Sarabun New"/>
+                <w:sz w:val="32"/>
+                <w:szCs w:val="32"/>
+              </w:rPr>
+              <w:t>3</w:t>
+            </w:r>
+          </w:p>
+        </w:tc>
+        <w:tc>
+          <w:tcPr>
+            <w:tcW w:w="1511" w:type="dxa"/>
+            <w:shd w:val="clear" w:color="auto" w:fill="auto"/>
+          </w:tcPr>
+          <w:p>
+            <w:pPr>
+              <w:jc w:val="center"/>
+              <w:rPr>
+                <w:rFonts w:ascii="TH Sarabun New" w:hAnsi="TH Sarabun New"/>
+                <w:sz w:val="32"/>
+                <w:szCs w:val="32"/>
+              </w:rPr>
+            </w:pPr>
+            <w:r>
+              <w:rPr>
+                <w:rFonts w:ascii="TH Sarabun New" w:hAnsi="TH Sarabun New"/>
+                <w:sz w:val="32"/>
+                <w:szCs w:val="32"/>
+                <w:cs/>
+              </w:rPr>
+              <w:t>ณัฐดนัย</w:t>
+            </w:r>
+            <w:r>
+              <w:rPr>
+                <w:rFonts w:ascii="TH Sarabun New" w:hAnsi="TH Sarabun New"/>
+                <w:sz w:val="32"/>
+                <w:szCs w:val="32"/>
+              </w:rPr>
+              <w:t xml:space="preserve"> (DM)</w:t>
+            </w:r>
+          </w:p>
+          <w:p>
+            <w:pPr>
+              <w:jc w:val="center"/>
+              <w:rPr>
+                <w:rFonts w:ascii="TH Sarabun New" w:hAnsi="TH Sarabun New"/>
+                <w:sz w:val="32"/>
+                <w:szCs w:val="32"/>
+              </w:rPr>
+            </w:pPr>
+            <w:r>
+              <w:rPr>
+                <w:rFonts w:ascii="TH Sarabun New" w:hAnsi="TH Sarabun New"/>
+                <w:sz w:val="32"/>
+                <w:szCs w:val="32"/>
+                <w:cs/>
+              </w:rPr>
+              <w:t>ปรีชญา</w:t>
+            </w:r>
+            <w:r>
+              <w:rPr>
+                <w:rFonts w:ascii="TH Sarabun New" w:hAnsi="TH Sarabun New"/>
+                <w:sz w:val="32"/>
+                <w:szCs w:val="32"/>
+              </w:rPr>
+              <w:t xml:space="preserve"> (PM)</w:t>
+            </w:r>
+          </w:p>
+          <w:p>
+            <w:pPr>
+              <w:jc w:val="center"/>
+              <w:rPr>
+                <w:rFonts w:ascii="TH Sarabun New" w:hAnsi="TH Sarabun New"/>
+                <w:sz w:val="32"/>
+                <w:szCs w:val="32"/>
+                <w:cs/>
+              </w:rPr>
+            </w:pPr>
+            <w:r>
+              <w:rPr>
+                <w:rFonts w:ascii="TH Sarabun New" w:hAnsi="TH Sarabun New"/>
+                <w:sz w:val="32"/>
+                <w:szCs w:val="32"/>
+                <w:cs/>
+              </w:rPr>
+              <w:t>กล้ายุทธ</w:t>
+            </w:r>
+            <w:r>
+              <w:rPr>
+                <w:rFonts w:ascii="TH Sarabun New" w:hAnsi="TH Sarabun New"/>
+                <w:sz w:val="32"/>
+                <w:szCs w:val="32"/>
+              </w:rPr>
+              <w:t xml:space="preserve"> (PL)</w:t>
+            </w:r>
+          </w:p>
+        </w:tc>
+        <w:tc>
+          <w:tcPr>
+            <w:tcW w:w="1660" w:type="dxa"/>
+            <w:shd w:val="clear" w:color="auto" w:fill="auto"/>
+          </w:tcPr>
+          <w:p>
+            <w:pPr>
+              <w:jc w:val="center"/>
+              <w:rPr>
+                <w:rFonts w:ascii="TH Sarabun New" w:hAnsi="TH Sarabun New"/>
+                <w:sz w:val="32"/>
+                <w:szCs w:val="32"/>
+                <w:cs/>
+              </w:rPr>
+            </w:pPr>
+            <w:r>
+              <w:rPr>
+                <w:rFonts w:ascii="TH Sarabun New" w:hAnsi="TH Sarabun New"/>
+                <w:sz w:val="32"/>
+                <w:szCs w:val="32"/>
+                <w:cs/>
+              </w:rPr>
+              <w:t>เบญจพล</w:t>
+            </w:r>
+            <w:r>
+              <w:rPr>
+                <w:rFonts w:ascii="TH Sarabun New" w:hAnsi="TH Sarabun New" w:hint="cs"/>
+                <w:sz w:val="32"/>
+                <w:szCs w:val="32"/>
+                <w:cs/>
+              </w:rPr>
+              <w:t xml:space="preserve"> </w:t>
+            </w:r>
+            <w:r>
+              <w:rPr>
+                <w:rFonts w:ascii="TH Sarabun New" w:hAnsi="TH Sarabun New"/>
+                <w:sz w:val="32"/>
+                <w:szCs w:val="32"/>
+              </w:rPr>
+              <w:t>(D)</w:t>
+            </w:r>
+          </w:p>
+        </w:tc>
+      </w:tr>
+      <w:tr>
+        <w:tc>
+          <w:tcPr>
+            <w:tcW w:w="985" w:type="dxa"/>
+            <w:shd w:val="clear" w:color="auto" w:fill="auto"/>
+          </w:tcPr>
+          <w:p>
+            <w:pPr>
+              <w:jc w:val="center"/>
+              <w:rPr>
+                <w:rFonts w:ascii="TH Sarabun New" w:hAnsi="TH Sarabun New"/>
+                <w:sz w:val="32"/>
+                <w:szCs w:val="32"/>
+              </w:rPr>
+            </w:pPr>
+            <w:r>
+              <w:rPr>
+                <w:rFonts w:ascii="TH Sarabun New" w:hAnsi="TH Sarabun New"/>
+                <w:sz w:val="32"/>
+                <w:szCs w:val="32"/>
+              </w:rPr>
+              <w:t>1.8.3</w:t>
+            </w:r>
+          </w:p>
+        </w:tc>
+        <w:tc>
+          <w:tcPr>
+            <w:tcW w:w="1980" w:type="dxa"/>
+            <w:shd w:val="clear" w:color="auto" w:fill="auto"/>
+          </w:tcPr>
+          <w:p>
+            <w:pPr>
+              <w:jc w:val="center"/>
+              <w:rPr>
+                <w:rFonts w:ascii="TH Sarabun New" w:hAnsi="TH Sarabun New"/>
+                <w:sz w:val="32"/>
+                <w:szCs w:val="32"/>
+              </w:rPr>
+            </w:pPr>
+            <w:r>
+              <w:rPr>
+                <w:rFonts w:ascii="TH Sarabun New" w:hAnsi="TH Sarabun New"/>
+                <w:sz w:val="32"/>
+                <w:szCs w:val="32"/>
+              </w:rPr>
+              <w:t>23</w:t>
+            </w:r>
+            <w:r>
+              <w:rPr>
+                <w:rFonts w:ascii="TH Sarabun New" w:hAnsi="TH Sarabun New"/>
+                <w:sz w:val="32"/>
+                <w:szCs w:val="32"/>
+              </w:rPr>
+              <w:t xml:space="preserve"> </w:t>
+            </w:r>
+            <w:r>
+              <w:rPr>
+                <w:rFonts w:ascii="TH Sarabun New" w:hAnsi="TH Sarabun New"/>
+                <w:sz w:val="32"/>
+                <w:szCs w:val="32"/>
+                <w:cs/>
+              </w:rPr>
+              <w:t>สิงหาคม</w:t>
+            </w:r>
+            <w:r>
+              <w:rPr>
+                <w:rFonts w:ascii="TH Sarabun New" w:hAnsi="TH Sarabun New" w:hint="cs"/>
+                <w:sz w:val="32"/>
+                <w:szCs w:val="32"/>
+                <w:cs/>
+              </w:rPr>
+              <w:t xml:space="preserve"> </w:t>
+            </w:r>
+            <w:r>
+              <w:rPr>
+                <w:rFonts w:ascii="TH Sarabun New" w:hAnsi="TH Sarabun New"/>
+                <w:sz w:val="32"/>
+                <w:szCs w:val="32"/>
+              </w:rPr>
+              <w:t>2564</w:t>
+            </w:r>
+          </w:p>
+        </w:tc>
+        <w:tc>
+          <w:tcPr>
+            <w:tcW w:w="2160" w:type="dxa"/>
+            <w:shd w:val="clear" w:color="auto" w:fill="auto"/>
+          </w:tcPr>
+          <w:p>
+            <w:pPr>
+              <w:rPr>
+                <w:rFonts w:ascii="TH Sarabun New" w:hAnsi="TH Sarabun New" w:hint="cs"/>
+                <w:sz w:val="32"/>
+                <w:szCs w:val="32"/>
+                <w:cs/>
+              </w:rPr>
+            </w:pPr>
+            <w:r>
+              <w:rPr>
+                <w:rFonts w:ascii="TH Sarabun New" w:hAnsi="TH Sarabun New" w:hint="cs"/>
+                <w:sz w:val="32"/>
+                <w:szCs w:val="32"/>
+                <w:cs/>
+              </w:rPr>
+              <w:t xml:space="preserve">เพิ่ม บทที่ </w:t>
+            </w:r>
+            <w:r>
+              <w:rPr>
+                <w:rFonts w:ascii="TH Sarabun New" w:hAnsi="TH Sarabun New"/>
+                <w:sz w:val="32"/>
+                <w:szCs w:val="32"/>
+              </w:rPr>
+              <w:t>3</w:t>
+            </w:r>
+          </w:p>
+        </w:tc>
+        <w:tc>
+          <w:tcPr>
+            <w:tcW w:w="1511" w:type="dxa"/>
+            <w:shd w:val="clear" w:color="auto" w:fill="auto"/>
+          </w:tcPr>
+          <w:p>
+            <w:pPr>
+              <w:jc w:val="center"/>
+              <w:rPr>
+                <w:rFonts w:ascii="TH Sarabun New" w:hAnsi="TH Sarabun New"/>
+                <w:sz w:val="32"/>
+                <w:szCs w:val="32"/>
+                <w:cs/>
+              </w:rPr>
+            </w:pPr>
+            <w:r>
+              <w:rPr>
+                <w:rFonts w:ascii="TH Sarabun New" w:hAnsi="TH Sarabun New" w:hint="cs"/>
+                <w:sz w:val="32"/>
+                <w:szCs w:val="32"/>
+                <w:cs/>
+              </w:rPr>
+              <w:t xml:space="preserve">สมาชิกทีม </w:t>
+            </w:r>
+            <w:r>
+              <w:rPr>
+                <w:rFonts w:ascii="TH Sarabun New" w:hAnsi="TH Sarabun New"/>
+                <w:sz w:val="32"/>
+                <w:szCs w:val="32"/>
+              </w:rPr>
+              <w:t>4</w:t>
+            </w:r>
+          </w:p>
+        </w:tc>
+        <w:tc>
+          <w:tcPr>
+            <w:tcW w:w="1660" w:type="dxa"/>
+            <w:shd w:val="clear" w:color="auto" w:fill="auto"/>
+          </w:tcPr>
+          <w:p>
+            <w:pPr>
+              <w:jc w:val="center"/>
+              <w:rPr>
+                <w:rFonts w:ascii="TH Sarabun New" w:hAnsi="TH Sarabun New"/>
+                <w:sz w:val="32"/>
+                <w:szCs w:val="32"/>
+                <w:cs/>
+              </w:rPr>
+            </w:pPr>
+            <w:r>
+              <w:rPr>
+                <w:rFonts w:ascii="TH Sarabun New" w:hAnsi="TH Sarabun New" w:hint="cs"/>
+                <w:sz w:val="32"/>
+                <w:szCs w:val="32"/>
+                <w:cs/>
+              </w:rPr>
+              <w:t xml:space="preserve">สมาชิกทีม </w:t>
+            </w:r>
+            <w:r>
+              <w:rPr>
+                <w:rFonts w:ascii="TH Sarabun New" w:hAnsi="TH Sarabun New"/>
+                <w:sz w:val="32"/>
+                <w:szCs w:val="32"/>
+              </w:rPr>
+              <w:t>4</w:t>
+            </w:r>
+          </w:p>
+        </w:tc>
+      </w:tr>
+      <w:tr>
+        <w:tc>
+          <w:tcPr>
+            <w:tcW w:w="985" w:type="dxa"/>
+            <w:shd w:val="clear" w:color="auto" w:fill="auto"/>
+          </w:tcPr>
+          <w:p>
+            <w:pPr>
+              <w:jc w:val="center"/>
+              <w:rPr>
+                <w:rFonts w:ascii="TH Sarabun New" w:hAnsi="TH Sarabun New"/>
+                <w:sz w:val="32"/>
+                <w:szCs w:val="32"/>
+              </w:rPr>
+            </w:pPr>
+            <w:r>
+              <w:rPr>
+                <w:rFonts w:ascii="TH Sarabun New" w:hAnsi="TH Sarabun New"/>
+                <w:sz w:val="32"/>
+                <w:szCs w:val="32"/>
+              </w:rPr>
+              <w:t>1.8.2</w:t>
+            </w:r>
+          </w:p>
+        </w:tc>
+        <w:tc>
+          <w:tcPr>
+            <w:tcW w:w="1980" w:type="dxa"/>
+            <w:shd w:val="clear" w:color="auto" w:fill="auto"/>
+          </w:tcPr>
+          <w:p>
+            <w:pPr>
+              <w:jc w:val="center"/>
+              <w:rPr>
+                <w:rFonts w:ascii="TH Sarabun New" w:hAnsi="TH Sarabun New"/>
+                <w:sz w:val="32"/>
+                <w:szCs w:val="32"/>
+              </w:rPr>
+            </w:pPr>
+            <w:r>
+              <w:rPr>
+                <w:rFonts w:ascii="TH Sarabun New" w:hAnsi="TH Sarabun New"/>
+                <w:sz w:val="32"/>
+                <w:szCs w:val="32"/>
+              </w:rPr>
+              <w:t>23</w:t>
+            </w:r>
+            <w:r>
+              <w:rPr>
+                <w:rFonts w:ascii="TH Sarabun New" w:hAnsi="TH Sarabun New"/>
+                <w:sz w:val="32"/>
+                <w:szCs w:val="32"/>
+              </w:rPr>
+              <w:t xml:space="preserve"> </w:t>
+            </w:r>
+            <w:r>
+              <w:rPr>
+                <w:rFonts w:ascii="TH Sarabun New" w:hAnsi="TH Sarabun New"/>
+                <w:sz w:val="32"/>
+                <w:szCs w:val="32"/>
+                <w:cs/>
+              </w:rPr>
+              <w:t>สิงหาคม</w:t>
+            </w:r>
+            <w:r>
+              <w:rPr>
+                <w:rFonts w:ascii="TH Sarabun New" w:hAnsi="TH Sarabun New" w:hint="cs"/>
+                <w:sz w:val="32"/>
+                <w:szCs w:val="32"/>
+                <w:cs/>
+              </w:rPr>
+              <w:t xml:space="preserve"> </w:t>
+            </w:r>
+            <w:r>
+              <w:rPr>
+                <w:rFonts w:ascii="TH Sarabun New" w:hAnsi="TH Sarabun New"/>
+                <w:sz w:val="32"/>
+                <w:szCs w:val="32"/>
+              </w:rPr>
+              <w:t>2564</w:t>
+            </w:r>
+          </w:p>
+        </w:tc>
+        <w:tc>
+          <w:tcPr>
+            <w:tcW w:w="2160" w:type="dxa"/>
+            <w:shd w:val="clear" w:color="auto" w:fill="auto"/>
+          </w:tcPr>
+          <w:p>
+            <w:pPr>
+              <w:rPr>
+                <w:rFonts w:ascii="TH Sarabun New" w:hAnsi="TH Sarabun New" w:hint="cs"/>
+                <w:sz w:val="32"/>
+                <w:szCs w:val="32"/>
+                <w:cs/>
+              </w:rPr>
+            </w:pPr>
+            <w:r>
+              <w:rPr>
+                <w:rFonts w:ascii="TH Sarabun New" w:hAnsi="TH Sarabun New" w:hint="cs"/>
+                <w:sz w:val="32"/>
+                <w:szCs w:val="32"/>
+                <w:cs/>
+              </w:rPr>
+              <w:t xml:space="preserve">เพิ่ม บทที่ </w:t>
+            </w:r>
+            <w:r>
+              <w:rPr>
+                <w:rFonts w:ascii="TH Sarabun New" w:hAnsi="TH Sarabun New"/>
+                <w:sz w:val="32"/>
+                <w:szCs w:val="32"/>
+              </w:rPr>
+              <w:t>3</w:t>
+            </w:r>
+          </w:p>
+        </w:tc>
+        <w:tc>
+          <w:tcPr>
+            <w:tcW w:w="1511" w:type="dxa"/>
+            <w:shd w:val="clear" w:color="auto" w:fill="auto"/>
+          </w:tcPr>
+          <w:p>
+            <w:pPr>
+              <w:jc w:val="center"/>
+              <w:rPr>
+                <w:rFonts w:ascii="TH Sarabun New" w:hAnsi="TH Sarabun New"/>
+                <w:sz w:val="32"/>
+                <w:szCs w:val="32"/>
+                <w:cs/>
+              </w:rPr>
+            </w:pPr>
+            <w:r>
+              <w:rPr>
+                <w:rFonts w:ascii="TH Sarabun New" w:hAnsi="TH Sarabun New" w:hint="cs"/>
+                <w:sz w:val="32"/>
+                <w:szCs w:val="32"/>
+                <w:cs/>
+              </w:rPr>
+              <w:t xml:space="preserve">สมาชิกทีม </w:t>
+            </w:r>
+            <w:r>
+              <w:rPr>
+                <w:rFonts w:ascii="TH Sarabun New" w:hAnsi="TH Sarabun New"/>
+                <w:sz w:val="32"/>
+                <w:szCs w:val="32"/>
+              </w:rPr>
+              <w:t>4</w:t>
+            </w:r>
+          </w:p>
+        </w:tc>
+        <w:tc>
+          <w:tcPr>
+            <w:tcW w:w="1660" w:type="dxa"/>
+            <w:shd w:val="clear" w:color="auto" w:fill="auto"/>
+          </w:tcPr>
+          <w:p>
+            <w:pPr>
+              <w:jc w:val="center"/>
+              <w:rPr>
+                <w:rFonts w:ascii="TH Sarabun New" w:hAnsi="TH Sarabun New"/>
+                <w:sz w:val="32"/>
+                <w:szCs w:val="32"/>
+                <w:cs/>
+              </w:rPr>
+            </w:pPr>
+            <w:r>
+              <w:rPr>
+                <w:rFonts w:ascii="TH Sarabun New" w:hAnsi="TH Sarabun New" w:hint="cs"/>
+                <w:sz w:val="32"/>
+                <w:szCs w:val="32"/>
+                <w:cs/>
+              </w:rPr>
+              <w:t xml:space="preserve">สมาชิกทีม </w:t>
+            </w:r>
+            <w:r>
+              <w:rPr>
+                <w:rFonts w:ascii="TH Sarabun New" w:hAnsi="TH Sarabun New"/>
+                <w:sz w:val="32"/>
+                <w:szCs w:val="32"/>
+              </w:rPr>
+              <w:t>4</w:t>
+            </w:r>
+          </w:p>
+        </w:tc>
+      </w:tr>
+      <w:tr>
+        <w:tc>
+          <w:tcPr>
+            <w:tcW w:w="985" w:type="dxa"/>
+            <w:shd w:val="clear" w:color="auto" w:fill="auto"/>
+          </w:tcPr>
+          <w:p>
+            <w:pPr>
+              <w:jc w:val="center"/>
+              <w:rPr>
+                <w:rFonts w:ascii="TH Sarabun New" w:hAnsi="TH Sarabun New"/>
+                <w:sz w:val="32"/>
+                <w:szCs w:val="32"/>
+              </w:rPr>
+            </w:pPr>
+            <w:r>
+              <w:rPr>
+                <w:rFonts w:ascii="TH Sarabun New" w:hAnsi="TH Sarabun New"/>
+                <w:sz w:val="32"/>
+                <w:szCs w:val="32"/>
+              </w:rPr>
+              <w:t>1.8.1</w:t>
+            </w:r>
+          </w:p>
+        </w:tc>
+        <w:tc>
+          <w:tcPr>
+            <w:tcW w:w="1980" w:type="dxa"/>
+            <w:shd w:val="clear" w:color="auto" w:fill="auto"/>
+          </w:tcPr>
+          <w:p>
+            <w:pPr>
+              <w:jc w:val="center"/>
+              <w:rPr>
+                <w:rFonts w:ascii="TH Sarabun New" w:hAnsi="TH Sarabun New"/>
+                <w:sz w:val="32"/>
+                <w:szCs w:val="32"/>
+              </w:rPr>
+            </w:pPr>
+            <w:r>
+              <w:rPr>
+                <w:rFonts w:ascii="TH Sarabun New" w:hAnsi="TH Sarabun New"/>
+                <w:sz w:val="32"/>
+                <w:szCs w:val="32"/>
+              </w:rPr>
+              <w:t>20</w:t>
+            </w:r>
+            <w:r>
+              <w:rPr>
+                <w:rFonts w:ascii="TH Sarabun New" w:hAnsi="TH Sarabun New"/>
+                <w:sz w:val="32"/>
+                <w:szCs w:val="32"/>
+              </w:rPr>
+              <w:t xml:space="preserve"> </w:t>
+            </w:r>
+            <w:r>
+              <w:rPr>
+                <w:rFonts w:ascii="TH Sarabun New" w:hAnsi="TH Sarabun New"/>
+                <w:sz w:val="32"/>
+                <w:szCs w:val="32"/>
+                <w:cs/>
+              </w:rPr>
+              <w:t>สิงหาคม</w:t>
+            </w:r>
+            <w:r>
+              <w:rPr>
+                <w:rFonts w:ascii="TH Sarabun New" w:hAnsi="TH Sarabun New" w:hint="cs"/>
+                <w:sz w:val="32"/>
+                <w:szCs w:val="32"/>
+                <w:cs/>
+              </w:rPr>
+              <w:t xml:space="preserve"> </w:t>
+            </w:r>
+            <w:r>
+              <w:rPr>
+                <w:rFonts w:ascii="TH Sarabun New" w:hAnsi="TH Sarabun New"/>
+                <w:sz w:val="32"/>
+                <w:szCs w:val="32"/>
+              </w:rPr>
+              <w:t>2564</w:t>
+            </w:r>
+          </w:p>
+        </w:tc>
+        <w:tc>
+          <w:tcPr>
+            <w:tcW w:w="2160" w:type="dxa"/>
+            <w:shd w:val="clear" w:color="auto" w:fill="auto"/>
+          </w:tcPr>
+          <w:p>
+            <w:pPr>
+              <w:rPr>
+                <w:rFonts w:ascii="TH Sarabun New" w:hAnsi="TH Sarabun New"/>
+                <w:sz w:val="32"/>
+                <w:szCs w:val="32"/>
+              </w:rPr>
+            </w:pPr>
+            <w:r>
+              <w:rPr>
+                <w:rFonts w:ascii="TH Sarabun New" w:hAnsi="TH Sarabun New" w:hint="cs"/>
+                <w:sz w:val="32"/>
+                <w:szCs w:val="32"/>
+                <w:cs/>
+              </w:rPr>
+              <w:t xml:space="preserve">เพิ่ม </w:t>
+            </w:r>
+            <w:r>
+              <w:rPr>
+                <w:rFonts w:ascii="TH Sarabun New" w:hAnsi="TH Sarabun New" w:hint="cs"/>
+                <w:sz w:val="32"/>
+                <w:szCs w:val="32"/>
+                <w:cs/>
+              </w:rPr>
+              <w:t xml:space="preserve">บทที่ </w:t>
+            </w:r>
+            <w:r>
+              <w:rPr>
+                <w:rFonts w:ascii="TH Sarabun New" w:hAnsi="TH Sarabun New"/>
+                <w:sz w:val="32"/>
+                <w:szCs w:val="32"/>
+              </w:rPr>
+              <w:t>3</w:t>
+            </w:r>
+          </w:p>
+        </w:tc>
+        <w:tc>
+          <w:tcPr>
+            <w:tcW w:w="1511" w:type="dxa"/>
+            <w:shd w:val="clear" w:color="auto" w:fill="auto"/>
+          </w:tcPr>
+          <w:p>
+            <w:pPr>
+              <w:jc w:val="center"/>
+              <w:rPr>
+                <w:rFonts w:ascii="TH Sarabun New" w:hAnsi="TH Sarabun New"/>
+                <w:sz w:val="32"/>
+                <w:szCs w:val="32"/>
+                <w:cs/>
+              </w:rPr>
+            </w:pPr>
+            <w:r>
+              <w:rPr>
+                <w:rFonts w:ascii="TH Sarabun New" w:hAnsi="TH Sarabun New" w:hint="cs"/>
+                <w:sz w:val="32"/>
+                <w:szCs w:val="32"/>
+                <w:cs/>
+              </w:rPr>
+              <w:t xml:space="preserve">สมาชิกทีม </w:t>
+            </w:r>
+            <w:r>
+              <w:rPr>
+                <w:rFonts w:ascii="TH Sarabun New" w:hAnsi="TH Sarabun New"/>
+                <w:sz w:val="32"/>
+                <w:szCs w:val="32"/>
+              </w:rPr>
+              <w:t>4</w:t>
+            </w:r>
+          </w:p>
+        </w:tc>
+        <w:tc>
+          <w:tcPr>
+            <w:tcW w:w="1660" w:type="dxa"/>
+            <w:shd w:val="clear" w:color="auto" w:fill="auto"/>
+          </w:tcPr>
+          <w:p>
+            <w:pPr>
+              <w:jc w:val="center"/>
+              <w:rPr>
+                <w:rFonts w:ascii="TH Sarabun New" w:hAnsi="TH Sarabun New"/>
+                <w:sz w:val="32"/>
+                <w:szCs w:val="32"/>
+                <w:cs/>
+              </w:rPr>
+            </w:pPr>
+            <w:r>
+              <w:rPr>
+                <w:rFonts w:ascii="TH Sarabun New" w:hAnsi="TH Sarabun New" w:hint="cs"/>
+                <w:sz w:val="32"/>
+                <w:szCs w:val="32"/>
+                <w:cs/>
+              </w:rPr>
+              <w:t xml:space="preserve">สมาชิกทีม </w:t>
+            </w:r>
+            <w:r>
+              <w:rPr>
+                <w:rFonts w:ascii="TH Sarabun New" w:hAnsi="TH Sarabun New"/>
+                <w:sz w:val="32"/>
+                <w:szCs w:val="32"/>
+              </w:rPr>
+              <w:t>4</w:t>
+            </w:r>
+          </w:p>
+        </w:tc>
+      </w:tr>
+      <w:tr>
+        <w:tc>
+          <w:tcPr>
+            <w:tcW w:w="985" w:type="dxa"/>
+            <w:shd w:val="clear" w:color="auto" w:fill="auto"/>
+          </w:tcPr>
+          <w:p>
+            <w:pPr>
+              <w:jc w:val="center"/>
+              <w:rPr>
+                <w:rFonts w:ascii="TH Sarabun New" w:hAnsi="TH Sarabun New"/>
+                <w:sz w:val="32"/>
+                <w:szCs w:val="32"/>
+              </w:rPr>
+            </w:pPr>
+            <w:r>
+              <w:rPr>
+                <w:rFonts w:ascii="TH Sarabun New" w:hAnsi="TH Sarabun New"/>
+                <w:sz w:val="32"/>
+                <w:szCs w:val="32"/>
+              </w:rPr>
+              <w:t>1.6.2</w:t>
+            </w:r>
+          </w:p>
+        </w:tc>
+        <w:tc>
+          <w:tcPr>
+            <w:tcW w:w="1980" w:type="dxa"/>
+            <w:shd w:val="clear" w:color="auto" w:fill="auto"/>
+          </w:tcPr>
+          <w:p>
+            <w:pPr>
+              <w:jc w:val="center"/>
+              <w:rPr>
+                <w:rFonts w:ascii="TH Sarabun New" w:hAnsi="TH Sarabun New"/>
+                <w:sz w:val="32"/>
+                <w:szCs w:val="32"/>
+              </w:rPr>
+            </w:pPr>
+            <w:r>
+              <w:rPr>
+                <w:rFonts w:ascii="TH Sarabun New" w:hAnsi="TH Sarabun New"/>
+                <w:sz w:val="32"/>
+                <w:szCs w:val="32"/>
+              </w:rPr>
+              <w:t>9</w:t>
+            </w:r>
+            <w:r>
+              <w:rPr>
+                <w:rFonts w:ascii="TH Sarabun New" w:hAnsi="TH Sarabun New"/>
+                <w:sz w:val="32"/>
+                <w:szCs w:val="32"/>
+              </w:rPr>
+              <w:t xml:space="preserve"> </w:t>
+            </w:r>
+            <w:r>
+              <w:rPr>
+                <w:rFonts w:ascii="TH Sarabun New" w:hAnsi="TH Sarabun New"/>
+                <w:sz w:val="32"/>
+                <w:szCs w:val="32"/>
+                <w:cs/>
+              </w:rPr>
+              <w:t>สิงหาคม</w:t>
+            </w:r>
+            <w:r>
+              <w:rPr>
+                <w:rFonts w:ascii="TH Sarabun New" w:hAnsi="TH Sarabun New" w:hint="cs"/>
+                <w:sz w:val="32"/>
+                <w:szCs w:val="32"/>
+                <w:cs/>
+              </w:rPr>
+              <w:t xml:space="preserve"> </w:t>
+            </w:r>
+            <w:r>
+              <w:rPr>
+                <w:rFonts w:ascii="TH Sarabun New" w:hAnsi="TH Sarabun New"/>
+                <w:sz w:val="32"/>
+                <w:szCs w:val="32"/>
+              </w:rPr>
+              <w:t>2564</w:t>
+            </w:r>
+          </w:p>
+        </w:tc>
+        <w:tc>
+          <w:tcPr>
+            <w:tcW w:w="2160" w:type="dxa"/>
+            <w:shd w:val="clear" w:color="auto" w:fill="auto"/>
+          </w:tcPr>
+          <w:p>
+            <w:pPr>
+              <w:rPr>
+                <w:rFonts w:ascii="TH Sarabun New" w:hAnsi="TH Sarabun New" w:hint="cs"/>
+                <w:sz w:val="32"/>
+                <w:szCs w:val="32"/>
+                <w:cs/>
+              </w:rPr>
+            </w:pPr>
+            <w:r>
+              <w:rPr>
+                <w:rFonts w:ascii="TH Sarabun New" w:hAnsi="TH Sarabun New" w:hint="cs"/>
+                <w:sz w:val="32"/>
+                <w:szCs w:val="32"/>
+                <w:cs/>
+              </w:rPr>
+              <w:t xml:space="preserve">เพิ่ม </w:t>
+            </w:r>
+            <w:r>
+              <w:rPr>
+                <w:rFonts w:ascii="TH Sarabun New" w:hAnsi="TH Sarabun New"/>
+                <w:sz w:val="32"/>
+                <w:szCs w:val="32"/>
+              </w:rPr>
+              <w:t>Data</w:t>
+            </w:r>
+            <w:r>
+              <w:rPr>
+                <w:rFonts w:ascii="TH Sarabun New" w:hAnsi="TH Sarabun New"/>
+                <w:sz w:val="32"/>
+                <w:szCs w:val="32"/>
+              </w:rPr>
+              <w:t xml:space="preserve"> </w:t>
+            </w:r>
+            <w:r>
+              <w:rPr>
+                <w:rFonts w:ascii="TH Sarabun New" w:hAnsi="TH Sarabun New"/>
+                <w:sz w:val="32"/>
+                <w:szCs w:val="32"/>
+              </w:rPr>
+              <w:t>Dictionary</w:t>
+            </w:r>
+          </w:p>
+        </w:tc>
+        <w:tc>
+          <w:tcPr>
+            <w:tcW w:w="1511" w:type="dxa"/>
+            <w:shd w:val="clear" w:color="auto" w:fill="auto"/>
+          </w:tcPr>
+          <w:p>
+            <w:pPr>
+              <w:jc w:val="center"/>
+              <w:rPr>
+                <w:rFonts w:ascii="TH Sarabun New" w:hAnsi="TH Sarabun New"/>
+                <w:sz w:val="32"/>
+                <w:szCs w:val="32"/>
+                <w:cs/>
+              </w:rPr>
+            </w:pPr>
+            <w:r>
+              <w:rPr>
+                <w:rFonts w:ascii="TH Sarabun New" w:hAnsi="TH Sarabun New"/>
+                <w:sz w:val="32"/>
+                <w:szCs w:val="32"/>
+                <w:cs/>
+              </w:rPr>
+              <w:t>เบญจพล</w:t>
+            </w:r>
+            <w:r>
+              <w:rPr>
+                <w:rFonts w:ascii="TH Sarabun New" w:hAnsi="TH Sarabun New" w:hint="cs"/>
+                <w:sz w:val="32"/>
+                <w:szCs w:val="32"/>
+                <w:cs/>
+              </w:rPr>
+              <w:t xml:space="preserve"> </w:t>
+            </w:r>
+            <w:r>
+              <w:rPr>
+                <w:rFonts w:ascii="TH Sarabun New" w:hAnsi="TH Sarabun New"/>
+                <w:sz w:val="32"/>
+                <w:szCs w:val="32"/>
+              </w:rPr>
+              <w:t>(D)</w:t>
+            </w:r>
+          </w:p>
+        </w:tc>
+        <w:tc>
+          <w:tcPr>
+            <w:tcW w:w="1660" w:type="dxa"/>
+            <w:shd w:val="clear" w:color="auto" w:fill="auto"/>
+          </w:tcPr>
+          <w:p>
+            <w:pPr>
+              <w:jc w:val="center"/>
+              <w:rPr>
+                <w:rFonts w:ascii="TH Sarabun New" w:hAnsi="TH Sarabun New"/>
+                <w:sz w:val="32"/>
+                <w:szCs w:val="32"/>
+                <w:cs/>
+              </w:rPr>
+            </w:pPr>
+            <w:r>
+              <w:rPr>
+                <w:rFonts w:ascii="TH Sarabun New" w:hAnsi="TH Sarabun New"/>
+                <w:sz w:val="32"/>
+                <w:szCs w:val="32"/>
+                <w:cs/>
+              </w:rPr>
+              <w:t>วริศรา</w:t>
+            </w:r>
+            <w:r>
+              <w:rPr>
+                <w:rFonts w:ascii="TH Sarabun New" w:hAnsi="TH Sarabun New"/>
+                <w:sz w:val="32"/>
+                <w:szCs w:val="32"/>
+              </w:rPr>
+              <w:t xml:space="preserve"> (D)</w:t>
+            </w:r>
+          </w:p>
+        </w:tc>
+      </w:tr>
+      <w:tr>
+        <w:tc>
+          <w:tcPr>
+            <w:tcW w:w="985" w:type="dxa"/>
+            <w:shd w:val="clear" w:color="auto" w:fill="auto"/>
+          </w:tcPr>
+          <w:p>
+            <w:pPr>
+              <w:jc w:val="center"/>
+              <w:rPr>
+                <w:rFonts w:ascii="TH Sarabun New" w:hAnsi="TH Sarabun New"/>
+                <w:sz w:val="32"/>
+                <w:szCs w:val="32"/>
+              </w:rPr>
+            </w:pPr>
+            <w:r>
+              <w:rPr>
+                <w:rFonts w:ascii="TH Sarabun New" w:hAnsi="TH Sarabun New"/>
+                <w:sz w:val="32"/>
+                <w:szCs w:val="32"/>
+              </w:rPr>
+              <w:t>1.6.1</w:t>
+            </w:r>
+          </w:p>
+        </w:tc>
+        <w:tc>
+          <w:tcPr>
+            <w:tcW w:w="1980" w:type="dxa"/>
+            <w:shd w:val="clear" w:color="auto" w:fill="auto"/>
+          </w:tcPr>
+          <w:p>
+            <w:pPr>
+              <w:jc w:val="center"/>
+              <w:rPr>
+                <w:rFonts w:ascii="TH Sarabun New" w:hAnsi="TH Sarabun New"/>
+                <w:sz w:val="32"/>
+                <w:szCs w:val="32"/>
+              </w:rPr>
+            </w:pPr>
+            <w:r>
+              <w:rPr>
+                <w:rFonts w:ascii="TH Sarabun New" w:hAnsi="TH Sarabun New"/>
+                <w:sz w:val="32"/>
+                <w:szCs w:val="32"/>
+              </w:rPr>
+              <w:t>5</w:t>
+            </w:r>
+            <w:r>
+              <w:rPr>
+                <w:rFonts w:ascii="TH Sarabun New" w:hAnsi="TH Sarabun New"/>
+                <w:sz w:val="32"/>
+                <w:szCs w:val="32"/>
+              </w:rPr>
+              <w:t xml:space="preserve"> </w:t>
+            </w:r>
+            <w:r>
+              <w:rPr>
+                <w:rFonts w:ascii="TH Sarabun New" w:hAnsi="TH Sarabun New"/>
+                <w:sz w:val="32"/>
+                <w:szCs w:val="32"/>
+                <w:cs/>
+              </w:rPr>
+              <w:t>สิงหาคม</w:t>
+            </w:r>
+            <w:r>
+              <w:rPr>
+                <w:rFonts w:ascii="TH Sarabun New" w:hAnsi="TH Sarabun New" w:hint="cs"/>
+                <w:sz w:val="32"/>
+                <w:szCs w:val="32"/>
+                <w:cs/>
+              </w:rPr>
+              <w:t xml:space="preserve"> </w:t>
+            </w:r>
+            <w:r>
+              <w:rPr>
+                <w:rFonts w:ascii="TH Sarabun New" w:hAnsi="TH Sarabun New"/>
+                <w:sz w:val="32"/>
+                <w:szCs w:val="32"/>
+              </w:rPr>
+              <w:t>2564</w:t>
+            </w:r>
+          </w:p>
+        </w:tc>
+        <w:tc>
+          <w:tcPr>
+            <w:tcW w:w="2160" w:type="dxa"/>
+            <w:shd w:val="clear" w:color="auto" w:fill="auto"/>
+          </w:tcPr>
+          <w:p>
+            <w:pPr>
+              <w:rPr>
+                <w:rFonts w:ascii="TH Sarabun New" w:hAnsi="TH Sarabun New" w:hint="cs"/>
+                <w:sz w:val="32"/>
+                <w:szCs w:val="32"/>
+                <w:cs/>
+              </w:rPr>
+            </w:pPr>
+            <w:r>
+              <w:rPr>
+                <w:rFonts w:ascii="TH Sarabun New" w:hAnsi="TH Sarabun New" w:hint="cs"/>
+                <w:sz w:val="32"/>
+                <w:szCs w:val="32"/>
+                <w:cs/>
+              </w:rPr>
+              <w:t xml:space="preserve">เพิ่ม </w:t>
+            </w:r>
+            <w:r>
+              <w:rPr>
+                <w:rFonts w:ascii="TH Sarabun New" w:hAnsi="TH Sarabun New"/>
+                <w:sz w:val="32"/>
+                <w:szCs w:val="32"/>
+              </w:rPr>
+              <w:t>Data</w:t>
+            </w:r>
+            <w:r>
+              <w:rPr>
+                <w:rFonts w:ascii="TH Sarabun New" w:hAnsi="TH Sarabun New"/>
+                <w:sz w:val="32"/>
+                <w:szCs w:val="32"/>
+              </w:rPr>
+              <w:t xml:space="preserve"> </w:t>
+            </w:r>
+            <w:r>
+              <w:rPr>
+                <w:rFonts w:ascii="TH Sarabun New" w:hAnsi="TH Sarabun New"/>
+                <w:sz w:val="32"/>
+                <w:szCs w:val="32"/>
+              </w:rPr>
+              <w:t>Dictionary</w:t>
+            </w:r>
+          </w:p>
+        </w:tc>
+        <w:tc>
+          <w:tcPr>
+            <w:tcW w:w="1511" w:type="dxa"/>
+            <w:shd w:val="clear" w:color="auto" w:fill="auto"/>
+          </w:tcPr>
+          <w:p>
+            <w:pPr>
+              <w:jc w:val="center"/>
+              <w:rPr>
+                <w:rFonts w:ascii="TH Sarabun New" w:hAnsi="TH Sarabun New"/>
+                <w:sz w:val="32"/>
+                <w:szCs w:val="32"/>
+                <w:cs/>
+              </w:rPr>
+            </w:pPr>
+            <w:r>
+              <w:rPr>
+                <w:rFonts w:ascii="TH Sarabun New" w:hAnsi="TH Sarabun New"/>
+                <w:sz w:val="32"/>
+                <w:szCs w:val="32"/>
+                <w:cs/>
+              </w:rPr>
+              <w:t>เบญจพล</w:t>
+            </w:r>
+            <w:r>
+              <w:rPr>
+                <w:rFonts w:ascii="TH Sarabun New" w:hAnsi="TH Sarabun New" w:hint="cs"/>
+                <w:sz w:val="32"/>
+                <w:szCs w:val="32"/>
+                <w:cs/>
+              </w:rPr>
+              <w:t xml:space="preserve"> </w:t>
+            </w:r>
+            <w:r>
+              <w:rPr>
+                <w:rFonts w:ascii="TH Sarabun New" w:hAnsi="TH Sarabun New"/>
+                <w:sz w:val="32"/>
+                <w:szCs w:val="32"/>
+              </w:rPr>
+              <w:t>(D)</w:t>
+            </w:r>
+          </w:p>
+        </w:tc>
+        <w:tc>
+          <w:tcPr>
+            <w:tcW w:w="1660" w:type="dxa"/>
+            <w:shd w:val="clear" w:color="auto" w:fill="auto"/>
+          </w:tcPr>
+          <w:p>
+            <w:pPr>
+              <w:jc w:val="center"/>
+              <w:rPr>
+                <w:rFonts w:ascii="TH Sarabun New" w:hAnsi="TH Sarabun New"/>
+                <w:sz w:val="32"/>
+                <w:szCs w:val="32"/>
+                <w:cs/>
+              </w:rPr>
+            </w:pPr>
+            <w:r>
+              <w:rPr>
+                <w:rFonts w:ascii="TH Sarabun New" w:hAnsi="TH Sarabun New"/>
+                <w:sz w:val="32"/>
+                <w:szCs w:val="32"/>
+                <w:cs/>
+              </w:rPr>
+              <w:t>วริศรา</w:t>
+            </w:r>
+            <w:r>
+              <w:rPr>
+                <w:rFonts w:ascii="TH Sarabun New" w:hAnsi="TH Sarabun New"/>
+                <w:sz w:val="32"/>
+                <w:szCs w:val="32"/>
+              </w:rPr>
+              <w:t xml:space="preserve"> (D)</w:t>
+            </w:r>
+          </w:p>
+        </w:tc>
+      </w:tr>
+      <w:tr>
+        <w:tc>
+          <w:tcPr>
+            <w:tcW w:w="985" w:type="dxa"/>
+            <w:shd w:val="clear" w:color="auto" w:fill="auto"/>
+          </w:tcPr>
+          <w:p>
+            <w:pPr>
+              <w:jc w:val="center"/>
+              <w:rPr>
+                <w:rFonts w:ascii="TH Sarabun New" w:hAnsi="TH Sarabun New"/>
+                <w:sz w:val="32"/>
+                <w:szCs w:val="32"/>
+              </w:rPr>
+            </w:pPr>
+            <w:r>
+              <w:rPr>
+                <w:rFonts w:ascii="TH Sarabun New" w:hAnsi="TH Sarabun New"/>
+                <w:sz w:val="32"/>
+                <w:szCs w:val="32"/>
+              </w:rPr>
+              <w:t>1.4.</w:t>
+            </w:r>
+            <w:r>
+              <w:rPr>
+                <w:rFonts w:ascii="TH Sarabun New" w:hAnsi="TH Sarabun New"/>
+                <w:sz w:val="32"/>
+                <w:szCs w:val="32"/>
+              </w:rPr>
+              <w:t>4</w:t>
+            </w:r>
+          </w:p>
+        </w:tc>
+        <w:tc>
+          <w:tcPr>
+            <w:tcW w:w="1980" w:type="dxa"/>
+            <w:shd w:val="clear" w:color="auto" w:fill="auto"/>
+          </w:tcPr>
+          <w:p>
+            <w:pPr>
+              <w:jc w:val="center"/>
+              <w:rPr>
+                <w:rFonts w:ascii="TH Sarabun New" w:hAnsi="TH Sarabun New"/>
+                <w:sz w:val="32"/>
+                <w:szCs w:val="32"/>
+              </w:rPr>
+            </w:pPr>
+            <w:r>
+              <w:rPr>
+                <w:rFonts w:ascii="TH Sarabun New" w:hAnsi="TH Sarabun New"/>
+                <w:sz w:val="32"/>
+                <w:szCs w:val="32"/>
+              </w:rPr>
+              <w:t xml:space="preserve">24 </w:t>
+            </w:r>
+            <w:r>
+              <w:rPr>
+                <w:rFonts w:ascii="TH Sarabun New" w:hAnsi="TH Sarabun New"/>
+                <w:sz w:val="32"/>
+                <w:szCs w:val="32"/>
+                <w:cs/>
+              </w:rPr>
+              <w:t>กรกฎาคม</w:t>
+            </w:r>
+            <w:r>
+              <w:rPr>
+                <w:rFonts w:ascii="TH Sarabun New" w:hAnsi="TH Sarabun New" w:hint="cs"/>
+                <w:sz w:val="32"/>
+                <w:szCs w:val="32"/>
+                <w:cs/>
+              </w:rPr>
+              <w:t xml:space="preserve"> </w:t>
+            </w:r>
+            <w:r>
+              <w:rPr>
+                <w:rFonts w:ascii="TH Sarabun New" w:hAnsi="TH Sarabun New"/>
+                <w:sz w:val="32"/>
+                <w:szCs w:val="32"/>
+              </w:rPr>
+              <w:t>2564</w:t>
+            </w:r>
+          </w:p>
+        </w:tc>
+        <w:tc>
+          <w:tcPr>
+            <w:tcW w:w="2160" w:type="dxa"/>
+            <w:shd w:val="clear" w:color="auto" w:fill="auto"/>
+          </w:tcPr>
+          <w:p>
+            <w:pPr>
+              <w:rPr>
+                <w:rFonts w:ascii="TH Sarabun New" w:hAnsi="TH Sarabun New" w:hint="cs"/>
+                <w:sz w:val="32"/>
+                <w:szCs w:val="32"/>
+                <w:cs/>
+              </w:rPr>
+            </w:pPr>
+            <w:r>
+              <w:rPr>
+                <w:rFonts w:ascii="TH Sarabun New" w:hAnsi="TH Sarabun New" w:hint="cs"/>
+                <w:sz w:val="32"/>
+                <w:szCs w:val="32"/>
+                <w:cs/>
+              </w:rPr>
+              <w:t>แก้ไข</w:t>
+            </w:r>
+          </w:p>
+        </w:tc>
+        <w:tc>
+          <w:tcPr>
+            <w:tcW w:w="1511" w:type="dxa"/>
+            <w:shd w:val="clear" w:color="auto" w:fill="auto"/>
+          </w:tcPr>
+          <w:p>
+            <w:pPr>
+              <w:jc w:val="center"/>
+              <w:rPr>
+                <w:rFonts w:ascii="TH Sarabun New" w:hAnsi="TH Sarabun New"/>
+                <w:sz w:val="32"/>
+                <w:szCs w:val="32"/>
+                <w:cs/>
+              </w:rPr>
+            </w:pPr>
+            <w:r>
+              <w:rPr>
+                <w:rFonts w:ascii="TH Sarabun New" w:hAnsi="TH Sarabun New" w:hint="cs"/>
+                <w:sz w:val="32"/>
+                <w:szCs w:val="32"/>
+                <w:cs/>
+              </w:rPr>
+              <w:t xml:space="preserve">สมาชิกทีม </w:t>
+            </w:r>
+            <w:r>
+              <w:rPr>
+                <w:rFonts w:ascii="TH Sarabun New" w:hAnsi="TH Sarabun New"/>
+                <w:sz w:val="32"/>
+                <w:szCs w:val="32"/>
+              </w:rPr>
+              <w:t>4</w:t>
+            </w:r>
+          </w:p>
+        </w:tc>
+        <w:tc>
+          <w:tcPr>
+            <w:tcW w:w="1660" w:type="dxa"/>
+            <w:shd w:val="clear" w:color="auto" w:fill="auto"/>
+          </w:tcPr>
+          <w:p>
+            <w:pPr>
+              <w:jc w:val="center"/>
+              <w:rPr>
+                <w:rFonts w:ascii="TH Sarabun New" w:hAnsi="TH Sarabun New"/>
+                <w:sz w:val="32"/>
+                <w:szCs w:val="32"/>
+                <w:cs/>
+              </w:rPr>
+            </w:pPr>
+            <w:r>
+              <w:rPr>
+                <w:rFonts w:ascii="TH Sarabun New" w:hAnsi="TH Sarabun New" w:hint="cs"/>
+                <w:sz w:val="32"/>
+                <w:szCs w:val="32"/>
+                <w:cs/>
+              </w:rPr>
+              <w:t xml:space="preserve">สมาชิกทีม </w:t>
+            </w:r>
+            <w:r>
+              <w:rPr>
+                <w:rFonts w:ascii="TH Sarabun New" w:hAnsi="TH Sarabun New"/>
+                <w:sz w:val="32"/>
+                <w:szCs w:val="32"/>
+              </w:rPr>
+              <w:t>4</w:t>
+            </w:r>
+          </w:p>
+        </w:tc>
+      </w:tr>
+      <w:tr>
+        <w:tc>
+          <w:tcPr>
+            <w:tcW w:w="985" w:type="dxa"/>
+            <w:shd w:val="clear" w:color="auto" w:fill="auto"/>
+          </w:tcPr>
+          <w:p>
+            <w:pPr>
+              <w:jc w:val="center"/>
+              <w:rPr>
+                <w:rFonts w:ascii="TH Sarabun New" w:hAnsi="TH Sarabun New"/>
+                <w:sz w:val="32"/>
+                <w:szCs w:val="32"/>
+              </w:rPr>
+            </w:pPr>
+            <w:r>
+              <w:rPr>
+                <w:rFonts w:ascii="TH Sarabun New" w:hAnsi="TH Sarabun New"/>
+                <w:sz w:val="32"/>
+                <w:szCs w:val="32"/>
+              </w:rPr>
+              <w:t>1.4.</w:t>
+            </w:r>
+            <w:r>
+              <w:rPr>
+                <w:rFonts w:ascii="TH Sarabun New" w:hAnsi="TH Sarabun New"/>
+                <w:sz w:val="32"/>
+                <w:szCs w:val="32"/>
+              </w:rPr>
+              <w:t>3</w:t>
+            </w:r>
+          </w:p>
+        </w:tc>
+        <w:tc>
+          <w:tcPr>
+            <w:tcW w:w="1980" w:type="dxa"/>
+            <w:shd w:val="clear" w:color="auto" w:fill="auto"/>
+          </w:tcPr>
+          <w:p>
+            <w:pPr>
+              <w:jc w:val="center"/>
+              <w:rPr>
+                <w:rFonts w:ascii="TH Sarabun New" w:hAnsi="TH Sarabun New"/>
+                <w:sz w:val="32"/>
+                <w:szCs w:val="32"/>
+              </w:rPr>
+            </w:pPr>
+            <w:r>
+              <w:rPr>
+                <w:rFonts w:ascii="TH Sarabun New" w:hAnsi="TH Sarabun New"/>
+                <w:sz w:val="32"/>
+                <w:szCs w:val="32"/>
+              </w:rPr>
+              <w:t>2</w:t>
+            </w:r>
+            <w:r>
+              <w:rPr>
+                <w:rFonts w:ascii="TH Sarabun New" w:hAnsi="TH Sarabun New"/>
+                <w:sz w:val="32"/>
+                <w:szCs w:val="32"/>
+              </w:rPr>
+              <w:t>4</w:t>
+            </w:r>
+            <w:r>
+              <w:rPr>
+                <w:rFonts w:ascii="TH Sarabun New" w:hAnsi="TH Sarabun New"/>
+                <w:sz w:val="32"/>
+                <w:szCs w:val="32"/>
+              </w:rPr>
+              <w:t xml:space="preserve"> </w:t>
+            </w:r>
+            <w:r>
+              <w:rPr>
+                <w:rFonts w:ascii="TH Sarabun New" w:hAnsi="TH Sarabun New"/>
+                <w:sz w:val="32"/>
+                <w:szCs w:val="32"/>
+                <w:cs/>
+              </w:rPr>
+              <w:t>กรกฎาคม</w:t>
+            </w:r>
+            <w:r>
+              <w:rPr>
+                <w:rFonts w:ascii="TH Sarabun New" w:hAnsi="TH Sarabun New" w:hint="cs"/>
+                <w:sz w:val="32"/>
+                <w:szCs w:val="32"/>
+                <w:cs/>
+              </w:rPr>
+              <w:t xml:space="preserve"> </w:t>
+            </w:r>
+            <w:r>
+              <w:rPr>
+                <w:rFonts w:ascii="TH Sarabun New" w:hAnsi="TH Sarabun New"/>
+                <w:sz w:val="32"/>
+                <w:szCs w:val="32"/>
+              </w:rPr>
+              <w:t>2564</w:t>
+            </w:r>
+          </w:p>
+        </w:tc>
+        <w:tc>
+          <w:tcPr>
+            <w:tcW w:w="2160" w:type="dxa"/>
+            <w:shd w:val="clear" w:color="auto" w:fill="auto"/>
+          </w:tcPr>
+          <w:p>
+            <w:pPr>
+              <w:rPr>
+                <w:rFonts w:ascii="TH Sarabun New" w:hAnsi="TH Sarabun New" w:hint="cs"/>
+                <w:sz w:val="32"/>
+                <w:szCs w:val="32"/>
+                <w:cs/>
+              </w:rPr>
+            </w:pPr>
+            <w:r>
+              <w:rPr>
+                <w:rFonts w:ascii="TH Sarabun New" w:hAnsi="TH Sarabun New" w:hint="cs"/>
+                <w:sz w:val="32"/>
+                <w:szCs w:val="32"/>
+                <w:cs/>
+              </w:rPr>
+              <w:t>แก้ไข</w:t>
+            </w:r>
+          </w:p>
+        </w:tc>
+        <w:tc>
+          <w:tcPr>
+            <w:tcW w:w="1511" w:type="dxa"/>
+            <w:shd w:val="clear" w:color="auto" w:fill="auto"/>
+          </w:tcPr>
+          <w:p>
+            <w:pPr>
+              <w:jc w:val="center"/>
+              <w:rPr>
+                <w:rFonts w:ascii="TH Sarabun New" w:hAnsi="TH Sarabun New"/>
+                <w:sz w:val="32"/>
+                <w:szCs w:val="32"/>
+                <w:cs/>
+              </w:rPr>
+            </w:pPr>
+            <w:r>
+              <w:rPr>
+                <w:rFonts w:ascii="TH Sarabun New" w:hAnsi="TH Sarabun New" w:hint="cs"/>
+                <w:sz w:val="32"/>
+                <w:szCs w:val="32"/>
+                <w:cs/>
+              </w:rPr>
+              <w:t xml:space="preserve">สมาชิกทีม </w:t>
+            </w:r>
+            <w:r>
+              <w:rPr>
+                <w:rFonts w:ascii="TH Sarabun New" w:hAnsi="TH Sarabun New"/>
+                <w:sz w:val="32"/>
+                <w:szCs w:val="32"/>
+              </w:rPr>
+              <w:t>4</w:t>
+            </w:r>
+          </w:p>
+        </w:tc>
+        <w:tc>
+          <w:tcPr>
+            <w:tcW w:w="1660" w:type="dxa"/>
+            <w:shd w:val="clear" w:color="auto" w:fill="auto"/>
+          </w:tcPr>
+          <w:p>
+            <w:pPr>
+              <w:jc w:val="center"/>
+              <w:rPr>
+                <w:rFonts w:ascii="TH Sarabun New" w:hAnsi="TH Sarabun New"/>
+                <w:sz w:val="32"/>
+                <w:szCs w:val="32"/>
+                <w:cs/>
+              </w:rPr>
+            </w:pPr>
+            <w:r>
+              <w:rPr>
+                <w:rFonts w:ascii="TH Sarabun New" w:hAnsi="TH Sarabun New" w:hint="cs"/>
+                <w:sz w:val="32"/>
+                <w:szCs w:val="32"/>
+                <w:cs/>
+              </w:rPr>
+              <w:t xml:space="preserve">สมาชิกทีม </w:t>
+            </w:r>
+            <w:r>
+              <w:rPr>
+                <w:rFonts w:ascii="TH Sarabun New" w:hAnsi="TH Sarabun New"/>
+                <w:sz w:val="32"/>
+                <w:szCs w:val="32"/>
+              </w:rPr>
+              <w:t>4</w:t>
+            </w:r>
+          </w:p>
+        </w:tc>
+      </w:tr>
+      <w:tr>
+        <w:tc>
+          <w:tcPr>
+            <w:tcW w:w="985" w:type="dxa"/>
+            <w:shd w:val="clear" w:color="auto" w:fill="auto"/>
+          </w:tcPr>
+          <w:p>
+            <w:pPr>
+              <w:jc w:val="center"/>
+              <w:rPr>
+                <w:rFonts w:ascii="TH Sarabun New" w:hAnsi="TH Sarabun New"/>
+                <w:sz w:val="32"/>
+                <w:szCs w:val="32"/>
+              </w:rPr>
+            </w:pPr>
+            <w:r>
+              <w:rPr>
+                <w:rFonts w:ascii="TH Sarabun New" w:hAnsi="TH Sarabun New"/>
+                <w:sz w:val="32"/>
+                <w:szCs w:val="32"/>
+              </w:rPr>
               <w:t>1.4.2</w:t>
             </w:r>
           </w:p>
@@ -1062,7 +2646,7 @@
                 <w:sz w:val="32"/>
                 <w:szCs w:val="32"/>
               </w:rPr>
-              <w:t xml:space="preserve">22 </w:t>
+              <w:t xml:space="preserve">23 </w:t>
             </w:r>
             <w:r>
               <w:rPr>
@@ -1094,15 +2678,207 @@
         </w:tc>
         <w:tc>
           <w:tcPr>
-            <w:tcW w:w="2012" w:type="dxa"/>
-            <w:shd w:val="clear" w:color="auto" w:fill="auto"/>
-          </w:tcPr>
-          <w:p>
-            <w:pPr>
-              <w:rPr>
-                <w:rFonts w:ascii="TH Sarabun New" w:hAnsi="TH Sarabun New" w:hint="cs"/>
-                <w:sz w:val="32"/>
-                <w:szCs w:val="32"/>
+            <w:tcW w:w="2160" w:type="dxa"/>
+            <w:shd w:val="clear" w:color="auto" w:fill="auto"/>
+          </w:tcPr>
+          <w:p>
+            <w:pPr>
+              <w:rPr>
+                <w:rFonts w:ascii="TH Sarabun New" w:hAnsi="TH Sarabun New"/>
+                <w:sz w:val="32"/>
+                <w:szCs w:val="32"/>
+              </w:rPr>
+            </w:pPr>
+            <w:r>
+              <w:rPr>
+                <w:rFonts w:ascii="TH Sarabun New" w:hAnsi="TH Sarabun New" w:hint="cs"/>
+                <w:sz w:val="32"/>
+                <w:szCs w:val="32"/>
+                <w:cs/>
+              </w:rPr>
+              <w:t>แก้ไข</w:t>
+            </w:r>
+          </w:p>
+        </w:tc>
+        <w:tc>
+          <w:tcPr>
+            <w:tcW w:w="1511" w:type="dxa"/>
+            <w:shd w:val="clear" w:color="auto" w:fill="auto"/>
+          </w:tcPr>
+          <w:p>
+            <w:pPr>
+              <w:jc w:val="center"/>
+              <w:rPr>
+                <w:rFonts w:ascii="TH Sarabun New" w:hAnsi="TH Sarabun New"/>
+                <w:sz w:val="32"/>
+                <w:szCs w:val="32"/>
+              </w:rPr>
+            </w:pPr>
+            <w:r>
+              <w:rPr>
+                <w:rFonts w:ascii="TH Sarabun New" w:hAnsi="TH Sarabun New" w:hint="cs"/>
+                <w:sz w:val="32"/>
+                <w:szCs w:val="32"/>
+                <w:cs/>
+              </w:rPr>
+              <w:t xml:space="preserve">สมาชิกทีม </w:t>
+            </w:r>
+            <w:r>
+              <w:rPr>
+                <w:rFonts w:ascii="TH Sarabun New" w:hAnsi="TH Sarabun New"/>
+                <w:sz w:val="32"/>
+                <w:szCs w:val="32"/>
+              </w:rPr>
+              <w:t>4</w:t>
+            </w:r>
+          </w:p>
+        </w:tc>
+        <w:tc>
+          <w:tcPr>
+            <w:tcW w:w="1660" w:type="dxa"/>
+            <w:shd w:val="clear" w:color="auto" w:fill="auto"/>
+          </w:tcPr>
+          <w:p>
+            <w:pPr>
+              <w:jc w:val="center"/>
+              <w:rPr>
+                <w:rFonts w:ascii="TH Sarabun New" w:hAnsi="TH Sarabun New"/>
+                <w:sz w:val="32"/>
+                <w:szCs w:val="32"/>
+                <w:cs/>
+              </w:rPr>
+            </w:pPr>
+            <w:r>
+              <w:rPr>
+                <w:rFonts w:ascii="TH Sarabun New" w:hAnsi="TH Sarabun New" w:hint="cs"/>
+                <w:sz w:val="32"/>
+                <w:szCs w:val="32"/>
+                <w:cs/>
+              </w:rPr>
+              <w:t xml:space="preserve">สมาชิกทีม </w:t>
+            </w:r>
+            <w:r>
+              <w:rPr>
+                <w:rFonts w:ascii="TH Sarabun New" w:hAnsi="TH Sarabun New"/>
+                <w:sz w:val="32"/>
+                <w:szCs w:val="32"/>
+              </w:rPr>
+              <w:t>4</w:t>
+            </w:r>
+          </w:p>
+        </w:tc>
+      </w:tr>
+      <w:tr>
+        <w:tc>
+          <w:tcPr>
+            <w:tcW w:w="985" w:type="dxa"/>
+            <w:shd w:val="clear" w:color="auto" w:fill="auto"/>
+          </w:tcPr>
+          <w:p>
+            <w:pPr>
+              <w:jc w:val="center"/>
+              <w:rPr>
+                <w:rFonts w:ascii="TH Sarabun New" w:hAnsi="TH Sarabun New"/>
+                <w:sz w:val="32"/>
+                <w:szCs w:val="32"/>
+              </w:rPr>
+            </w:pPr>
+            <w:r>
+              <w:rPr>
+                <w:rFonts w:ascii="TH Sarabun New" w:hAnsi="TH Sarabun New"/>
+                <w:sz w:val="32"/>
+                <w:szCs w:val="32"/>
+              </w:rPr>
+              <w:t>1.4.</w:t>
+            </w:r>
+            <w:r>
+              <w:rPr>
+                <w:rFonts w:ascii="TH Sarabun New" w:hAnsi="TH Sarabun New"/>
+                <w:sz w:val="32"/>
+                <w:szCs w:val="32"/>
+              </w:rPr>
+              <w:t>1</w:t>
+            </w:r>
+          </w:p>
+        </w:tc>
+        <w:tc>
+          <w:tcPr>
+            <w:tcW w:w="1980" w:type="dxa"/>
+            <w:shd w:val="clear" w:color="auto" w:fill="auto"/>
+          </w:tcPr>
+          <w:p>
+            <w:pPr>
+              <w:jc w:val="center"/>
+              <w:rPr>
+                <w:rFonts w:ascii="TH Sarabun New" w:hAnsi="TH Sarabun New"/>
+                <w:sz w:val="32"/>
+                <w:szCs w:val="32"/>
+              </w:rPr>
+            </w:pPr>
+            <w:r>
+              <w:rPr>
+                <w:rFonts w:ascii="TH Sarabun New" w:hAnsi="TH Sarabun New"/>
+                <w:sz w:val="32"/>
+                <w:szCs w:val="32"/>
+              </w:rPr>
+              <w:t>2</w:t>
+            </w:r>
+            <w:r>
+              <w:rPr>
+                <w:rFonts w:ascii="TH Sarabun New" w:hAnsi="TH Sarabun New"/>
+                <w:sz w:val="32"/>
+                <w:szCs w:val="32"/>
+              </w:rPr>
+              <w:t>3</w:t>
+            </w:r>
+            <w:r>
+              <w:rPr>
+                <w:rFonts w:ascii="TH Sarabun New" w:hAnsi="TH Sarabun New"/>
+                <w:sz w:val="32"/>
+                <w:szCs w:val="32"/>
+              </w:rPr>
+              <w:t xml:space="preserve"> </w:t>
+            </w:r>
+            <w:r>
+              <w:rPr>
+                <w:rFonts w:ascii="TH Sarabun New" w:hAnsi="TH Sarabun New"/>
+                <w:sz w:val="32"/>
+                <w:szCs w:val="32"/>
+                <w:cs/>
+              </w:rPr>
+              <w:t>กรกฎาคม</w:t>
+            </w:r>
+            <w:r>
+              <w:rPr>
+                <w:rFonts w:ascii="TH Sarabun New" w:hAnsi="TH Sarabun New" w:hint="cs"/>
+                <w:sz w:val="32"/>
+                <w:szCs w:val="32"/>
+                <w:cs/>
+              </w:rPr>
+              <w:t xml:space="preserve"> </w:t>
+            </w:r>
+            <w:r>
+              <w:rPr>
+                <w:rFonts w:ascii="TH Sarabun New" w:hAnsi="TH Sarabun New"/>
+                <w:sz w:val="32"/>
+                <w:szCs w:val="32"/>
+              </w:rPr>
+              <w:t>2564</w:t>
+            </w:r>
+          </w:p>
+        </w:tc>
+        <w:tc>
+          <w:tcPr>
+            <w:tcW w:w="2160" w:type="dxa"/>
+            <w:shd w:val="clear" w:color="auto" w:fill="auto"/>
+          </w:tcPr>
+          <w:p>
+            <w:pPr>
+              <w:rPr>
+                <w:rFonts w:ascii="TH Sarabun New" w:hAnsi="TH Sarabun New" w:hint="cs"/>
+                <w:sz w:val="32"/>
+                <w:szCs w:val="32"/>
+                <w:cs/>
               </w:rPr>
             </w:pPr>
             <w:r>
@@ -1114,28 +2890,21 @@
               </w:rPr>
               <w:t xml:space="preserve">จัดทำ </w:t>
             </w:r>
-            <w:r>
-              <w:rPr>
-                <w:rFonts w:ascii="TH Sarabun New" w:hAnsi="TH Sarabun New"/>
-                <w:sz w:val="32"/>
-                <w:szCs w:val="32"/>
-              </w:rPr>
-              <w:t>SRSD</w:t>
-            </w:r>
-          </w:p>
-        </w:tc>
-        <w:tc>
-          <w:tcPr>
-            <w:tcW w:w="1659" w:type="dxa"/>
-            <w:shd w:val="clear" w:color="auto" w:fill="auto"/>
-          </w:tcPr>
-          <w:p>
-            <w:pPr>
-              <w:jc w:val="center"/>
-              <w:rPr>
-                <w:rFonts w:ascii="TH Sarabun New" w:hAnsi="TH Sarabun New" w:hint="cs"/>
-                <w:sz w:val="32"/>
-                <w:szCs w:val="32"/>
+          </w:p>
+        </w:tc>
+        <w:tc>
+          <w:tcPr>
+            <w:tcW w:w="1511" w:type="dxa"/>
+            <w:shd w:val="clear" w:color="auto" w:fill="auto"/>
+          </w:tcPr>
+          <w:p>
+            <w:pPr>
+              <w:jc w:val="center"/>
+              <w:rPr>
+                <w:rFonts w:ascii="TH Sarabun New" w:hAnsi="TH Sarabun New" w:hint="cs"/>
+                <w:sz w:val="32"/>
+                <w:szCs w:val="32"/>
+                <w:cs/>
               </w:rPr>
             </w:pPr>
             <w:r>

</xml_diff>

<commit_message>
เพิ่มเติม Version Control SRSD
</commit_message>
<xml_diff>
--- a/SRSD เอกสารกำกับการทำงานซอฟต์แวร์/Version Control SRSD.docx
+++ b/SRSD เอกสารกำกับการทำงานซอฟต์แวร์/Version Control SRSD.docx
@@ -139,8 +139,8 @@
         <w:gridCol w:w="985"/>
         <w:gridCol w:w="1980"/>
         <w:gridCol w:w="2160"/>
-        <w:gridCol w:w="1511"/>
-        <w:gridCol w:w="1660"/>
+        <w:gridCol w:w="1620"/>
+        <w:gridCol w:w="1551"/>
       </w:tblGrid>
       <w:tr>
         <w:tc>
@@ -564,7 +564,7 @@
         </w:tc>
         <w:tc>
           <w:tcPr>
-            <w:tcW w:w="1511" w:type="dxa"/>
+            <w:tcW w:w="1620" w:type="dxa"/>
             <w:tcBorders>
               <w:bottom w:val="single" w:sz="4" w:space="0" w:color="auto"/>
             </w:tcBorders>
@@ -597,7 +597,7 @@
         </w:tc>
         <w:tc>
           <w:tcPr>
-            <w:tcW w:w="1660" w:type="dxa"/>
+            <w:tcW w:w="1551" w:type="dxa"/>
             <w:tcBorders>
               <w:bottom w:val="single" w:sz="4" w:space="0" w:color="auto"/>
             </w:tcBorders>
@@ -644,6 +644,30 @@
                 <w:cs/>
               </w:rPr>
             </w:pPr>
+            <w:r>
+              <w:rPr>
+                <w:rFonts w:ascii="TH Sarabun New" w:hAnsi="TH Sarabun New"/>
+                <w:sz w:val="32"/>
+                <w:szCs w:val="32"/>
+              </w:rPr>
+              <w:t>2.</w:t>
+            </w:r>
+            <w:r>
+              <w:rPr>
+                <w:rFonts w:ascii="TH Sarabun New" w:hAnsi="TH Sarabun New"/>
+                <w:sz w:val="32"/>
+                <w:szCs w:val="32"/>
+              </w:rPr>
+              <w:t>8</w:t>
+            </w:r>
+            <w:r>
+              <w:rPr>
+                <w:rFonts w:ascii="TH Sarabun New" w:hAnsi="TH Sarabun New"/>
+                <w:sz w:val="32"/>
+                <w:szCs w:val="32"/>
+              </w:rPr>
+              <w:t>.1</w:t>
+            </w:r>
           </w:p>
         </w:tc>
         <w:tc>
@@ -660,6 +684,48 @@
                 <w:szCs w:val="32"/>
               </w:rPr>
             </w:pPr>
+            <w:r>
+              <w:rPr>
+                <w:rFonts w:ascii="TH Sarabun New" w:hAnsi="TH Sarabun New"/>
+                <w:sz w:val="32"/>
+                <w:szCs w:val="32"/>
+              </w:rPr>
+              <w:t>5</w:t>
+            </w:r>
+            <w:r>
+              <w:rPr>
+                <w:rFonts w:ascii="TH Sarabun New" w:hAnsi="TH Sarabun New"/>
+                <w:sz w:val="32"/>
+                <w:szCs w:val="32"/>
+              </w:rPr>
+              <w:t xml:space="preserve"> </w:t>
+            </w:r>
+            <w:r>
+              <w:rPr>
+                <w:rFonts w:ascii="TH Sarabun New" w:hAnsi="TH Sarabun New"/>
+                <w:sz w:val="32"/>
+                <w:szCs w:val="32"/>
+                <w:cs/>
+              </w:rPr>
+              <w:t>พฤศจิกายน</w:t>
+            </w:r>
+            <w:r>
+              <w:rPr>
+                <w:rFonts w:ascii="TH Sarabun New" w:hAnsi="TH Sarabun New" w:hint="cs"/>
+                <w:sz w:val="32"/>
+                <w:szCs w:val="32"/>
+                <w:cs/>
+              </w:rPr>
+              <w:t xml:space="preserve"> </w:t>
+            </w:r>
+            <w:r>
+              <w:rPr>
+                <w:rFonts w:ascii="TH Sarabun New" w:hAnsi="TH Sarabun New"/>
+                <w:sz w:val="32"/>
+                <w:szCs w:val="32"/>
+              </w:rPr>
+              <w:t>2564</w:t>
+            </w:r>
           </w:p>
         </w:tc>
         <w:tc>
@@ -669,37 +735,141 @@
           </w:tcPr>
           <w:p>
             <w:pPr>
-              <w:jc w:val="center"/>
-              <w:rPr>
-                <w:rFonts w:ascii="TH Sarabun New" w:hAnsi="TH Sarabun New"/>
-                <w:sz w:val="32"/>
-                <w:szCs w:val="32"/>
-                <w:cs/>
-              </w:rPr>
-            </w:pPr>
-          </w:p>
-        </w:tc>
-        <w:tc>
-          <w:tcPr>
-            <w:tcW w:w="1511" w:type="dxa"/>
-            <w:shd w:val="clear" w:color="auto" w:fill="auto"/>
-          </w:tcPr>
-          <w:p>
-            <w:pPr>
-              <w:jc w:val="center"/>
-              <w:rPr>
-                <w:rFonts w:ascii="TH Sarabun New" w:hAnsi="TH Sarabun New"/>
-                <w:sz w:val="32"/>
-                <w:szCs w:val="32"/>
-              </w:rPr>
-            </w:pPr>
-          </w:p>
-        </w:tc>
-        <w:tc>
-          <w:tcPr>
-            <w:tcW w:w="1660" w:type="dxa"/>
-            <w:shd w:val="clear" w:color="auto" w:fill="auto"/>
-          </w:tcPr>
+              <w:rPr>
+                <w:rFonts w:ascii="TH Sarabun New" w:hAnsi="TH Sarabun New" w:hint="cs"/>
+                <w:sz w:val="32"/>
+                <w:szCs w:val="32"/>
+                <w:cs/>
+              </w:rPr>
+            </w:pPr>
+            <w:r>
+              <w:rPr>
+                <w:rFonts w:ascii="TH Sarabun New" w:hAnsi="TH Sarabun New" w:hint="cs"/>
+                <w:sz w:val="32"/>
+                <w:szCs w:val="32"/>
+                <w:cs/>
+              </w:rPr>
+              <w:t>แก้ไข</w:t>
+            </w:r>
+          </w:p>
+        </w:tc>
+        <w:tc>
+          <w:tcPr>
+            <w:tcW w:w="1620" w:type="dxa"/>
+            <w:shd w:val="clear" w:color="auto" w:fill="auto"/>
+          </w:tcPr>
+          <w:p>
+            <w:pPr>
+              <w:jc w:val="center"/>
+              <w:rPr>
+                <w:rFonts w:ascii="TH Sarabun New" w:hAnsi="TH Sarabun New"/>
+                <w:sz w:val="32"/>
+                <w:szCs w:val="32"/>
+              </w:rPr>
+            </w:pPr>
+            <w:r>
+              <w:rPr>
+                <w:rFonts w:ascii="TH Sarabun New" w:hAnsi="TH Sarabun New"/>
+                <w:sz w:val="32"/>
+                <w:szCs w:val="32"/>
+                <w:cs/>
+              </w:rPr>
+              <w:t>ธนาธิป</w:t>
+            </w:r>
+            <w:r>
+              <w:rPr>
+                <w:rFonts w:ascii="TH Sarabun New" w:hAnsi="TH Sarabun New"/>
+                <w:sz w:val="32"/>
+                <w:szCs w:val="32"/>
+              </w:rPr>
+              <w:t xml:space="preserve"> (</w:t>
+            </w:r>
+            <w:r>
+              <w:rPr>
+                <w:rFonts w:ascii="TH Sarabun New" w:hAnsi="TH Sarabun New"/>
+                <w:sz w:val="32"/>
+                <w:szCs w:val="32"/>
+              </w:rPr>
+              <w:t>SM</w:t>
+            </w:r>
+            <w:r>
+              <w:rPr>
+                <w:rFonts w:ascii="TH Sarabun New" w:hAnsi="TH Sarabun New"/>
+                <w:sz w:val="32"/>
+                <w:szCs w:val="32"/>
+              </w:rPr>
+              <w:t>)</w:t>
+            </w:r>
+          </w:p>
+          <w:p>
+            <w:pPr>
+              <w:jc w:val="center"/>
+              <w:rPr>
+                <w:rFonts w:ascii="TH Sarabun New" w:hAnsi="TH Sarabun New"/>
+                <w:sz w:val="32"/>
+                <w:szCs w:val="32"/>
+              </w:rPr>
+            </w:pPr>
+            <w:r>
+              <w:rPr>
+                <w:rFonts w:ascii="TH Sarabun New" w:hAnsi="TH Sarabun New"/>
+                <w:sz w:val="32"/>
+                <w:szCs w:val="32"/>
+                <w:cs/>
+              </w:rPr>
+              <w:t>วริศรา</w:t>
+            </w:r>
+            <w:r>
+              <w:rPr>
+                <w:rFonts w:ascii="TH Sarabun New" w:hAnsi="TH Sarabun New" w:hint="cs"/>
+                <w:sz w:val="32"/>
+                <w:szCs w:val="32"/>
+                <w:cs/>
+              </w:rPr>
+              <w:t xml:space="preserve"> </w:t>
+            </w:r>
+            <w:r>
+              <w:rPr>
+                <w:rFonts w:ascii="TH Sarabun New" w:hAnsi="TH Sarabun New"/>
+                <w:sz w:val="32"/>
+                <w:szCs w:val="32"/>
+              </w:rPr>
+              <w:t>(D)</w:t>
+            </w:r>
+          </w:p>
+        </w:tc>
+        <w:tc>
+          <w:tcPr>
+            <w:tcW w:w="1551" w:type="dxa"/>
+            <w:shd w:val="clear" w:color="auto" w:fill="auto"/>
+          </w:tcPr>
+          <w:p>
+            <w:pPr>
+              <w:jc w:val="center"/>
+              <w:rPr>
+                <w:rFonts w:ascii="TH Sarabun New" w:hAnsi="TH Sarabun New" w:hint="cs"/>
+                <w:sz w:val="32"/>
+                <w:szCs w:val="32"/>
+              </w:rPr>
+            </w:pPr>
+            <w:r>
+              <w:rPr>
+                <w:rFonts w:ascii="TH Sarabun New" w:hAnsi="TH Sarabun New"/>
+                <w:sz w:val="32"/>
+                <w:szCs w:val="32"/>
+                <w:cs/>
+              </w:rPr>
+              <w:t xml:space="preserve">วิรัตน์ </w:t>
+            </w:r>
+            <w:r>
+              <w:rPr>
+                <w:rFonts w:ascii="TH Sarabun New" w:hAnsi="TH Sarabun New"/>
+                <w:sz w:val="32"/>
+                <w:szCs w:val="32"/>
+              </w:rPr>
+              <w:t>(TL)</w:t>
+            </w:r>
+          </w:p>
           <w:p>
             <w:pPr>
               <w:jc w:val="center"/>
@@ -734,39 +904,7 @@
                 <w:sz w:val="32"/>
                 <w:szCs w:val="32"/>
               </w:rPr>
-              <w:t>1</w:t>
-            </w:r>
-            <w:r>
-              <w:rPr>
-                <w:rFonts w:ascii="TH Sarabun New" w:hAnsi="TH Sarabun New"/>
-                <w:sz w:val="32"/>
-                <w:szCs w:val="32"/>
-              </w:rPr>
-              <w:t>.</w:t>
-            </w:r>
-            <w:r>
-              <w:rPr>
-                <w:rFonts w:ascii="TH Sarabun New" w:hAnsi="TH Sarabun New"/>
-                <w:sz w:val="32"/>
-                <w:szCs w:val="32"/>
-              </w:rPr>
-              <w:t>9</w:t>
-            </w:r>
-            <w:r>
-              <w:rPr>
-                <w:rFonts w:ascii="TH Sarabun New" w:hAnsi="TH Sarabun New"/>
-                <w:sz w:val="32"/>
-                <w:szCs w:val="32"/>
-              </w:rPr>
-              <w:t>.</w:t>
-            </w:r>
-            <w:r>
-              <w:rPr>
-                <w:rFonts w:ascii="TH Sarabun New" w:hAnsi="TH Sarabun New"/>
-                <w:sz w:val="32"/>
-                <w:szCs w:val="32"/>
-              </w:rPr>
-              <w:t>2</w:t>
+              <w:t>2.7.1</w:t>
             </w:r>
           </w:p>
         </w:tc>
@@ -782,37 +920,35 @@
                 <w:rFonts w:ascii="TH Sarabun New" w:hAnsi="TH Sarabun New"/>
                 <w:sz w:val="32"/>
                 <w:szCs w:val="32"/>
-                <w:cs/>
-              </w:rPr>
-            </w:pPr>
-            <w:r>
-              <w:rPr>
-                <w:rFonts w:ascii="TH Sarabun New" w:hAnsi="TH Sarabun New"/>
-                <w:sz w:val="32"/>
-                <w:szCs w:val="32"/>
-              </w:rPr>
-              <w:t xml:space="preserve">31 </w:t>
-            </w:r>
-            <w:r>
-              <w:rPr>
-                <w:rFonts w:ascii="TH Sarabun New" w:hAnsi="TH Sarabun New"/>
-                <w:sz w:val="32"/>
-                <w:szCs w:val="32"/>
-                <w:cs/>
-              </w:rPr>
-              <w:t>สิงหาคม</w:t>
-            </w:r>
-            <w:r>
-              <w:rPr>
-                <w:rFonts w:ascii="TH Sarabun New" w:hAnsi="TH Sarabun New" w:hint="cs"/>
-                <w:sz w:val="32"/>
-                <w:szCs w:val="32"/>
-                <w:cs/>
+              </w:rPr>
+            </w:pPr>
+            <w:r>
+              <w:rPr>
+                <w:rFonts w:ascii="TH Sarabun New" w:hAnsi="TH Sarabun New"/>
+                <w:sz w:val="32"/>
+                <w:szCs w:val="32"/>
+              </w:rPr>
+              <w:t>22</w:t>
+            </w:r>
+            <w:r>
+              <w:rPr>
+                <w:rFonts w:ascii="TH Sarabun New" w:hAnsi="TH Sarabun New"/>
+                <w:sz w:val="32"/>
+                <w:szCs w:val="32"/>
               </w:rPr>
               <w:t xml:space="preserve"> </w:t>
             </w:r>
             <w:r>
               <w:rPr>
+                <w:rFonts w:ascii="TH Sarabun New" w:hAnsi="TH Sarabun New" w:hint="cs"/>
+                <w:sz w:val="32"/>
+                <w:szCs w:val="32"/>
+                <w:cs/>
+              </w:rPr>
+              <w:t xml:space="preserve">ตุลาคม </w:t>
+            </w:r>
+            <w:r>
+              <w:rPr>
                 <w:rFonts w:ascii="TH Sarabun New" w:hAnsi="TH Sarabun New"/>
                 <w:sz w:val="32"/>
                 <w:szCs w:val="32"/>
@@ -832,25 +968,17 @@
                 <w:rFonts w:ascii="TH Sarabun New" w:hAnsi="TH Sarabun New"/>
                 <w:sz w:val="32"/>
                 <w:szCs w:val="32"/>
-              </w:rPr>
-            </w:pPr>
-            <w:r>
-              <w:rPr>
-                <w:rFonts w:ascii="TH Sarabun New" w:hAnsi="TH Sarabun New" w:hint="cs"/>
-                <w:sz w:val="32"/>
-                <w:szCs w:val="32"/>
-                <w:cs/>
-              </w:rPr>
-              <w:t>แก้ไข</w:t>
-            </w:r>
-            <w:r>
-              <w:rPr>
-                <w:rFonts w:ascii="TH Sarabun New" w:hAnsi="TH Sarabun New" w:hint="cs"/>
-                <w:sz w:val="32"/>
-                <w:szCs w:val="32"/>
-                <w:cs/>
-              </w:rPr>
-              <w:t xml:space="preserve"> บทที่ </w:t>
+                <w:cs/>
+              </w:rPr>
+            </w:pPr>
+            <w:r>
+              <w:rPr>
+                <w:rFonts w:ascii="TH Sarabun New" w:hAnsi="TH Sarabun New" w:hint="cs"/>
+                <w:sz w:val="32"/>
+                <w:szCs w:val="32"/>
+                <w:cs/>
+              </w:rPr>
+              <w:t xml:space="preserve">แก้ไข บทที่ </w:t>
             </w:r>
             <w:r>
               <w:rPr>
@@ -864,32 +992,60 @@
         </w:tc>
         <w:tc>
           <w:tcPr>
-            <w:tcW w:w="1511" w:type="dxa"/>
-            <w:shd w:val="clear" w:color="auto" w:fill="auto"/>
-          </w:tcPr>
-          <w:p>
-            <w:pPr>
-              <w:jc w:val="center"/>
-              <w:rPr>
-                <w:rFonts w:ascii="TH Sarabun New" w:hAnsi="TH Sarabun New"/>
-                <w:sz w:val="32"/>
-                <w:szCs w:val="32"/>
-              </w:rPr>
-            </w:pPr>
-            <w:r>
-              <w:rPr>
-                <w:rFonts w:ascii="TH Sarabun New" w:hAnsi="TH Sarabun New"/>
-                <w:sz w:val="32"/>
-                <w:szCs w:val="32"/>
-                <w:cs/>
-              </w:rPr>
-              <w:t>ณัฐดนัย</w:t>
-            </w:r>
-            <w:r>
-              <w:rPr>
-                <w:rFonts w:ascii="TH Sarabun New" w:hAnsi="TH Sarabun New"/>
-                <w:sz w:val="32"/>
-                <w:szCs w:val="32"/>
+            <w:tcW w:w="1620" w:type="dxa"/>
+            <w:shd w:val="clear" w:color="auto" w:fill="auto"/>
+          </w:tcPr>
+          <w:p>
+            <w:pPr>
+              <w:jc w:val="center"/>
+              <w:rPr>
+                <w:rFonts w:ascii="TH Sarabun New" w:hAnsi="TH Sarabun New"/>
+                <w:sz w:val="32"/>
+                <w:szCs w:val="32"/>
+              </w:rPr>
+            </w:pPr>
+            <w:r>
+              <w:rPr>
+                <w:rFonts w:ascii="TH Sarabun New" w:hAnsi="TH Sarabun New"/>
+                <w:sz w:val="32"/>
+                <w:szCs w:val="32"/>
+                <w:cs/>
+              </w:rPr>
+              <w:t>เบญจพล</w:t>
+            </w:r>
+            <w:r>
+              <w:rPr>
+                <w:rFonts w:ascii="TH Sarabun New" w:hAnsi="TH Sarabun New"/>
+                <w:sz w:val="32"/>
+                <w:szCs w:val="32"/>
+              </w:rPr>
+              <w:t xml:space="preserve"> (D)</w:t>
+            </w:r>
+          </w:p>
+          <w:p>
+            <w:pPr>
+              <w:jc w:val="center"/>
+              <w:rPr>
+                <w:rFonts w:ascii="TH Sarabun New" w:hAnsi="TH Sarabun New"/>
+                <w:sz w:val="32"/>
+                <w:szCs w:val="32"/>
+              </w:rPr>
+            </w:pPr>
+            <w:r>
+              <w:rPr>
+                <w:rFonts w:ascii="TH Sarabun New" w:hAnsi="TH Sarabun New"/>
+                <w:sz w:val="32"/>
+                <w:szCs w:val="32"/>
+                <w:cs/>
+              </w:rPr>
+              <w:t>ณัฐนันท์</w:t>
+            </w:r>
+            <w:r>
+              <w:rPr>
+                <w:rFonts w:ascii="TH Sarabun New" w:hAnsi="TH Sarabun New" w:hint="cs"/>
+                <w:sz w:val="32"/>
+                <w:szCs w:val="32"/>
+                <w:cs/>
               </w:rPr>
               <w:t xml:space="preserve"> </w:t>
             </w:r>
@@ -899,104 +1055,50 @@
                 <w:sz w:val="32"/>
                 <w:szCs w:val="32"/>
               </w:rPr>
-              <w:t>(DM)</w:t>
-            </w:r>
-          </w:p>
-          <w:p>
-            <w:pPr>
-              <w:jc w:val="center"/>
-              <w:rPr>
-                <w:rFonts w:ascii="TH Sarabun New" w:hAnsi="TH Sarabun New"/>
-                <w:sz w:val="32"/>
-                <w:szCs w:val="32"/>
-              </w:rPr>
-            </w:pPr>
-            <w:r>
-              <w:rPr>
-                <w:rFonts w:ascii="TH Sarabun New" w:hAnsi="TH Sarabun New"/>
-                <w:sz w:val="32"/>
-                <w:szCs w:val="32"/>
-                <w:cs/>
-              </w:rPr>
-              <w:t>ปรีชญา</w:t>
-            </w:r>
-            <w:r>
-              <w:rPr>
-                <w:rFonts w:ascii="TH Sarabun New" w:hAnsi="TH Sarabun New"/>
-                <w:sz w:val="32"/>
-                <w:szCs w:val="32"/>
-              </w:rPr>
-              <w:t xml:space="preserve"> (PM)</w:t>
-            </w:r>
-          </w:p>
-          <w:p>
-            <w:pPr>
-              <w:jc w:val="center"/>
-              <w:rPr>
-                <w:rFonts w:ascii="TH Sarabun New" w:hAnsi="TH Sarabun New"/>
-                <w:sz w:val="32"/>
-                <w:szCs w:val="32"/>
-              </w:rPr>
-            </w:pPr>
-            <w:r>
-              <w:rPr>
-                <w:rFonts w:ascii="TH Sarabun New" w:hAnsi="TH Sarabun New"/>
-                <w:sz w:val="32"/>
-                <w:szCs w:val="32"/>
-                <w:cs/>
-              </w:rPr>
-              <w:t>กล้ายุทธ</w:t>
-            </w:r>
-            <w:r>
-              <w:rPr>
-                <w:rFonts w:ascii="TH Sarabun New" w:hAnsi="TH Sarabun New"/>
-                <w:sz w:val="32"/>
-                <w:szCs w:val="32"/>
-              </w:rPr>
-              <w:t xml:space="preserve"> (PL)</w:t>
-            </w:r>
-          </w:p>
-        </w:tc>
-        <w:tc>
-          <w:tcPr>
-            <w:tcW w:w="1660" w:type="dxa"/>
-            <w:shd w:val="clear" w:color="auto" w:fill="auto"/>
-          </w:tcPr>
-          <w:p>
-            <w:pPr>
-              <w:jc w:val="center"/>
-              <w:rPr>
-                <w:rFonts w:ascii="TH Sarabun New" w:hAnsi="TH Sarabun New"/>
-                <w:sz w:val="32"/>
-                <w:szCs w:val="32"/>
-              </w:rPr>
-            </w:pPr>
-            <w:r>
-              <w:rPr>
-                <w:rFonts w:ascii="TH Sarabun New" w:hAnsi="TH Sarabun New"/>
-                <w:sz w:val="32"/>
-                <w:szCs w:val="32"/>
-                <w:cs/>
-              </w:rPr>
-              <w:t>เบญจพล</w:t>
-            </w:r>
-            <w:r>
-              <w:rPr>
-                <w:rFonts w:ascii="TH Sarabun New" w:hAnsi="TH Sarabun New" w:hint="cs"/>
-                <w:sz w:val="32"/>
-                <w:szCs w:val="32"/>
-                <w:cs/>
-              </w:rPr>
-              <w:t xml:space="preserve"> </w:t>
-            </w:r>
-            <w:r>
-              <w:rPr>
-                <w:rFonts w:ascii="TH Sarabun New" w:hAnsi="TH Sarabun New"/>
-                <w:sz w:val="32"/>
-                <w:szCs w:val="32"/>
-              </w:rPr>
-              <w:t>(D)</w:t>
-            </w:r>
+              <w:t>(QA)</w:t>
+            </w:r>
+          </w:p>
+        </w:tc>
+        <w:tc>
+          <w:tcPr>
+            <w:tcW w:w="1551" w:type="dxa"/>
+            <w:shd w:val="clear" w:color="auto" w:fill="auto"/>
+          </w:tcPr>
+          <w:p>
+            <w:pPr>
+              <w:jc w:val="center"/>
+              <w:rPr>
+                <w:rFonts w:ascii="TH Sarabun New" w:hAnsi="TH Sarabun New" w:hint="cs"/>
+                <w:sz w:val="32"/>
+                <w:szCs w:val="32"/>
+              </w:rPr>
+            </w:pPr>
+            <w:r>
+              <w:rPr>
+                <w:rFonts w:ascii="TH Sarabun New" w:hAnsi="TH Sarabun New"/>
+                <w:sz w:val="32"/>
+                <w:szCs w:val="32"/>
+                <w:cs/>
+              </w:rPr>
+              <w:t xml:space="preserve">วิรัตน์ </w:t>
+            </w:r>
+            <w:r>
+              <w:rPr>
+                <w:rFonts w:ascii="TH Sarabun New" w:hAnsi="TH Sarabun New"/>
+                <w:sz w:val="32"/>
+                <w:szCs w:val="32"/>
+              </w:rPr>
+              <w:t>(TL)</w:t>
+            </w:r>
+          </w:p>
+          <w:p>
+            <w:pPr>
+              <w:rPr>
+                <w:rFonts w:ascii="TH Sarabun New" w:hAnsi="TH Sarabun New"/>
+                <w:sz w:val="32"/>
+                <w:szCs w:val="32"/>
+              </w:rPr>
+            </w:pPr>
           </w:p>
         </w:tc>
       </w:tr>
@@ -1013,23 +1115,16 @@
                 <w:rFonts w:ascii="TH Sarabun New" w:hAnsi="TH Sarabun New"/>
                 <w:sz w:val="32"/>
                 <w:szCs w:val="32"/>
-              </w:rPr>
-            </w:pPr>
-            <w:r>
-              <w:rPr>
-                <w:rFonts w:ascii="TH Sarabun New" w:hAnsi="TH Sarabun New"/>
-                <w:sz w:val="32"/>
-                <w:szCs w:val="32"/>
-              </w:rPr>
-              <w:t>1.9.</w:t>
-            </w:r>
-            <w:r>
-              <w:rPr>
-                <w:rFonts w:ascii="TH Sarabun New" w:hAnsi="TH Sarabun New"/>
-                <w:sz w:val="32"/>
-                <w:szCs w:val="32"/>
-              </w:rPr>
-              <w:t>1</w:t>
+                <w:cs/>
+              </w:rPr>
+            </w:pPr>
+            <w:r>
+              <w:rPr>
+                <w:rFonts w:ascii="TH Sarabun New" w:hAnsi="TH Sarabun New"/>
+                <w:sz w:val="32"/>
+                <w:szCs w:val="32"/>
+              </w:rPr>
+              <w:t>2.6.1</w:t>
             </w:r>
           </w:p>
         </w:tc>
@@ -1042,36 +1137,27 @@
             <w:pPr>
               <w:jc w:val="center"/>
               <w:rPr>
-                <w:rFonts w:ascii="TH Sarabun New" w:hAnsi="TH Sarabun New"/>
-                <w:sz w:val="32"/>
-                <w:szCs w:val="32"/>
-              </w:rPr>
-            </w:pPr>
-            <w:r>
-              <w:rPr>
-                <w:rFonts w:ascii="TH Sarabun New" w:hAnsi="TH Sarabun New"/>
-                <w:sz w:val="32"/>
-                <w:szCs w:val="32"/>
-              </w:rPr>
-              <w:t xml:space="preserve">31 </w:t>
-            </w:r>
-            <w:r>
-              <w:rPr>
-                <w:rFonts w:ascii="TH Sarabun New" w:hAnsi="TH Sarabun New"/>
-                <w:sz w:val="32"/>
-                <w:szCs w:val="32"/>
-                <w:cs/>
-              </w:rPr>
-              <w:t>สิงหาคม</w:t>
-            </w:r>
-            <w:r>
-              <w:rPr>
-                <w:rFonts w:ascii="TH Sarabun New" w:hAnsi="TH Sarabun New" w:hint="cs"/>
-                <w:sz w:val="32"/>
-                <w:szCs w:val="32"/>
-                <w:cs/>
-              </w:rPr>
-              <w:t xml:space="preserve"> </w:t>
+                <w:rFonts w:ascii="TH Sarabun New" w:hAnsi="TH Sarabun New" w:hint="cs"/>
+                <w:sz w:val="32"/>
+                <w:szCs w:val="32"/>
+              </w:rPr>
+            </w:pPr>
+            <w:r>
+              <w:rPr>
+                <w:rFonts w:ascii="TH Sarabun New" w:hAnsi="TH Sarabun New"/>
+                <w:sz w:val="32"/>
+                <w:szCs w:val="32"/>
+              </w:rPr>
+              <w:t xml:space="preserve">15 </w:t>
+            </w:r>
+            <w:r>
+              <w:rPr>
+                <w:rFonts w:ascii="TH Sarabun New" w:hAnsi="TH Sarabun New" w:hint="cs"/>
+                <w:sz w:val="32"/>
+                <w:szCs w:val="32"/>
+                <w:cs/>
+              </w:rPr>
+              <w:t xml:space="preserve">ตุลาคม </w:t>
             </w:r>
             <w:r>
               <w:rPr>
@@ -1094,7 +1180,6 @@
                 <w:rFonts w:ascii="TH Sarabun New" w:hAnsi="TH Sarabun New" w:hint="cs"/>
                 <w:sz w:val="32"/>
                 <w:szCs w:val="32"/>
-                <w:cs/>
               </w:rPr>
             </w:pPr>
             <w:r>
@@ -1118,132 +1203,67 @@
         </w:tc>
         <w:tc>
           <w:tcPr>
-            <w:tcW w:w="1511" w:type="dxa"/>
-            <w:shd w:val="clear" w:color="auto" w:fill="auto"/>
-          </w:tcPr>
-          <w:p>
-            <w:pPr>
-              <w:jc w:val="center"/>
-              <w:rPr>
-                <w:rFonts w:ascii="TH Sarabun New" w:hAnsi="TH Sarabun New"/>
-                <w:sz w:val="32"/>
-                <w:szCs w:val="32"/>
-              </w:rPr>
-            </w:pPr>
-            <w:r>
-              <w:rPr>
-                <w:rFonts w:ascii="TH Sarabun New" w:hAnsi="TH Sarabun New"/>
-                <w:sz w:val="32"/>
-                <w:szCs w:val="32"/>
-                <w:cs/>
-              </w:rPr>
-              <w:t>ณัฐดนัย</w:t>
-            </w:r>
-            <w:r>
-              <w:rPr>
-                <w:rFonts w:ascii="TH Sarabun New" w:hAnsi="TH Sarabun New"/>
-                <w:sz w:val="32"/>
-                <w:szCs w:val="32"/>
-              </w:rPr>
-              <w:t xml:space="preserve"> (DM)</w:t>
-            </w:r>
-          </w:p>
-          <w:p>
-            <w:pPr>
-              <w:jc w:val="center"/>
-              <w:rPr>
-                <w:rFonts w:ascii="TH Sarabun New" w:hAnsi="TH Sarabun New"/>
-                <w:sz w:val="32"/>
-                <w:szCs w:val="32"/>
-              </w:rPr>
-            </w:pPr>
-            <w:r>
-              <w:rPr>
-                <w:rFonts w:ascii="TH Sarabun New" w:hAnsi="TH Sarabun New"/>
-                <w:sz w:val="32"/>
-                <w:szCs w:val="32"/>
-                <w:cs/>
-              </w:rPr>
-              <w:t>ปรีชญา</w:t>
-            </w:r>
-            <w:r>
-              <w:rPr>
-                <w:rFonts w:ascii="TH Sarabun New" w:hAnsi="TH Sarabun New"/>
-                <w:sz w:val="32"/>
-                <w:szCs w:val="32"/>
-              </w:rPr>
-              <w:t xml:space="preserve"> (PM)</w:t>
-            </w:r>
-          </w:p>
-          <w:p>
-            <w:pPr>
-              <w:jc w:val="center"/>
-              <w:rPr>
-                <w:rFonts w:ascii="TH Sarabun New" w:hAnsi="TH Sarabun New"/>
-                <w:sz w:val="32"/>
-                <w:szCs w:val="32"/>
-                <w:cs/>
-              </w:rPr>
-            </w:pPr>
-            <w:r>
-              <w:rPr>
-                <w:rFonts w:ascii="TH Sarabun New" w:hAnsi="TH Sarabun New"/>
-                <w:sz w:val="32"/>
-                <w:szCs w:val="32"/>
-                <w:cs/>
-              </w:rPr>
-              <w:t>กล้ายุทธ</w:t>
-            </w:r>
-            <w:r>
-              <w:rPr>
-                <w:rFonts w:ascii="TH Sarabun New" w:hAnsi="TH Sarabun New"/>
-                <w:sz w:val="32"/>
-                <w:szCs w:val="32"/>
-              </w:rPr>
-              <w:t xml:space="preserve"> (PL)</w:t>
-            </w:r>
-          </w:p>
-        </w:tc>
-        <w:tc>
-          <w:tcPr>
-            <w:tcW w:w="1660" w:type="dxa"/>
-            <w:shd w:val="clear" w:color="auto" w:fill="auto"/>
-          </w:tcPr>
-          <w:p>
-            <w:pPr>
-              <w:jc w:val="center"/>
-              <w:rPr>
-                <w:rFonts w:ascii="TH Sarabun New" w:hAnsi="TH Sarabun New"/>
-                <w:sz w:val="32"/>
-                <w:szCs w:val="32"/>
-                <w:cs/>
-              </w:rPr>
-            </w:pPr>
-            <w:r>
-              <w:rPr>
-                <w:rFonts w:ascii="TH Sarabun New" w:hAnsi="TH Sarabun New"/>
-                <w:sz w:val="32"/>
-                <w:szCs w:val="32"/>
-                <w:cs/>
-              </w:rPr>
-              <w:t>เบญจพล</w:t>
-            </w:r>
-            <w:r>
-              <w:rPr>
-                <w:rFonts w:ascii="TH Sarabun New" w:hAnsi="TH Sarabun New" w:hint="cs"/>
-                <w:sz w:val="32"/>
-                <w:szCs w:val="32"/>
-                <w:cs/>
-              </w:rPr>
-              <w:t xml:space="preserve"> </w:t>
-            </w:r>
-            <w:r>
-              <w:rPr>
-                <w:rFonts w:ascii="TH Sarabun New" w:hAnsi="TH Sarabun New"/>
-                <w:sz w:val="32"/>
-                <w:szCs w:val="32"/>
-              </w:rPr>
-              <w:t>(D)</w:t>
+            <w:tcW w:w="1620" w:type="dxa"/>
+            <w:shd w:val="clear" w:color="auto" w:fill="auto"/>
+          </w:tcPr>
+          <w:p>
+            <w:pPr>
+              <w:jc w:val="center"/>
+              <w:rPr>
+                <w:rFonts w:ascii="TH Sarabun New" w:hAnsi="TH Sarabun New"/>
+                <w:sz w:val="32"/>
+                <w:szCs w:val="32"/>
+              </w:rPr>
+            </w:pPr>
+            <w:r>
+              <w:rPr>
+                <w:rFonts w:ascii="TH Sarabun New" w:hAnsi="TH Sarabun New" w:hint="cs"/>
+                <w:sz w:val="32"/>
+                <w:szCs w:val="32"/>
+                <w:cs/>
+              </w:rPr>
+              <w:t xml:space="preserve">สมาชิกทีม </w:t>
+            </w:r>
+            <w:r>
+              <w:rPr>
+                <w:rFonts w:ascii="TH Sarabun New" w:hAnsi="TH Sarabun New"/>
+                <w:sz w:val="32"/>
+                <w:szCs w:val="32"/>
+              </w:rPr>
+              <w:t>4</w:t>
+            </w:r>
+          </w:p>
+        </w:tc>
+        <w:tc>
+          <w:tcPr>
+            <w:tcW w:w="1551" w:type="dxa"/>
+            <w:shd w:val="clear" w:color="auto" w:fill="auto"/>
+          </w:tcPr>
+          <w:p>
+            <w:pPr>
+              <w:jc w:val="center"/>
+              <w:rPr>
+                <w:rFonts w:ascii="TH Sarabun New" w:hAnsi="TH Sarabun New"/>
+                <w:sz w:val="32"/>
+                <w:szCs w:val="32"/>
+              </w:rPr>
+            </w:pPr>
+            <w:r>
+              <w:rPr>
+                <w:rFonts w:ascii="TH Sarabun New" w:hAnsi="TH Sarabun New" w:hint="cs"/>
+                <w:sz w:val="32"/>
+                <w:szCs w:val="32"/>
+                <w:cs/>
+              </w:rPr>
+              <w:t xml:space="preserve">สมาชิกทีม </w:t>
+            </w:r>
+            <w:r>
+              <w:rPr>
+                <w:rFonts w:ascii="TH Sarabun New" w:hAnsi="TH Sarabun New"/>
+                <w:sz w:val="32"/>
+                <w:szCs w:val="32"/>
+              </w:rPr>
+              <w:t>4</w:t>
             </w:r>
           </w:p>
         </w:tc>
@@ -1261,15 +1281,16 @@
                 <w:rFonts w:ascii="TH Sarabun New" w:hAnsi="TH Sarabun New"/>
                 <w:sz w:val="32"/>
                 <w:szCs w:val="32"/>
-              </w:rPr>
-            </w:pPr>
-            <w:r>
-              <w:rPr>
-                <w:rFonts w:ascii="TH Sarabun New" w:hAnsi="TH Sarabun New"/>
-                <w:sz w:val="32"/>
-                <w:szCs w:val="32"/>
-              </w:rPr>
-              <w:t>1.8.3</w:t>
+                <w:cs/>
+              </w:rPr>
+            </w:pPr>
+            <w:r>
+              <w:rPr>
+                <w:rFonts w:ascii="TH Sarabun New" w:hAnsi="TH Sarabun New"/>
+                <w:sz w:val="32"/>
+                <w:szCs w:val="32"/>
+              </w:rPr>
+              <w:t>2.3.1</w:t>
             </w:r>
           </w:p>
         </w:tc>
@@ -1282,24 +1303,119 @@
             <w:pPr>
               <w:jc w:val="center"/>
               <w:rPr>
-                <w:rFonts w:ascii="TH Sarabun New" w:hAnsi="TH Sarabun New"/>
-                <w:sz w:val="32"/>
-                <w:szCs w:val="32"/>
-              </w:rPr>
-            </w:pPr>
-            <w:r>
-              <w:rPr>
-                <w:rFonts w:ascii="TH Sarabun New" w:hAnsi="TH Sarabun New"/>
-                <w:sz w:val="32"/>
-                <w:szCs w:val="32"/>
-              </w:rPr>
-              <w:t>23</w:t>
-            </w:r>
-            <w:r>
-              <w:rPr>
-                <w:rFonts w:ascii="TH Sarabun New" w:hAnsi="TH Sarabun New"/>
-                <w:sz w:val="32"/>
-                <w:szCs w:val="32"/>
+                <w:rFonts w:ascii="TH Sarabun New" w:hAnsi="TH Sarabun New" w:hint="cs"/>
+                <w:sz w:val="32"/>
+                <w:szCs w:val="32"/>
+              </w:rPr>
+            </w:pPr>
+            <w:r>
+              <w:rPr>
+                <w:rFonts w:ascii="TH Sarabun New" w:hAnsi="TH Sarabun New"/>
+                <w:sz w:val="32"/>
+                <w:szCs w:val="32"/>
+              </w:rPr>
+              <w:t xml:space="preserve">23 </w:t>
+            </w:r>
+            <w:r>
+              <w:rPr>
+                <w:rFonts w:ascii="TH Sarabun New" w:hAnsi="TH Sarabun New" w:hint="cs"/>
+                <w:sz w:val="32"/>
+                <w:szCs w:val="32"/>
+                <w:cs/>
+              </w:rPr>
+              <w:t xml:space="preserve">กันยายน </w:t>
+            </w:r>
+            <w:r>
+              <w:rPr>
+                <w:rFonts w:ascii="TH Sarabun New" w:hAnsi="TH Sarabun New"/>
+                <w:sz w:val="32"/>
+                <w:szCs w:val="32"/>
+              </w:rPr>
+              <w:t>2564</w:t>
+            </w:r>
+          </w:p>
+        </w:tc>
+        <w:tc>
+          <w:tcPr>
+            <w:tcW w:w="2160" w:type="dxa"/>
+            <w:shd w:val="clear" w:color="auto" w:fill="auto"/>
+          </w:tcPr>
+          <w:p>
+            <w:pPr>
+              <w:rPr>
+                <w:rFonts w:ascii="TH Sarabun New" w:hAnsi="TH Sarabun New" w:hint="cs"/>
+                <w:sz w:val="32"/>
+                <w:szCs w:val="32"/>
+                <w:cs/>
+              </w:rPr>
+            </w:pPr>
+            <w:r>
+              <w:rPr>
+                <w:rFonts w:ascii="TH Sarabun New" w:hAnsi="TH Sarabun New" w:hint="cs"/>
+                <w:sz w:val="32"/>
+                <w:szCs w:val="32"/>
+                <w:cs/>
+              </w:rPr>
+              <w:t>แก้ไข</w:t>
+            </w:r>
+          </w:p>
+        </w:tc>
+        <w:tc>
+          <w:tcPr>
+            <w:tcW w:w="1620" w:type="dxa"/>
+            <w:shd w:val="clear" w:color="auto" w:fill="auto"/>
+          </w:tcPr>
+          <w:p>
+            <w:pPr>
+              <w:jc w:val="center"/>
+              <w:rPr>
+                <w:rFonts w:ascii="TH Sarabun New" w:hAnsi="TH Sarabun New"/>
+                <w:sz w:val="32"/>
+                <w:szCs w:val="32"/>
+              </w:rPr>
+            </w:pPr>
+            <w:r>
+              <w:rPr>
+                <w:rFonts w:ascii="TH Sarabun New" w:hAnsi="TH Sarabun New"/>
+                <w:sz w:val="32"/>
+                <w:szCs w:val="32"/>
+                <w:cs/>
+              </w:rPr>
+              <w:t xml:space="preserve">วรรัตน์ </w:t>
+            </w:r>
+            <w:r>
+              <w:rPr>
+                <w:rFonts w:ascii="TH Sarabun New" w:hAnsi="TH Sarabun New"/>
+                <w:sz w:val="32"/>
+                <w:szCs w:val="32"/>
+              </w:rPr>
+              <w:t>(QM)</w:t>
+            </w:r>
+          </w:p>
+          <w:p>
+            <w:pPr>
+              <w:jc w:val="center"/>
+              <w:rPr>
+                <w:rFonts w:ascii="TH Sarabun New" w:hAnsi="TH Sarabun New"/>
+                <w:sz w:val="32"/>
+                <w:szCs w:val="32"/>
+              </w:rPr>
+            </w:pPr>
+            <w:r>
+              <w:rPr>
+                <w:rFonts w:ascii="TH Sarabun New" w:hAnsi="TH Sarabun New"/>
+                <w:sz w:val="32"/>
+                <w:szCs w:val="32"/>
+                <w:cs/>
+              </w:rPr>
+              <w:t>เบญจพล</w:t>
+            </w:r>
+            <w:r>
+              <w:rPr>
+                <w:rFonts w:ascii="TH Sarabun New" w:hAnsi="TH Sarabun New" w:hint="cs"/>
+                <w:sz w:val="32"/>
+                <w:szCs w:val="32"/>
+                <w:cs/>
               </w:rPr>
               <w:t xml:space="preserve"> </w:t>
             </w:r>
@@ -1308,9 +1424,17 @@
                 <w:rFonts w:ascii="TH Sarabun New" w:hAnsi="TH Sarabun New"/>
                 <w:sz w:val="32"/>
                 <w:szCs w:val="32"/>
-                <w:cs/>
-              </w:rPr>
-              <w:t>สิงหาคม</w:t>
+              </w:rPr>
+              <w:t>(D)</w:t>
+            </w:r>
+            <w:r>
+              <w:rPr>
+                <w:rFonts w:ascii="TH Sarabun New" w:hAnsi="TH Sarabun New"/>
+                <w:sz w:val="32"/>
+                <w:szCs w:val="32"/>
+                <w:cs/>
+              </w:rPr>
+              <w:t xml:space="preserve"> ทัศวรรณ</w:t>
             </w:r>
             <w:r>
               <w:rPr>
@@ -1327,108 +1451,103 @@
                 <w:sz w:val="32"/>
                 <w:szCs w:val="32"/>
               </w:rPr>
-              <w:t>2564</w:t>
-            </w:r>
-          </w:p>
-        </w:tc>
-        <w:tc>
-          <w:tcPr>
-            <w:tcW w:w="2160" w:type="dxa"/>
-            <w:shd w:val="clear" w:color="auto" w:fill="auto"/>
-          </w:tcPr>
-          <w:p>
-            <w:pPr>
-              <w:rPr>
-                <w:rFonts w:ascii="TH Sarabun New" w:hAnsi="TH Sarabun New" w:hint="cs"/>
-                <w:sz w:val="32"/>
-                <w:szCs w:val="32"/>
-                <w:cs/>
-              </w:rPr>
-            </w:pPr>
-            <w:r>
-              <w:rPr>
-                <w:rFonts w:ascii="TH Sarabun New" w:hAnsi="TH Sarabun New" w:hint="cs"/>
-                <w:sz w:val="32"/>
-                <w:szCs w:val="32"/>
-                <w:cs/>
-              </w:rPr>
-              <w:t xml:space="preserve">เพิ่ม บทที่ </w:t>
-            </w:r>
-            <w:r>
-              <w:rPr>
-                <w:rFonts w:ascii="TH Sarabun New" w:hAnsi="TH Sarabun New"/>
-                <w:sz w:val="32"/>
-                <w:szCs w:val="32"/>
-              </w:rPr>
-              <w:t>3</w:t>
-            </w:r>
-          </w:p>
-        </w:tc>
-        <w:tc>
-          <w:tcPr>
-            <w:tcW w:w="1511" w:type="dxa"/>
-            <w:shd w:val="clear" w:color="auto" w:fill="auto"/>
-          </w:tcPr>
-          <w:p>
-            <w:pPr>
-              <w:jc w:val="center"/>
-              <w:rPr>
-                <w:rFonts w:ascii="TH Sarabun New" w:hAnsi="TH Sarabun New"/>
-                <w:sz w:val="32"/>
-                <w:szCs w:val="32"/>
-                <w:cs/>
-              </w:rPr>
-            </w:pPr>
-            <w:r>
-              <w:rPr>
-                <w:rFonts w:ascii="TH Sarabun New" w:hAnsi="TH Sarabun New" w:hint="cs"/>
-                <w:sz w:val="32"/>
-                <w:szCs w:val="32"/>
-                <w:cs/>
-              </w:rPr>
-              <w:t xml:space="preserve">สมาชิกทีม </w:t>
-            </w:r>
-            <w:r>
-              <w:rPr>
-                <w:rFonts w:ascii="TH Sarabun New" w:hAnsi="TH Sarabun New"/>
-                <w:sz w:val="32"/>
-                <w:szCs w:val="32"/>
-              </w:rPr>
-              <w:t>4</w:t>
-            </w:r>
-          </w:p>
-        </w:tc>
-        <w:tc>
-          <w:tcPr>
-            <w:tcW w:w="1660" w:type="dxa"/>
-            <w:shd w:val="clear" w:color="auto" w:fill="auto"/>
-          </w:tcPr>
-          <w:p>
-            <w:pPr>
-              <w:jc w:val="center"/>
-              <w:rPr>
-                <w:rFonts w:ascii="TH Sarabun New" w:hAnsi="TH Sarabun New"/>
-                <w:sz w:val="32"/>
-                <w:szCs w:val="32"/>
-                <w:cs/>
-              </w:rPr>
-            </w:pPr>
-            <w:r>
-              <w:rPr>
-                <w:rFonts w:ascii="TH Sarabun New" w:hAnsi="TH Sarabun New" w:hint="cs"/>
-                <w:sz w:val="32"/>
-                <w:szCs w:val="32"/>
-                <w:cs/>
-              </w:rPr>
-              <w:t xml:space="preserve">สมาชิกทีม </w:t>
-            </w:r>
-            <w:r>
-              <w:rPr>
-                <w:rFonts w:ascii="TH Sarabun New" w:hAnsi="TH Sarabun New"/>
-                <w:sz w:val="32"/>
-                <w:szCs w:val="32"/>
-              </w:rPr>
-              <w:t>4</w:t>
+              <w:t>(D)</w:t>
+            </w:r>
+          </w:p>
+        </w:tc>
+        <w:tc>
+          <w:tcPr>
+            <w:tcW w:w="1551" w:type="dxa"/>
+            <w:shd w:val="clear" w:color="auto" w:fill="auto"/>
+          </w:tcPr>
+          <w:p>
+            <w:pPr>
+              <w:jc w:val="center"/>
+              <w:rPr>
+                <w:rFonts w:ascii="TH Sarabun New" w:hAnsi="TH Sarabun New" w:hint="cs"/>
+                <w:sz w:val="32"/>
+                <w:szCs w:val="32"/>
+              </w:rPr>
+            </w:pPr>
+            <w:r>
+              <w:rPr>
+                <w:rFonts w:ascii="TH Sarabun New" w:hAnsi="TH Sarabun New"/>
+                <w:sz w:val="32"/>
+                <w:szCs w:val="32"/>
+                <w:cs/>
+              </w:rPr>
+              <w:t xml:space="preserve">วิรัตน์ </w:t>
+            </w:r>
+            <w:r>
+              <w:rPr>
+                <w:rFonts w:ascii="TH Sarabun New" w:hAnsi="TH Sarabun New"/>
+                <w:sz w:val="32"/>
+                <w:szCs w:val="32"/>
+              </w:rPr>
+              <w:t>(TL)</w:t>
+            </w:r>
+          </w:p>
+          <w:p>
+            <w:pPr>
+              <w:jc w:val="center"/>
+              <w:rPr>
+                <w:rFonts w:ascii="TH Sarabun New" w:hAnsi="TH Sarabun New" w:hint="cs"/>
+                <w:sz w:val="32"/>
+                <w:szCs w:val="32"/>
+              </w:rPr>
+            </w:pPr>
+            <w:r>
+              <w:rPr>
+                <w:rFonts w:ascii="TH Sarabun New" w:hAnsi="TH Sarabun New"/>
+                <w:sz w:val="32"/>
+                <w:szCs w:val="32"/>
+                <w:cs/>
+              </w:rPr>
+              <w:t xml:space="preserve">ณัฐนันท์ </w:t>
+            </w:r>
+            <w:r>
+              <w:rPr>
+                <w:rFonts w:ascii="TH Sarabun New" w:hAnsi="TH Sarabun New"/>
+                <w:sz w:val="32"/>
+                <w:szCs w:val="32"/>
+              </w:rPr>
+              <w:t>(QA)</w:t>
+            </w:r>
+          </w:p>
+          <w:p>
+            <w:pPr>
+              <w:jc w:val="center"/>
+              <w:rPr>
+                <w:rFonts w:ascii="TH Sarabun New" w:hAnsi="TH Sarabun New"/>
+                <w:sz w:val="32"/>
+                <w:szCs w:val="32"/>
+              </w:rPr>
+            </w:pPr>
+            <w:r>
+              <w:rPr>
+                <w:rFonts w:ascii="TH Sarabun New" w:hAnsi="TH Sarabun New"/>
+                <w:sz w:val="32"/>
+                <w:szCs w:val="32"/>
+                <w:cs/>
+              </w:rPr>
+              <w:t>วริศรา</w:t>
+            </w:r>
+            <w:r>
+              <w:rPr>
+                <w:rFonts w:ascii="TH Sarabun New" w:hAnsi="TH Sarabun New" w:hint="cs"/>
+                <w:sz w:val="32"/>
+                <w:szCs w:val="32"/>
+                <w:cs/>
+              </w:rPr>
+              <w:t xml:space="preserve"> </w:t>
+            </w:r>
+            <w:r>
+              <w:rPr>
+                <w:rFonts w:ascii="TH Sarabun New" w:hAnsi="TH Sarabun New"/>
+                <w:sz w:val="32"/>
+                <w:szCs w:val="32"/>
+              </w:rPr>
+              <w:t>(D)</w:t>
             </w:r>
           </w:p>
         </w:tc>
@@ -1446,15 +1565,16 @@
                 <w:rFonts w:ascii="TH Sarabun New" w:hAnsi="TH Sarabun New"/>
                 <w:sz w:val="32"/>
                 <w:szCs w:val="32"/>
-              </w:rPr>
-            </w:pPr>
-            <w:r>
-              <w:rPr>
-                <w:rFonts w:ascii="TH Sarabun New" w:hAnsi="TH Sarabun New"/>
-                <w:sz w:val="32"/>
-                <w:szCs w:val="32"/>
-              </w:rPr>
-              <w:t>1.8.2</w:t>
+                <w:cs/>
+              </w:rPr>
+            </w:pPr>
+            <w:r>
+              <w:rPr>
+                <w:rFonts w:ascii="TH Sarabun New" w:hAnsi="TH Sarabun New"/>
+                <w:sz w:val="32"/>
+                <w:szCs w:val="32"/>
+              </w:rPr>
+              <w:t>1.9.2</w:t>
             </w:r>
           </w:p>
         </w:tc>
@@ -1470,21 +1590,32 @@
                 <w:rFonts w:ascii="TH Sarabun New" w:hAnsi="TH Sarabun New"/>
                 <w:sz w:val="32"/>
                 <w:szCs w:val="32"/>
-              </w:rPr>
-            </w:pPr>
-            <w:r>
-              <w:rPr>
-                <w:rFonts w:ascii="TH Sarabun New" w:hAnsi="TH Sarabun New"/>
-                <w:sz w:val="32"/>
-                <w:szCs w:val="32"/>
-              </w:rPr>
-              <w:t>23</w:t>
-            </w:r>
-            <w:r>
-              <w:rPr>
-                <w:rFonts w:ascii="TH Sarabun New" w:hAnsi="TH Sarabun New"/>
-                <w:sz w:val="32"/>
-                <w:szCs w:val="32"/>
+                <w:cs/>
+              </w:rPr>
+            </w:pPr>
+            <w:r>
+              <w:rPr>
+                <w:rFonts w:ascii="TH Sarabun New" w:hAnsi="TH Sarabun New"/>
+                <w:sz w:val="32"/>
+                <w:szCs w:val="32"/>
+              </w:rPr>
+              <w:t xml:space="preserve">31 </w:t>
+            </w:r>
+            <w:r>
+              <w:rPr>
+                <w:rFonts w:ascii="TH Sarabun New" w:hAnsi="TH Sarabun New"/>
+                <w:sz w:val="32"/>
+                <w:szCs w:val="32"/>
+                <w:cs/>
+              </w:rPr>
+              <w:t>สิงหาคม</w:t>
+            </w:r>
+            <w:r>
+              <w:rPr>
+                <w:rFonts w:ascii="TH Sarabun New" w:hAnsi="TH Sarabun New" w:hint="cs"/>
+                <w:sz w:val="32"/>
+                <w:szCs w:val="32"/>
+                <w:cs/>
               </w:rPr>
               <w:t xml:space="preserve"> </w:t>
             </w:r>
@@ -1493,9 +1624,152 @@
                 <w:rFonts w:ascii="TH Sarabun New" w:hAnsi="TH Sarabun New"/>
                 <w:sz w:val="32"/>
                 <w:szCs w:val="32"/>
-                <w:cs/>
-              </w:rPr>
-              <w:t>สิงหาคม</w:t>
+              </w:rPr>
+              <w:t>2564</w:t>
+            </w:r>
+          </w:p>
+        </w:tc>
+        <w:tc>
+          <w:tcPr>
+            <w:tcW w:w="2160" w:type="dxa"/>
+            <w:shd w:val="clear" w:color="auto" w:fill="auto"/>
+          </w:tcPr>
+          <w:p>
+            <w:pPr>
+              <w:rPr>
+                <w:rFonts w:ascii="TH Sarabun New" w:hAnsi="TH Sarabun New"/>
+                <w:sz w:val="32"/>
+                <w:szCs w:val="32"/>
+              </w:rPr>
+            </w:pPr>
+            <w:r>
+              <w:rPr>
+                <w:rFonts w:ascii="TH Sarabun New" w:hAnsi="TH Sarabun New" w:hint="cs"/>
+                <w:sz w:val="32"/>
+                <w:szCs w:val="32"/>
+                <w:cs/>
+              </w:rPr>
+              <w:t xml:space="preserve">แก้ไข บทที่ </w:t>
+            </w:r>
+            <w:r>
+              <w:rPr>
+                <w:rFonts w:ascii="TH Sarabun New" w:hAnsi="TH Sarabun New"/>
+                <w:sz w:val="32"/>
+                <w:szCs w:val="32"/>
+              </w:rPr>
+              <w:t>3</w:t>
+            </w:r>
+          </w:p>
+        </w:tc>
+        <w:tc>
+          <w:tcPr>
+            <w:tcW w:w="1620" w:type="dxa"/>
+            <w:shd w:val="clear" w:color="auto" w:fill="auto"/>
+          </w:tcPr>
+          <w:p>
+            <w:pPr>
+              <w:jc w:val="center"/>
+              <w:rPr>
+                <w:rFonts w:ascii="TH Sarabun New" w:hAnsi="TH Sarabun New"/>
+                <w:sz w:val="32"/>
+                <w:szCs w:val="32"/>
+              </w:rPr>
+            </w:pPr>
+            <w:r>
+              <w:rPr>
+                <w:rFonts w:ascii="TH Sarabun New" w:hAnsi="TH Sarabun New"/>
+                <w:sz w:val="32"/>
+                <w:szCs w:val="32"/>
+                <w:cs/>
+              </w:rPr>
+              <w:t>ณัฐดนัย</w:t>
+            </w:r>
+            <w:r>
+              <w:rPr>
+                <w:rFonts w:ascii="TH Sarabun New" w:hAnsi="TH Sarabun New"/>
+                <w:sz w:val="32"/>
+                <w:szCs w:val="32"/>
+              </w:rPr>
+              <w:t xml:space="preserve"> (DM)</w:t>
+            </w:r>
+          </w:p>
+          <w:p>
+            <w:pPr>
+              <w:jc w:val="center"/>
+              <w:rPr>
+                <w:rFonts w:ascii="TH Sarabun New" w:hAnsi="TH Sarabun New"/>
+                <w:sz w:val="32"/>
+                <w:szCs w:val="32"/>
+              </w:rPr>
+            </w:pPr>
+            <w:r>
+              <w:rPr>
+                <w:rFonts w:ascii="TH Sarabun New" w:hAnsi="TH Sarabun New"/>
+                <w:sz w:val="32"/>
+                <w:szCs w:val="32"/>
+                <w:cs/>
+              </w:rPr>
+              <w:t>ปรีชญา</w:t>
+            </w:r>
+            <w:r>
+              <w:rPr>
+                <w:rFonts w:ascii="TH Sarabun New" w:hAnsi="TH Sarabun New"/>
+                <w:sz w:val="32"/>
+                <w:szCs w:val="32"/>
+              </w:rPr>
+              <w:t xml:space="preserve"> (PM)</w:t>
+            </w:r>
+          </w:p>
+          <w:p>
+            <w:pPr>
+              <w:jc w:val="center"/>
+              <w:rPr>
+                <w:rFonts w:ascii="TH Sarabun New" w:hAnsi="TH Sarabun New"/>
+                <w:sz w:val="32"/>
+                <w:szCs w:val="32"/>
+              </w:rPr>
+            </w:pPr>
+            <w:r>
+              <w:rPr>
+                <w:rFonts w:ascii="TH Sarabun New" w:hAnsi="TH Sarabun New"/>
+                <w:sz w:val="32"/>
+                <w:szCs w:val="32"/>
+                <w:cs/>
+              </w:rPr>
+              <w:t>กล้ายุทธ</w:t>
+            </w:r>
+            <w:r>
+              <w:rPr>
+                <w:rFonts w:ascii="TH Sarabun New" w:hAnsi="TH Sarabun New"/>
+                <w:sz w:val="32"/>
+                <w:szCs w:val="32"/>
+              </w:rPr>
+              <w:t xml:space="preserve"> (PL)</w:t>
+            </w:r>
+          </w:p>
+        </w:tc>
+        <w:tc>
+          <w:tcPr>
+            <w:tcW w:w="1551" w:type="dxa"/>
+            <w:shd w:val="clear" w:color="auto" w:fill="auto"/>
+          </w:tcPr>
+          <w:p>
+            <w:pPr>
+              <w:jc w:val="center"/>
+              <w:rPr>
+                <w:rFonts w:ascii="TH Sarabun New" w:hAnsi="TH Sarabun New"/>
+                <w:sz w:val="32"/>
+                <w:szCs w:val="32"/>
+              </w:rPr>
+            </w:pPr>
+            <w:r>
+              <w:rPr>
+                <w:rFonts w:ascii="TH Sarabun New" w:hAnsi="TH Sarabun New"/>
+                <w:sz w:val="32"/>
+                <w:szCs w:val="32"/>
+                <w:cs/>
+              </w:rPr>
+              <w:t>เบญจพล</w:t>
             </w:r>
             <w:r>
               <w:rPr>
@@ -1512,108 +1786,7 @@
                 <w:sz w:val="32"/>
                 <w:szCs w:val="32"/>
               </w:rPr>
-              <w:t>2564</w:t>
-            </w:r>
-          </w:p>
-        </w:tc>
-        <w:tc>
-          <w:tcPr>
-            <w:tcW w:w="2160" w:type="dxa"/>
-            <w:shd w:val="clear" w:color="auto" w:fill="auto"/>
-          </w:tcPr>
-          <w:p>
-            <w:pPr>
-              <w:rPr>
-                <w:rFonts w:ascii="TH Sarabun New" w:hAnsi="TH Sarabun New" w:hint="cs"/>
-                <w:sz w:val="32"/>
-                <w:szCs w:val="32"/>
-                <w:cs/>
-              </w:rPr>
-            </w:pPr>
-            <w:r>
-              <w:rPr>
-                <w:rFonts w:ascii="TH Sarabun New" w:hAnsi="TH Sarabun New" w:hint="cs"/>
-                <w:sz w:val="32"/>
-                <w:szCs w:val="32"/>
-                <w:cs/>
-              </w:rPr>
-              <w:t xml:space="preserve">เพิ่ม บทที่ </w:t>
-            </w:r>
-            <w:r>
-              <w:rPr>
-                <w:rFonts w:ascii="TH Sarabun New" w:hAnsi="TH Sarabun New"/>
-                <w:sz w:val="32"/>
-                <w:szCs w:val="32"/>
-              </w:rPr>
-              <w:t>3</w:t>
-            </w:r>
-          </w:p>
-        </w:tc>
-        <w:tc>
-          <w:tcPr>
-            <w:tcW w:w="1511" w:type="dxa"/>
-            <w:shd w:val="clear" w:color="auto" w:fill="auto"/>
-          </w:tcPr>
-          <w:p>
-            <w:pPr>
-              <w:jc w:val="center"/>
-              <w:rPr>
-                <w:rFonts w:ascii="TH Sarabun New" w:hAnsi="TH Sarabun New"/>
-                <w:sz w:val="32"/>
-                <w:szCs w:val="32"/>
-                <w:cs/>
-              </w:rPr>
-            </w:pPr>
-            <w:r>
-              <w:rPr>
-                <w:rFonts w:ascii="TH Sarabun New" w:hAnsi="TH Sarabun New" w:hint="cs"/>
-                <w:sz w:val="32"/>
-                <w:szCs w:val="32"/>
-                <w:cs/>
-              </w:rPr>
-              <w:t xml:space="preserve">สมาชิกทีม </w:t>
-            </w:r>
-            <w:r>
-              <w:rPr>
-                <w:rFonts w:ascii="TH Sarabun New" w:hAnsi="TH Sarabun New"/>
-                <w:sz w:val="32"/>
-                <w:szCs w:val="32"/>
-              </w:rPr>
-              <w:t>4</w:t>
-            </w:r>
-          </w:p>
-        </w:tc>
-        <w:tc>
-          <w:tcPr>
-            <w:tcW w:w="1660" w:type="dxa"/>
-            <w:shd w:val="clear" w:color="auto" w:fill="auto"/>
-          </w:tcPr>
-          <w:p>
-            <w:pPr>
-              <w:jc w:val="center"/>
-              <w:rPr>
-                <w:rFonts w:ascii="TH Sarabun New" w:hAnsi="TH Sarabun New"/>
-                <w:sz w:val="32"/>
-                <w:szCs w:val="32"/>
-                <w:cs/>
-              </w:rPr>
-            </w:pPr>
-            <w:r>
-              <w:rPr>
-                <w:rFonts w:ascii="TH Sarabun New" w:hAnsi="TH Sarabun New" w:hint="cs"/>
-                <w:sz w:val="32"/>
-                <w:szCs w:val="32"/>
-                <w:cs/>
-              </w:rPr>
-              <w:t xml:space="preserve">สมาชิกทีม </w:t>
-            </w:r>
-            <w:r>
-              <w:rPr>
-                <w:rFonts w:ascii="TH Sarabun New" w:hAnsi="TH Sarabun New"/>
-                <w:sz w:val="32"/>
-                <w:szCs w:val="32"/>
-              </w:rPr>
-              <w:t>4</w:t>
+              <w:t>(D)</w:t>
             </w:r>
           </w:p>
         </w:tc>
@@ -1639,7 +1812,7 @@
                 <w:sz w:val="32"/>
                 <w:szCs w:val="32"/>
               </w:rPr>
-              <w:t>1.8.1</w:t>
+              <w:t>1.9.1</w:t>
             </w:r>
           </w:p>
         </w:tc>
@@ -1663,13 +1836,23 @@
                 <w:sz w:val="32"/>
                 <w:szCs w:val="32"/>
               </w:rPr>
-              <w:t>20</w:t>
-            </w:r>
-            <w:r>
-              <w:rPr>
-                <w:rFonts w:ascii="TH Sarabun New" w:hAnsi="TH Sarabun New"/>
-                <w:sz w:val="32"/>
-                <w:szCs w:val="32"/>
+              <w:t xml:space="preserve">31 </w:t>
+            </w:r>
+            <w:r>
+              <w:rPr>
+                <w:rFonts w:ascii="TH Sarabun New" w:hAnsi="TH Sarabun New"/>
+                <w:sz w:val="32"/>
+                <w:szCs w:val="32"/>
+                <w:cs/>
+              </w:rPr>
+              <w:t>สิงหาคม</w:t>
+            </w:r>
+            <w:r>
+              <w:rPr>
+                <w:rFonts w:ascii="TH Sarabun New" w:hAnsi="TH Sarabun New" w:hint="cs"/>
+                <w:sz w:val="32"/>
+                <w:szCs w:val="32"/>
+                <w:cs/>
               </w:rPr>
               <w:t xml:space="preserve"> </w:t>
             </w:r>
@@ -1678,9 +1861,155 @@
                 <w:rFonts w:ascii="TH Sarabun New" w:hAnsi="TH Sarabun New"/>
                 <w:sz w:val="32"/>
                 <w:szCs w:val="32"/>
-                <w:cs/>
-              </w:rPr>
-              <w:t>สิงหาคม</w:t>
+              </w:rPr>
+              <w:t>2564</w:t>
+            </w:r>
+          </w:p>
+        </w:tc>
+        <w:tc>
+          <w:tcPr>
+            <w:tcW w:w="2160" w:type="dxa"/>
+            <w:shd w:val="clear" w:color="auto" w:fill="auto"/>
+          </w:tcPr>
+          <w:p>
+            <w:pPr>
+              <w:rPr>
+                <w:rFonts w:ascii="TH Sarabun New" w:hAnsi="TH Sarabun New"/>
+                <w:sz w:val="32"/>
+                <w:szCs w:val="32"/>
+                <w:cs/>
+              </w:rPr>
+            </w:pPr>
+            <w:r>
+              <w:rPr>
+                <w:rFonts w:ascii="TH Sarabun New" w:hAnsi="TH Sarabun New" w:hint="cs"/>
+                <w:sz w:val="32"/>
+                <w:szCs w:val="32"/>
+                <w:cs/>
+              </w:rPr>
+              <w:t xml:space="preserve">แก้ไข บทที่ </w:t>
+            </w:r>
+            <w:r>
+              <w:rPr>
+                <w:rFonts w:ascii="TH Sarabun New" w:hAnsi="TH Sarabun New"/>
+                <w:sz w:val="32"/>
+                <w:szCs w:val="32"/>
+              </w:rPr>
+              <w:t>3</w:t>
+            </w:r>
+          </w:p>
+        </w:tc>
+        <w:tc>
+          <w:tcPr>
+            <w:tcW w:w="1620" w:type="dxa"/>
+            <w:shd w:val="clear" w:color="auto" w:fill="auto"/>
+          </w:tcPr>
+          <w:p>
+            <w:pPr>
+              <w:jc w:val="center"/>
+              <w:rPr>
+                <w:rFonts w:ascii="TH Sarabun New" w:hAnsi="TH Sarabun New"/>
+                <w:sz w:val="32"/>
+                <w:szCs w:val="32"/>
+              </w:rPr>
+            </w:pPr>
+            <w:r>
+              <w:rPr>
+                <w:rFonts w:ascii="TH Sarabun New" w:hAnsi="TH Sarabun New"/>
+                <w:sz w:val="32"/>
+                <w:szCs w:val="32"/>
+                <w:cs/>
+              </w:rPr>
+              <w:t>ณัฐดนัย</w:t>
+            </w:r>
+            <w:r>
+              <w:rPr>
+                <w:rFonts w:ascii="TH Sarabun New" w:hAnsi="TH Sarabun New"/>
+                <w:sz w:val="32"/>
+                <w:szCs w:val="32"/>
+              </w:rPr>
+              <w:t xml:space="preserve"> (DM)</w:t>
+            </w:r>
+          </w:p>
+          <w:p>
+            <w:pPr>
+              <w:jc w:val="center"/>
+              <w:rPr>
+                <w:rFonts w:ascii="TH Sarabun New" w:hAnsi="TH Sarabun New"/>
+                <w:sz w:val="32"/>
+                <w:szCs w:val="32"/>
+              </w:rPr>
+            </w:pPr>
+            <w:r>
+              <w:rPr>
+                <w:rFonts w:ascii="TH Sarabun New" w:hAnsi="TH Sarabun New"/>
+                <w:sz w:val="32"/>
+                <w:szCs w:val="32"/>
+                <w:cs/>
+              </w:rPr>
+              <w:t>ปรีชญา</w:t>
+            </w:r>
+            <w:r>
+              <w:rPr>
+                <w:rFonts w:ascii="TH Sarabun New" w:hAnsi="TH Sarabun New"/>
+                <w:sz w:val="32"/>
+                <w:szCs w:val="32"/>
+              </w:rPr>
+              <w:t xml:space="preserve"> (PM)</w:t>
+            </w:r>
+          </w:p>
+          <w:p>
+            <w:pPr>
+              <w:jc w:val="center"/>
+              <w:rPr>
+                <w:rFonts w:ascii="TH Sarabun New" w:hAnsi="TH Sarabun New"/>
+                <w:sz w:val="32"/>
+                <w:szCs w:val="32"/>
+                <w:cs/>
+              </w:rPr>
+            </w:pPr>
+            <w:r>
+              <w:rPr>
+                <w:rFonts w:ascii="TH Sarabun New" w:hAnsi="TH Sarabun New"/>
+                <w:sz w:val="32"/>
+                <w:szCs w:val="32"/>
+                <w:cs/>
+              </w:rPr>
+              <w:t>กล้ายุทธ</w:t>
+            </w:r>
+            <w:r>
+              <w:rPr>
+                <w:rFonts w:ascii="TH Sarabun New" w:hAnsi="TH Sarabun New"/>
+                <w:sz w:val="32"/>
+                <w:szCs w:val="32"/>
+              </w:rPr>
+              <w:t xml:space="preserve"> (PL)</w:t>
+            </w:r>
+          </w:p>
+        </w:tc>
+        <w:tc>
+          <w:tcPr>
+            <w:tcW w:w="1551" w:type="dxa"/>
+            <w:shd w:val="clear" w:color="auto" w:fill="auto"/>
+          </w:tcPr>
+          <w:p>
+            <w:pPr>
+              <w:jc w:val="center"/>
+              <w:rPr>
+                <w:rFonts w:ascii="TH Sarabun New" w:hAnsi="TH Sarabun New"/>
+                <w:sz w:val="32"/>
+                <w:szCs w:val="32"/>
+                <w:cs/>
+              </w:rPr>
+            </w:pPr>
+            <w:r>
+              <w:rPr>
+                <w:rFonts w:ascii="TH Sarabun New" w:hAnsi="TH Sarabun New"/>
+                <w:sz w:val="32"/>
+                <w:szCs w:val="32"/>
+                <w:cs/>
+              </w:rPr>
+              <w:t>เบญจพล</w:t>
             </w:r>
             <w:r>
               <w:rPr>
@@ -1697,116 +2026,7 @@
                 <w:sz w:val="32"/>
                 <w:szCs w:val="32"/>
               </w:rPr>
-              <w:t>2564</w:t>
-            </w:r>
-          </w:p>
-        </w:tc>
-        <w:tc>
-          <w:tcPr>
-            <w:tcW w:w="2160" w:type="dxa"/>
-            <w:shd w:val="clear" w:color="auto" w:fill="auto"/>
-          </w:tcPr>
-          <w:p>
-            <w:pPr>
-              <w:rPr>
-                <w:rFonts w:ascii="TH Sarabun New" w:hAnsi="TH Sarabun New"/>
-                <w:sz w:val="32"/>
-                <w:szCs w:val="32"/>
-              </w:rPr>
-            </w:pPr>
-            <w:r>
-              <w:rPr>
-                <w:rFonts w:ascii="TH Sarabun New" w:hAnsi="TH Sarabun New" w:hint="cs"/>
-                <w:sz w:val="32"/>
-                <w:szCs w:val="32"/>
-                <w:cs/>
-              </w:rPr>
-              <w:t xml:space="preserve">เพิ่ม </w:t>
-            </w:r>
-            <w:r>
-              <w:rPr>
-                <w:rFonts w:ascii="TH Sarabun New" w:hAnsi="TH Sarabun New" w:hint="cs"/>
-                <w:sz w:val="32"/>
-                <w:szCs w:val="32"/>
-                <w:cs/>
-              </w:rPr>
-              <w:t xml:space="preserve">บทที่ </w:t>
-            </w:r>
-            <w:r>
-              <w:rPr>
-                <w:rFonts w:ascii="TH Sarabun New" w:hAnsi="TH Sarabun New"/>
-                <w:sz w:val="32"/>
-                <w:szCs w:val="32"/>
-              </w:rPr>
-              <w:t>3</w:t>
-            </w:r>
-          </w:p>
-        </w:tc>
-        <w:tc>
-          <w:tcPr>
-            <w:tcW w:w="1511" w:type="dxa"/>
-            <w:shd w:val="clear" w:color="auto" w:fill="auto"/>
-          </w:tcPr>
-          <w:p>
-            <w:pPr>
-              <w:jc w:val="center"/>
-              <w:rPr>
-                <w:rFonts w:ascii="TH Sarabun New" w:hAnsi="TH Sarabun New"/>
-                <w:sz w:val="32"/>
-                <w:szCs w:val="32"/>
-                <w:cs/>
-              </w:rPr>
-            </w:pPr>
-            <w:r>
-              <w:rPr>
-                <w:rFonts w:ascii="TH Sarabun New" w:hAnsi="TH Sarabun New" w:hint="cs"/>
-                <w:sz w:val="32"/>
-                <w:szCs w:val="32"/>
-                <w:cs/>
-              </w:rPr>
-              <w:t xml:space="preserve">สมาชิกทีม </w:t>
-            </w:r>
-            <w:r>
-              <w:rPr>
-                <w:rFonts w:ascii="TH Sarabun New" w:hAnsi="TH Sarabun New"/>
-                <w:sz w:val="32"/>
-                <w:szCs w:val="32"/>
-              </w:rPr>
-              <w:t>4</w:t>
-            </w:r>
-          </w:p>
-        </w:tc>
-        <w:tc>
-          <w:tcPr>
-            <w:tcW w:w="1660" w:type="dxa"/>
-            <w:shd w:val="clear" w:color="auto" w:fill="auto"/>
-          </w:tcPr>
-          <w:p>
-            <w:pPr>
-              <w:jc w:val="center"/>
-              <w:rPr>
-                <w:rFonts w:ascii="TH Sarabun New" w:hAnsi="TH Sarabun New"/>
-                <w:sz w:val="32"/>
-                <w:szCs w:val="32"/>
-                <w:cs/>
-              </w:rPr>
-            </w:pPr>
-            <w:r>
-              <w:rPr>
-                <w:rFonts w:ascii="TH Sarabun New" w:hAnsi="TH Sarabun New" w:hint="cs"/>
-                <w:sz w:val="32"/>
-                <w:szCs w:val="32"/>
-                <w:cs/>
-              </w:rPr>
-              <w:t xml:space="preserve">สมาชิกทีม </w:t>
-            </w:r>
-            <w:r>
-              <w:rPr>
-                <w:rFonts w:ascii="TH Sarabun New" w:hAnsi="TH Sarabun New"/>
-                <w:sz w:val="32"/>
-                <w:szCs w:val="32"/>
-              </w:rPr>
-              <w:t>4</w:t>
+              <w:t>(D)</w:t>
             </w:r>
           </w:p>
         </w:tc>
@@ -1832,7 +2052,7 @@
                 <w:sz w:val="32"/>
                 <w:szCs w:val="32"/>
               </w:rPr>
-              <w:t>1.6.2</w:t>
+              <w:t>1.8.3</w:t>
             </w:r>
           </w:p>
         </w:tc>
@@ -1856,13 +2076,23 @@
                 <w:sz w:val="32"/>
                 <w:szCs w:val="32"/>
               </w:rPr>
-              <w:t>9</w:t>
-            </w:r>
-            <w:r>
-              <w:rPr>
-                <w:rFonts w:ascii="TH Sarabun New" w:hAnsi="TH Sarabun New"/>
-                <w:sz w:val="32"/>
-                <w:szCs w:val="32"/>
+              <w:t xml:space="preserve">23 </w:t>
+            </w:r>
+            <w:r>
+              <w:rPr>
+                <w:rFonts w:ascii="TH Sarabun New" w:hAnsi="TH Sarabun New"/>
+                <w:sz w:val="32"/>
+                <w:szCs w:val="32"/>
+                <w:cs/>
+              </w:rPr>
+              <w:t>สิงหาคม</w:t>
+            </w:r>
+            <w:r>
+              <w:rPr>
+                <w:rFonts w:ascii="TH Sarabun New" w:hAnsi="TH Sarabun New" w:hint="cs"/>
+                <w:sz w:val="32"/>
+                <w:szCs w:val="32"/>
+                <w:cs/>
               </w:rPr>
               <w:t xml:space="preserve"> </w:t>
             </w:r>
@@ -1871,24 +2101,6 @@
                 <w:rFonts w:ascii="TH Sarabun New" w:hAnsi="TH Sarabun New"/>
                 <w:sz w:val="32"/>
                 <w:szCs w:val="32"/>
-                <w:cs/>
-              </w:rPr>
-              <w:t>สิงหาคม</w:t>
-            </w:r>
-            <w:r>
-              <w:rPr>
-                <w:rFonts w:ascii="TH Sarabun New" w:hAnsi="TH Sarabun New" w:hint="cs"/>
-                <w:sz w:val="32"/>
-                <w:szCs w:val="32"/>
-                <w:cs/>
-              </w:rPr>
-              <w:t xml:space="preserve"> </w:t>
-            </w:r>
-            <w:r>
-              <w:rPr>
-                <w:rFonts w:ascii="TH Sarabun New" w:hAnsi="TH Sarabun New"/>
-                <w:sz w:val="32"/>
-                <w:szCs w:val="32"/>
               </w:rPr>
               <w:t>2564</w:t>
             </w:r>
@@ -1902,121 +2114,96 @@
           <w:p>
             <w:pPr>
               <w:rPr>
-                <w:rFonts w:ascii="TH Sarabun New" w:hAnsi="TH Sarabun New" w:hint="cs"/>
-                <w:sz w:val="32"/>
-                <w:szCs w:val="32"/>
-                <w:cs/>
-              </w:rPr>
-            </w:pPr>
-            <w:r>
-              <w:rPr>
-                <w:rFonts w:ascii="TH Sarabun New" w:hAnsi="TH Sarabun New" w:hint="cs"/>
-                <w:sz w:val="32"/>
-                <w:szCs w:val="32"/>
-                <w:cs/>
-              </w:rPr>
-              <w:t xml:space="preserve">เพิ่ม </w:t>
-            </w:r>
-            <w:r>
-              <w:rPr>
-                <w:rFonts w:ascii="TH Sarabun New" w:hAnsi="TH Sarabun New"/>
-                <w:sz w:val="32"/>
-                <w:szCs w:val="32"/>
-              </w:rPr>
-              <w:t>Data</w:t>
-            </w:r>
-            <w:r>
-              <w:rPr>
-                <w:rFonts w:ascii="TH Sarabun New" w:hAnsi="TH Sarabun New"/>
-                <w:sz w:val="32"/>
-                <w:szCs w:val="32"/>
-              </w:rPr>
-              <w:t xml:space="preserve"> </w:t>
-            </w:r>
-            <w:r>
-              <w:rPr>
-                <w:rFonts w:ascii="TH Sarabun New" w:hAnsi="TH Sarabun New"/>
-                <w:sz w:val="32"/>
-                <w:szCs w:val="32"/>
-              </w:rPr>
-              <w:t>Dictionary</w:t>
-            </w:r>
-          </w:p>
-        </w:tc>
-        <w:tc>
-          <w:tcPr>
-            <w:tcW w:w="1511" w:type="dxa"/>
-            <w:shd w:val="clear" w:color="auto" w:fill="auto"/>
-          </w:tcPr>
-          <w:p>
-            <w:pPr>
-              <w:jc w:val="center"/>
-              <w:rPr>
-                <w:rFonts w:ascii="TH Sarabun New" w:hAnsi="TH Sarabun New"/>
-                <w:sz w:val="32"/>
-                <w:szCs w:val="32"/>
-                <w:cs/>
-              </w:rPr>
-            </w:pPr>
-            <w:r>
-              <w:rPr>
-                <w:rFonts w:ascii="TH Sarabun New" w:hAnsi="TH Sarabun New"/>
-                <w:sz w:val="32"/>
-                <w:szCs w:val="32"/>
-                <w:cs/>
-              </w:rPr>
-              <w:t>เบญจพล</w:t>
-            </w:r>
-            <w:r>
-              <w:rPr>
-                <w:rFonts w:ascii="TH Sarabun New" w:hAnsi="TH Sarabun New" w:hint="cs"/>
-                <w:sz w:val="32"/>
-                <w:szCs w:val="32"/>
-                <w:cs/>
-              </w:rPr>
-              <w:t xml:space="preserve"> </w:t>
-            </w:r>
-            <w:r>
-              <w:rPr>
-                <w:rFonts w:ascii="TH Sarabun New" w:hAnsi="TH Sarabun New"/>
-                <w:sz w:val="32"/>
-                <w:szCs w:val="32"/>
-              </w:rPr>
-              <w:t>(D)</w:t>
-            </w:r>
-          </w:p>
-        </w:tc>
-        <w:tc>
-          <w:tcPr>
-            <w:tcW w:w="1660" w:type="dxa"/>
-            <w:shd w:val="clear" w:color="auto" w:fill="auto"/>
-          </w:tcPr>
-          <w:p>
-            <w:pPr>
-              <w:jc w:val="center"/>
-              <w:rPr>
-                <w:rFonts w:ascii="TH Sarabun New" w:hAnsi="TH Sarabun New"/>
-                <w:sz w:val="32"/>
-                <w:szCs w:val="32"/>
-                <w:cs/>
-              </w:rPr>
-            </w:pPr>
-            <w:r>
-              <w:rPr>
-                <w:rFonts w:ascii="TH Sarabun New" w:hAnsi="TH Sarabun New"/>
-                <w:sz w:val="32"/>
-                <w:szCs w:val="32"/>
-                <w:cs/>
-              </w:rPr>
-              <w:t>วริศรา</w:t>
-            </w:r>
-            <w:r>
-              <w:rPr>
-                <w:rFonts w:ascii="TH Sarabun New" w:hAnsi="TH Sarabun New"/>
-                <w:sz w:val="32"/>
-                <w:szCs w:val="32"/>
-              </w:rPr>
-              <w:t xml:space="preserve"> (D)</w:t>
+                <w:rFonts w:ascii="TH Sarabun New" w:hAnsi="TH Sarabun New"/>
+                <w:sz w:val="32"/>
+                <w:szCs w:val="32"/>
+                <w:cs/>
+              </w:rPr>
+            </w:pPr>
+            <w:r>
+              <w:rPr>
+                <w:rFonts w:ascii="TH Sarabun New" w:hAnsi="TH Sarabun New" w:hint="cs"/>
+                <w:sz w:val="32"/>
+                <w:szCs w:val="32"/>
+                <w:cs/>
+              </w:rPr>
+              <w:t xml:space="preserve">เพิ่ม บทที่ </w:t>
+            </w:r>
+            <w:r>
+              <w:rPr>
+                <w:rFonts w:ascii="TH Sarabun New" w:hAnsi="TH Sarabun New"/>
+                <w:sz w:val="32"/>
+                <w:szCs w:val="32"/>
+              </w:rPr>
+              <w:t>3</w:t>
+            </w:r>
+          </w:p>
+        </w:tc>
+        <w:tc>
+          <w:tcPr>
+            <w:tcW w:w="1620" w:type="dxa"/>
+            <w:shd w:val="clear" w:color="auto" w:fill="auto"/>
+          </w:tcPr>
+          <w:p>
+            <w:pPr>
+              <w:jc w:val="center"/>
+              <w:rPr>
+                <w:rFonts w:ascii="TH Sarabun New" w:hAnsi="TH Sarabun New"/>
+                <w:sz w:val="32"/>
+                <w:szCs w:val="32"/>
+                <w:cs/>
+              </w:rPr>
+            </w:pPr>
+            <w:r>
+              <w:rPr>
+                <w:rFonts w:ascii="TH Sarabun New" w:hAnsi="TH Sarabun New" w:hint="cs"/>
+                <w:sz w:val="32"/>
+                <w:szCs w:val="32"/>
+                <w:cs/>
+              </w:rPr>
+              <w:t xml:space="preserve">สมาชิกทีม </w:t>
+            </w:r>
+            <w:r>
+              <w:rPr>
+                <w:rFonts w:ascii="TH Sarabun New" w:hAnsi="TH Sarabun New"/>
+                <w:sz w:val="32"/>
+                <w:szCs w:val="32"/>
+              </w:rPr>
+              <w:t>4</w:t>
+            </w:r>
+          </w:p>
+        </w:tc>
+        <w:tc>
+          <w:tcPr>
+            <w:tcW w:w="1551" w:type="dxa"/>
+            <w:shd w:val="clear" w:color="auto" w:fill="auto"/>
+          </w:tcPr>
+          <w:p>
+            <w:pPr>
+              <w:jc w:val="center"/>
+              <w:rPr>
+                <w:rFonts w:ascii="TH Sarabun New" w:hAnsi="TH Sarabun New"/>
+                <w:sz w:val="32"/>
+                <w:szCs w:val="32"/>
+                <w:cs/>
+              </w:rPr>
+            </w:pPr>
+            <w:r>
+              <w:rPr>
+                <w:rFonts w:ascii="TH Sarabun New" w:hAnsi="TH Sarabun New" w:hint="cs"/>
+                <w:sz w:val="32"/>
+                <w:szCs w:val="32"/>
+                <w:cs/>
+              </w:rPr>
+              <w:t xml:space="preserve">สมาชิกทีม </w:t>
+            </w:r>
+            <w:r>
+              <w:rPr>
+                <w:rFonts w:ascii="TH Sarabun New" w:hAnsi="TH Sarabun New"/>
+                <w:sz w:val="32"/>
+                <w:szCs w:val="32"/>
+              </w:rPr>
+              <w:t>4</w:t>
             </w:r>
           </w:p>
         </w:tc>
@@ -2042,7 +2229,7 @@
                 <w:sz w:val="32"/>
                 <w:szCs w:val="32"/>
               </w:rPr>
-              <w:t>1.6.1</w:t>
+              <w:t>1.8.2</w:t>
             </w:r>
           </w:p>
         </w:tc>
@@ -2066,13 +2253,23 @@
                 <w:sz w:val="32"/>
                 <w:szCs w:val="32"/>
               </w:rPr>
-              <w:t>5</w:t>
-            </w:r>
-            <w:r>
-              <w:rPr>
-                <w:rFonts w:ascii="TH Sarabun New" w:hAnsi="TH Sarabun New"/>
-                <w:sz w:val="32"/>
-                <w:szCs w:val="32"/>
+              <w:t xml:space="preserve">23 </w:t>
+            </w:r>
+            <w:r>
+              <w:rPr>
+                <w:rFonts w:ascii="TH Sarabun New" w:hAnsi="TH Sarabun New"/>
+                <w:sz w:val="32"/>
+                <w:szCs w:val="32"/>
+                <w:cs/>
+              </w:rPr>
+              <w:t>สิงหาคม</w:t>
+            </w:r>
+            <w:r>
+              <w:rPr>
+                <w:rFonts w:ascii="TH Sarabun New" w:hAnsi="TH Sarabun New" w:hint="cs"/>
+                <w:sz w:val="32"/>
+                <w:szCs w:val="32"/>
+                <w:cs/>
               </w:rPr>
               <w:t xml:space="preserve"> </w:t>
             </w:r>
@@ -2081,24 +2278,6 @@
                 <w:rFonts w:ascii="TH Sarabun New" w:hAnsi="TH Sarabun New"/>
                 <w:sz w:val="32"/>
                 <w:szCs w:val="32"/>
-                <w:cs/>
-              </w:rPr>
-              <w:t>สิงหาคม</w:t>
-            </w:r>
-            <w:r>
-              <w:rPr>
-                <w:rFonts w:ascii="TH Sarabun New" w:hAnsi="TH Sarabun New" w:hint="cs"/>
-                <w:sz w:val="32"/>
-                <w:szCs w:val="32"/>
-                <w:cs/>
-              </w:rPr>
-              <w:t xml:space="preserve"> </w:t>
-            </w:r>
-            <w:r>
-              <w:rPr>
-                <w:rFonts w:ascii="TH Sarabun New" w:hAnsi="TH Sarabun New"/>
-                <w:sz w:val="32"/>
-                <w:szCs w:val="32"/>
               </w:rPr>
               <w:t>2564</w:t>
             </w:r>
@@ -2112,121 +2291,96 @@
           <w:p>
             <w:pPr>
               <w:rPr>
-                <w:rFonts w:ascii="TH Sarabun New" w:hAnsi="TH Sarabun New" w:hint="cs"/>
-                <w:sz w:val="32"/>
-                <w:szCs w:val="32"/>
-                <w:cs/>
-              </w:rPr>
-            </w:pPr>
-            <w:r>
-              <w:rPr>
-                <w:rFonts w:ascii="TH Sarabun New" w:hAnsi="TH Sarabun New" w:hint="cs"/>
-                <w:sz w:val="32"/>
-                <w:szCs w:val="32"/>
-                <w:cs/>
-              </w:rPr>
-              <w:t xml:space="preserve">เพิ่ม </w:t>
-            </w:r>
-            <w:r>
-              <w:rPr>
-                <w:rFonts w:ascii="TH Sarabun New" w:hAnsi="TH Sarabun New"/>
-                <w:sz w:val="32"/>
-                <w:szCs w:val="32"/>
-              </w:rPr>
-              <w:t>Data</w:t>
-            </w:r>
-            <w:r>
-              <w:rPr>
-                <w:rFonts w:ascii="TH Sarabun New" w:hAnsi="TH Sarabun New"/>
-                <w:sz w:val="32"/>
-                <w:szCs w:val="32"/>
-              </w:rPr>
-              <w:t xml:space="preserve"> </w:t>
-            </w:r>
-            <w:r>
-              <w:rPr>
-                <w:rFonts w:ascii="TH Sarabun New" w:hAnsi="TH Sarabun New"/>
-                <w:sz w:val="32"/>
-                <w:szCs w:val="32"/>
-              </w:rPr>
-              <w:t>Dictionary</w:t>
-            </w:r>
-          </w:p>
-        </w:tc>
-        <w:tc>
-          <w:tcPr>
-            <w:tcW w:w="1511" w:type="dxa"/>
-            <w:shd w:val="clear" w:color="auto" w:fill="auto"/>
-          </w:tcPr>
-          <w:p>
-            <w:pPr>
-              <w:jc w:val="center"/>
-              <w:rPr>
-                <w:rFonts w:ascii="TH Sarabun New" w:hAnsi="TH Sarabun New"/>
-                <w:sz w:val="32"/>
-                <w:szCs w:val="32"/>
-                <w:cs/>
-              </w:rPr>
-            </w:pPr>
-            <w:r>
-              <w:rPr>
-                <w:rFonts w:ascii="TH Sarabun New" w:hAnsi="TH Sarabun New"/>
-                <w:sz w:val="32"/>
-                <w:szCs w:val="32"/>
-                <w:cs/>
-              </w:rPr>
-              <w:t>เบญจพล</w:t>
-            </w:r>
-            <w:r>
-              <w:rPr>
-                <w:rFonts w:ascii="TH Sarabun New" w:hAnsi="TH Sarabun New" w:hint="cs"/>
-                <w:sz w:val="32"/>
-                <w:szCs w:val="32"/>
-                <w:cs/>
-              </w:rPr>
-              <w:t xml:space="preserve"> </w:t>
-            </w:r>
-            <w:r>
-              <w:rPr>
-                <w:rFonts w:ascii="TH Sarabun New" w:hAnsi="TH Sarabun New"/>
-                <w:sz w:val="32"/>
-                <w:szCs w:val="32"/>
-              </w:rPr>
-              <w:t>(D)</w:t>
-            </w:r>
-          </w:p>
-        </w:tc>
-        <w:tc>
-          <w:tcPr>
-            <w:tcW w:w="1660" w:type="dxa"/>
-            <w:shd w:val="clear" w:color="auto" w:fill="auto"/>
-          </w:tcPr>
-          <w:p>
-            <w:pPr>
-              <w:jc w:val="center"/>
-              <w:rPr>
-                <w:rFonts w:ascii="TH Sarabun New" w:hAnsi="TH Sarabun New"/>
-                <w:sz w:val="32"/>
-                <w:szCs w:val="32"/>
-                <w:cs/>
-              </w:rPr>
-            </w:pPr>
-            <w:r>
-              <w:rPr>
-                <w:rFonts w:ascii="TH Sarabun New" w:hAnsi="TH Sarabun New"/>
-                <w:sz w:val="32"/>
-                <w:szCs w:val="32"/>
-                <w:cs/>
-              </w:rPr>
-              <w:t>วริศรา</w:t>
-            </w:r>
-            <w:r>
-              <w:rPr>
-                <w:rFonts w:ascii="TH Sarabun New" w:hAnsi="TH Sarabun New"/>
-                <w:sz w:val="32"/>
-                <w:szCs w:val="32"/>
-              </w:rPr>
-              <w:t xml:space="preserve"> (D)</w:t>
+                <w:rFonts w:ascii="TH Sarabun New" w:hAnsi="TH Sarabun New"/>
+                <w:sz w:val="32"/>
+                <w:szCs w:val="32"/>
+                <w:cs/>
+              </w:rPr>
+            </w:pPr>
+            <w:r>
+              <w:rPr>
+                <w:rFonts w:ascii="TH Sarabun New" w:hAnsi="TH Sarabun New" w:hint="cs"/>
+                <w:sz w:val="32"/>
+                <w:szCs w:val="32"/>
+                <w:cs/>
+              </w:rPr>
+              <w:t xml:space="preserve">เพิ่ม บทที่ </w:t>
+            </w:r>
+            <w:r>
+              <w:rPr>
+                <w:rFonts w:ascii="TH Sarabun New" w:hAnsi="TH Sarabun New"/>
+                <w:sz w:val="32"/>
+                <w:szCs w:val="32"/>
+              </w:rPr>
+              <w:t>3</w:t>
+            </w:r>
+          </w:p>
+        </w:tc>
+        <w:tc>
+          <w:tcPr>
+            <w:tcW w:w="1620" w:type="dxa"/>
+            <w:shd w:val="clear" w:color="auto" w:fill="auto"/>
+          </w:tcPr>
+          <w:p>
+            <w:pPr>
+              <w:jc w:val="center"/>
+              <w:rPr>
+                <w:rFonts w:ascii="TH Sarabun New" w:hAnsi="TH Sarabun New"/>
+                <w:sz w:val="32"/>
+                <w:szCs w:val="32"/>
+                <w:cs/>
+              </w:rPr>
+            </w:pPr>
+            <w:r>
+              <w:rPr>
+                <w:rFonts w:ascii="TH Sarabun New" w:hAnsi="TH Sarabun New" w:hint="cs"/>
+                <w:sz w:val="32"/>
+                <w:szCs w:val="32"/>
+                <w:cs/>
+              </w:rPr>
+              <w:t xml:space="preserve">สมาชิกทีม </w:t>
+            </w:r>
+            <w:r>
+              <w:rPr>
+                <w:rFonts w:ascii="TH Sarabun New" w:hAnsi="TH Sarabun New"/>
+                <w:sz w:val="32"/>
+                <w:szCs w:val="32"/>
+              </w:rPr>
+              <w:t>4</w:t>
+            </w:r>
+          </w:p>
+        </w:tc>
+        <w:tc>
+          <w:tcPr>
+            <w:tcW w:w="1551" w:type="dxa"/>
+            <w:shd w:val="clear" w:color="auto" w:fill="auto"/>
+          </w:tcPr>
+          <w:p>
+            <w:pPr>
+              <w:jc w:val="center"/>
+              <w:rPr>
+                <w:rFonts w:ascii="TH Sarabun New" w:hAnsi="TH Sarabun New"/>
+                <w:sz w:val="32"/>
+                <w:szCs w:val="32"/>
+                <w:cs/>
+              </w:rPr>
+            </w:pPr>
+            <w:r>
+              <w:rPr>
+                <w:rFonts w:ascii="TH Sarabun New" w:hAnsi="TH Sarabun New" w:hint="cs"/>
+                <w:sz w:val="32"/>
+                <w:szCs w:val="32"/>
+                <w:cs/>
+              </w:rPr>
+              <w:t xml:space="preserve">สมาชิกทีม </w:t>
+            </w:r>
+            <w:r>
+              <w:rPr>
+                <w:rFonts w:ascii="TH Sarabun New" w:hAnsi="TH Sarabun New"/>
+                <w:sz w:val="32"/>
+                <w:szCs w:val="32"/>
+              </w:rPr>
+              <w:t>4</w:t>
             </w:r>
           </w:p>
         </w:tc>
@@ -2252,7 +2406,115 @@
                 <w:sz w:val="32"/>
                 <w:szCs w:val="32"/>
               </w:rPr>
-              <w:t>1.4.</w:t>
+              <w:t>1.8.1</w:t>
+            </w:r>
+          </w:p>
+        </w:tc>
+        <w:tc>
+          <w:tcPr>
+            <w:tcW w:w="1980" w:type="dxa"/>
+            <w:shd w:val="clear" w:color="auto" w:fill="auto"/>
+          </w:tcPr>
+          <w:p>
+            <w:pPr>
+              <w:jc w:val="center"/>
+              <w:rPr>
+                <w:rFonts w:ascii="TH Sarabun New" w:hAnsi="TH Sarabun New"/>
+                <w:sz w:val="32"/>
+                <w:szCs w:val="32"/>
+              </w:rPr>
+            </w:pPr>
+            <w:r>
+              <w:rPr>
+                <w:rFonts w:ascii="TH Sarabun New" w:hAnsi="TH Sarabun New"/>
+                <w:sz w:val="32"/>
+                <w:szCs w:val="32"/>
+              </w:rPr>
+              <w:t xml:space="preserve">20 </w:t>
+            </w:r>
+            <w:r>
+              <w:rPr>
+                <w:rFonts w:ascii="TH Sarabun New" w:hAnsi="TH Sarabun New"/>
+                <w:sz w:val="32"/>
+                <w:szCs w:val="32"/>
+                <w:cs/>
+              </w:rPr>
+              <w:t>สิงหาคม</w:t>
+            </w:r>
+            <w:r>
+              <w:rPr>
+                <w:rFonts w:ascii="TH Sarabun New" w:hAnsi="TH Sarabun New" w:hint="cs"/>
+                <w:sz w:val="32"/>
+                <w:szCs w:val="32"/>
+                <w:cs/>
+              </w:rPr>
+              <w:t xml:space="preserve"> </w:t>
+            </w:r>
+            <w:r>
+              <w:rPr>
+                <w:rFonts w:ascii="TH Sarabun New" w:hAnsi="TH Sarabun New"/>
+                <w:sz w:val="32"/>
+                <w:szCs w:val="32"/>
+              </w:rPr>
+              <w:t>2564</w:t>
+            </w:r>
+          </w:p>
+        </w:tc>
+        <w:tc>
+          <w:tcPr>
+            <w:tcW w:w="2160" w:type="dxa"/>
+            <w:shd w:val="clear" w:color="auto" w:fill="auto"/>
+          </w:tcPr>
+          <w:p>
+            <w:pPr>
+              <w:rPr>
+                <w:rFonts w:ascii="TH Sarabun New" w:hAnsi="TH Sarabun New"/>
+                <w:sz w:val="32"/>
+                <w:szCs w:val="32"/>
+              </w:rPr>
+            </w:pPr>
+            <w:r>
+              <w:rPr>
+                <w:rFonts w:ascii="TH Sarabun New" w:hAnsi="TH Sarabun New" w:hint="cs"/>
+                <w:sz w:val="32"/>
+                <w:szCs w:val="32"/>
+                <w:cs/>
+              </w:rPr>
+              <w:t xml:space="preserve">เพิ่ม บทที่ </w:t>
+            </w:r>
+            <w:r>
+              <w:rPr>
+                <w:rFonts w:ascii="TH Sarabun New" w:hAnsi="TH Sarabun New"/>
+                <w:sz w:val="32"/>
+                <w:szCs w:val="32"/>
+              </w:rPr>
+              <w:t>3</w:t>
+            </w:r>
+          </w:p>
+        </w:tc>
+        <w:tc>
+          <w:tcPr>
+            <w:tcW w:w="1620" w:type="dxa"/>
+            <w:shd w:val="clear" w:color="auto" w:fill="auto"/>
+          </w:tcPr>
+          <w:p>
+            <w:pPr>
+              <w:jc w:val="center"/>
+              <w:rPr>
+                <w:rFonts w:ascii="TH Sarabun New" w:hAnsi="TH Sarabun New"/>
+                <w:sz w:val="32"/>
+                <w:szCs w:val="32"/>
+                <w:cs/>
+              </w:rPr>
+            </w:pPr>
+            <w:r>
+              <w:rPr>
+                <w:rFonts w:ascii="TH Sarabun New" w:hAnsi="TH Sarabun New" w:hint="cs"/>
+                <w:sz w:val="32"/>
+                <w:szCs w:val="32"/>
+                <w:cs/>
+              </w:rPr>
+              <w:t xml:space="preserve">สมาชิกทีม </w:t>
             </w:r>
             <w:r>
               <w:rPr>
@@ -2266,116 +2528,7 @@
         </w:tc>
         <w:tc>
           <w:tcPr>
-            <w:tcW w:w="1980" w:type="dxa"/>
-            <w:shd w:val="clear" w:color="auto" w:fill="auto"/>
-          </w:tcPr>
-          <w:p>
-            <w:pPr>
-              <w:jc w:val="center"/>
-              <w:rPr>
-                <w:rFonts w:ascii="TH Sarabun New" w:hAnsi="TH Sarabun New"/>
-                <w:sz w:val="32"/>
-                <w:szCs w:val="32"/>
-              </w:rPr>
-            </w:pPr>
-            <w:r>
-              <w:rPr>
-                <w:rFonts w:ascii="TH Sarabun New" w:hAnsi="TH Sarabun New"/>
-                <w:sz w:val="32"/>
-                <w:szCs w:val="32"/>
-              </w:rPr>
-              <w:t xml:space="preserve">24 </w:t>
-            </w:r>
-            <w:r>
-              <w:rPr>
-                <w:rFonts w:ascii="TH Sarabun New" w:hAnsi="TH Sarabun New"/>
-                <w:sz w:val="32"/>
-                <w:szCs w:val="32"/>
-                <w:cs/>
-              </w:rPr>
-              <w:t>กรกฎาคม</w:t>
-            </w:r>
-            <w:r>
-              <w:rPr>
-                <w:rFonts w:ascii="TH Sarabun New" w:hAnsi="TH Sarabun New" w:hint="cs"/>
-                <w:sz w:val="32"/>
-                <w:szCs w:val="32"/>
-                <w:cs/>
-              </w:rPr>
-              <w:t xml:space="preserve"> </w:t>
-            </w:r>
-            <w:r>
-              <w:rPr>
-                <w:rFonts w:ascii="TH Sarabun New" w:hAnsi="TH Sarabun New"/>
-                <w:sz w:val="32"/>
-                <w:szCs w:val="32"/>
-              </w:rPr>
-              <w:t>2564</w:t>
-            </w:r>
-          </w:p>
-        </w:tc>
-        <w:tc>
-          <w:tcPr>
-            <w:tcW w:w="2160" w:type="dxa"/>
-            <w:shd w:val="clear" w:color="auto" w:fill="auto"/>
-          </w:tcPr>
-          <w:p>
-            <w:pPr>
-              <w:rPr>
-                <w:rFonts w:ascii="TH Sarabun New" w:hAnsi="TH Sarabun New" w:hint="cs"/>
-                <w:sz w:val="32"/>
-                <w:szCs w:val="32"/>
-                <w:cs/>
-              </w:rPr>
-            </w:pPr>
-            <w:r>
-              <w:rPr>
-                <w:rFonts w:ascii="TH Sarabun New" w:hAnsi="TH Sarabun New" w:hint="cs"/>
-                <w:sz w:val="32"/>
-                <w:szCs w:val="32"/>
-                <w:cs/>
-              </w:rPr>
-              <w:t>แก้ไข</w:t>
-            </w:r>
-          </w:p>
-        </w:tc>
-        <w:tc>
-          <w:tcPr>
-            <w:tcW w:w="1511" w:type="dxa"/>
-            <w:shd w:val="clear" w:color="auto" w:fill="auto"/>
-          </w:tcPr>
-          <w:p>
-            <w:pPr>
-              <w:jc w:val="center"/>
-              <w:rPr>
-                <w:rFonts w:ascii="TH Sarabun New" w:hAnsi="TH Sarabun New"/>
-                <w:sz w:val="32"/>
-                <w:szCs w:val="32"/>
-                <w:cs/>
-              </w:rPr>
-            </w:pPr>
-            <w:r>
-              <w:rPr>
-                <w:rFonts w:ascii="TH Sarabun New" w:hAnsi="TH Sarabun New" w:hint="cs"/>
-                <w:sz w:val="32"/>
-                <w:szCs w:val="32"/>
-                <w:cs/>
-              </w:rPr>
-              <w:t xml:space="preserve">สมาชิกทีม </w:t>
-            </w:r>
-            <w:r>
-              <w:rPr>
-                <w:rFonts w:ascii="TH Sarabun New" w:hAnsi="TH Sarabun New"/>
-                <w:sz w:val="32"/>
-                <w:szCs w:val="32"/>
-              </w:rPr>
-              <w:t>4</w:t>
-            </w:r>
-          </w:p>
-        </w:tc>
-        <w:tc>
-          <w:tcPr>
-            <w:tcW w:w="1660" w:type="dxa"/>
+            <w:tcW w:w="1551" w:type="dxa"/>
             <w:shd w:val="clear" w:color="auto" w:fill="auto"/>
           </w:tcPr>
           <w:p>
@@ -2429,15 +2582,7 @@
                 <w:sz w:val="32"/>
                 <w:szCs w:val="32"/>
               </w:rPr>
-              <w:t>1.4.</w:t>
-            </w:r>
-            <w:r>
-              <w:rPr>
-                <w:rFonts w:ascii="TH Sarabun New" w:hAnsi="TH Sarabun New"/>
-                <w:sz w:val="32"/>
-                <w:szCs w:val="32"/>
-              </w:rPr>
-              <w:t>3</w:t>
+              <w:t>1.6.2</w:t>
             </w:r>
           </w:p>
         </w:tc>
@@ -2461,21 +2606,23 @@
                 <w:sz w:val="32"/>
                 <w:szCs w:val="32"/>
               </w:rPr>
-              <w:t>2</w:t>
-            </w:r>
-            <w:r>
-              <w:rPr>
-                <w:rFonts w:ascii="TH Sarabun New" w:hAnsi="TH Sarabun New"/>
-                <w:sz w:val="32"/>
-                <w:szCs w:val="32"/>
-              </w:rPr>
-              <w:t>4</w:t>
-            </w:r>
-            <w:r>
-              <w:rPr>
-                <w:rFonts w:ascii="TH Sarabun New" w:hAnsi="TH Sarabun New"/>
-                <w:sz w:val="32"/>
-                <w:szCs w:val="32"/>
+              <w:t xml:space="preserve">9 </w:t>
+            </w:r>
+            <w:r>
+              <w:rPr>
+                <w:rFonts w:ascii="TH Sarabun New" w:hAnsi="TH Sarabun New"/>
+                <w:sz w:val="32"/>
+                <w:szCs w:val="32"/>
+                <w:cs/>
+              </w:rPr>
+              <w:t>สิงหาคม</w:t>
+            </w:r>
+            <w:r>
+              <w:rPr>
+                <w:rFonts w:ascii="TH Sarabun New" w:hAnsi="TH Sarabun New" w:hint="cs"/>
+                <w:sz w:val="32"/>
+                <w:szCs w:val="32"/>
+                <w:cs/>
               </w:rPr>
               <w:t xml:space="preserve"> </w:t>
             </w:r>
@@ -2484,16 +2631,47 @@
                 <w:rFonts w:ascii="TH Sarabun New" w:hAnsi="TH Sarabun New"/>
                 <w:sz w:val="32"/>
                 <w:szCs w:val="32"/>
-                <w:cs/>
-              </w:rPr>
-              <w:t>กรกฎาคม</w:t>
-            </w:r>
-            <w:r>
-              <w:rPr>
-                <w:rFonts w:ascii="TH Sarabun New" w:hAnsi="TH Sarabun New" w:hint="cs"/>
-                <w:sz w:val="32"/>
-                <w:szCs w:val="32"/>
-                <w:cs/>
+              </w:rPr>
+              <w:t>2564</w:t>
+            </w:r>
+          </w:p>
+        </w:tc>
+        <w:tc>
+          <w:tcPr>
+            <w:tcW w:w="2160" w:type="dxa"/>
+            <w:shd w:val="clear" w:color="auto" w:fill="auto"/>
+          </w:tcPr>
+          <w:p>
+            <w:pPr>
+              <w:rPr>
+                <w:rFonts w:ascii="TH Sarabun New" w:hAnsi="TH Sarabun New"/>
+                <w:sz w:val="32"/>
+                <w:szCs w:val="32"/>
+                <w:cs/>
+              </w:rPr>
+            </w:pPr>
+            <w:r>
+              <w:rPr>
+                <w:rFonts w:ascii="TH Sarabun New" w:hAnsi="TH Sarabun New" w:hint="cs"/>
+                <w:sz w:val="32"/>
+                <w:szCs w:val="32"/>
+                <w:cs/>
+              </w:rPr>
+              <w:t xml:space="preserve">เพิ่ม </w:t>
+            </w:r>
+            <w:r>
+              <w:rPr>
+                <w:rFonts w:ascii="TH Sarabun New" w:hAnsi="TH Sarabun New"/>
+                <w:sz w:val="32"/>
+                <w:szCs w:val="32"/>
+              </w:rPr>
+              <w:t>Data</w:t>
+            </w:r>
+            <w:r>
+              <w:rPr>
+                <w:rFonts w:ascii="TH Sarabun New" w:hAnsi="TH Sarabun New"/>
+                <w:sz w:val="32"/>
+                <w:szCs w:val="32"/>
               </w:rPr>
               <w:t xml:space="preserve"> </w:t>
             </w:r>
@@ -2503,100 +2681,84 @@
                 <w:sz w:val="32"/>
                 <w:szCs w:val="32"/>
               </w:rPr>
-              <w:t>2564</w:t>
-            </w:r>
-          </w:p>
-        </w:tc>
-        <w:tc>
-          <w:tcPr>
-            <w:tcW w:w="2160" w:type="dxa"/>
-            <w:shd w:val="clear" w:color="auto" w:fill="auto"/>
-          </w:tcPr>
-          <w:p>
-            <w:pPr>
-              <w:rPr>
-                <w:rFonts w:ascii="TH Sarabun New" w:hAnsi="TH Sarabun New" w:hint="cs"/>
-                <w:sz w:val="32"/>
-                <w:szCs w:val="32"/>
-                <w:cs/>
-              </w:rPr>
-            </w:pPr>
-            <w:r>
-              <w:rPr>
-                <w:rFonts w:ascii="TH Sarabun New" w:hAnsi="TH Sarabun New" w:hint="cs"/>
-                <w:sz w:val="32"/>
-                <w:szCs w:val="32"/>
-                <w:cs/>
-              </w:rPr>
-              <w:t>แก้ไข</w:t>
-            </w:r>
-          </w:p>
-        </w:tc>
-        <w:tc>
-          <w:tcPr>
-            <w:tcW w:w="1511" w:type="dxa"/>
-            <w:shd w:val="clear" w:color="auto" w:fill="auto"/>
-          </w:tcPr>
-          <w:p>
-            <w:pPr>
-              <w:jc w:val="center"/>
-              <w:rPr>
-                <w:rFonts w:ascii="TH Sarabun New" w:hAnsi="TH Sarabun New"/>
-                <w:sz w:val="32"/>
-                <w:szCs w:val="32"/>
-                <w:cs/>
-              </w:rPr>
-            </w:pPr>
-            <w:r>
-              <w:rPr>
-                <w:rFonts w:ascii="TH Sarabun New" w:hAnsi="TH Sarabun New" w:hint="cs"/>
-                <w:sz w:val="32"/>
-                <w:szCs w:val="32"/>
-                <w:cs/>
-              </w:rPr>
-              <w:t xml:space="preserve">สมาชิกทีม </w:t>
-            </w:r>
-            <w:r>
-              <w:rPr>
-                <w:rFonts w:ascii="TH Sarabun New" w:hAnsi="TH Sarabun New"/>
-                <w:sz w:val="32"/>
-                <w:szCs w:val="32"/>
-              </w:rPr>
-              <w:t>4</w:t>
-            </w:r>
-          </w:p>
-        </w:tc>
-        <w:tc>
-          <w:tcPr>
-            <w:tcW w:w="1660" w:type="dxa"/>
-            <w:shd w:val="clear" w:color="auto" w:fill="auto"/>
-          </w:tcPr>
-          <w:p>
-            <w:pPr>
-              <w:jc w:val="center"/>
-              <w:rPr>
-                <w:rFonts w:ascii="TH Sarabun New" w:hAnsi="TH Sarabun New"/>
-                <w:sz w:val="32"/>
-                <w:szCs w:val="32"/>
-                <w:cs/>
-              </w:rPr>
-            </w:pPr>
-            <w:r>
-              <w:rPr>
-                <w:rFonts w:ascii="TH Sarabun New" w:hAnsi="TH Sarabun New" w:hint="cs"/>
-                <w:sz w:val="32"/>
-                <w:szCs w:val="32"/>
-                <w:cs/>
-              </w:rPr>
-              <w:t xml:space="preserve">สมาชิกทีม </w:t>
-            </w:r>
-            <w:r>
-              <w:rPr>
-                <w:rFonts w:ascii="TH Sarabun New" w:hAnsi="TH Sarabun New"/>
-                <w:sz w:val="32"/>
-                <w:szCs w:val="32"/>
-              </w:rPr>
-              <w:t>4</w:t>
+              <w:t>Dictionary</w:t>
+            </w:r>
+          </w:p>
+        </w:tc>
+        <w:tc>
+          <w:tcPr>
+            <w:tcW w:w="1620" w:type="dxa"/>
+            <w:shd w:val="clear" w:color="auto" w:fill="auto"/>
+          </w:tcPr>
+          <w:p>
+            <w:pPr>
+              <w:jc w:val="center"/>
+              <w:rPr>
+                <w:rFonts w:ascii="TH Sarabun New" w:hAnsi="TH Sarabun New"/>
+                <w:sz w:val="32"/>
+                <w:szCs w:val="32"/>
+                <w:cs/>
+              </w:rPr>
+            </w:pPr>
+            <w:r>
+              <w:rPr>
+                <w:rFonts w:ascii="TH Sarabun New" w:hAnsi="TH Sarabun New"/>
+                <w:sz w:val="32"/>
+                <w:szCs w:val="32"/>
+                <w:cs/>
+              </w:rPr>
+              <w:t>เบญจพล</w:t>
+            </w:r>
+            <w:r>
+              <w:rPr>
+                <w:rFonts w:ascii="TH Sarabun New" w:hAnsi="TH Sarabun New" w:hint="cs"/>
+                <w:sz w:val="32"/>
+                <w:szCs w:val="32"/>
+                <w:cs/>
+              </w:rPr>
+              <w:t xml:space="preserve"> </w:t>
+            </w:r>
+            <w:r>
+              <w:rPr>
+                <w:rFonts w:ascii="TH Sarabun New" w:hAnsi="TH Sarabun New"/>
+                <w:sz w:val="32"/>
+                <w:szCs w:val="32"/>
+              </w:rPr>
+              <w:t>(D)</w:t>
+            </w:r>
+          </w:p>
+        </w:tc>
+        <w:tc>
+          <w:tcPr>
+            <w:tcW w:w="1551" w:type="dxa"/>
+            <w:shd w:val="clear" w:color="auto" w:fill="auto"/>
+          </w:tcPr>
+          <w:p>
+            <w:pPr>
+              <w:jc w:val="center"/>
+              <w:rPr>
+                <w:rFonts w:ascii="TH Sarabun New" w:hAnsi="TH Sarabun New"/>
+                <w:sz w:val="32"/>
+                <w:szCs w:val="32"/>
+                <w:cs/>
+              </w:rPr>
+            </w:pPr>
+            <w:r>
+              <w:rPr>
+                <w:rFonts w:ascii="TH Sarabun New" w:hAnsi="TH Sarabun New"/>
+                <w:sz w:val="32"/>
+                <w:szCs w:val="32"/>
+                <w:cs/>
+              </w:rPr>
+              <w:t>วริศรา</w:t>
+            </w:r>
+            <w:r>
+              <w:rPr>
+                <w:rFonts w:ascii="TH Sarabun New" w:hAnsi="TH Sarabun New"/>
+                <w:sz w:val="32"/>
+                <w:szCs w:val="32"/>
+              </w:rPr>
+              <w:t xml:space="preserve"> (D)</w:t>
             </w:r>
           </w:p>
         </w:tc>
@@ -2622,7 +2784,7 @@
                 <w:sz w:val="32"/>
                 <w:szCs w:val="32"/>
               </w:rPr>
-              <w:t>1.4.2</w:t>
+              <w:t>1.6.1</w:t>
             </w:r>
           </w:p>
         </w:tc>
@@ -2646,16 +2808,16 @@
                 <w:sz w:val="32"/>
                 <w:szCs w:val="32"/>
               </w:rPr>
-              <w:t xml:space="preserve">23 </w:t>
-            </w:r>
-            <w:r>
-              <w:rPr>
-                <w:rFonts w:ascii="TH Sarabun New" w:hAnsi="TH Sarabun New"/>
-                <w:sz w:val="32"/>
-                <w:szCs w:val="32"/>
-                <w:cs/>
-              </w:rPr>
-              <w:t>กรกฎาคม</w:t>
+              <w:t xml:space="preserve">5 </w:t>
+            </w:r>
+            <w:r>
+              <w:rPr>
+                <w:rFonts w:ascii="TH Sarabun New" w:hAnsi="TH Sarabun New"/>
+                <w:sz w:val="32"/>
+                <w:szCs w:val="32"/>
+                <w:cs/>
+              </w:rPr>
+              <w:t>สิงหาคม</w:t>
             </w:r>
             <w:r>
               <w:rPr>
@@ -2687,83 +2849,118 @@
                 <w:rFonts w:ascii="TH Sarabun New" w:hAnsi="TH Sarabun New"/>
                 <w:sz w:val="32"/>
                 <w:szCs w:val="32"/>
-              </w:rPr>
-            </w:pPr>
-            <w:r>
-              <w:rPr>
-                <w:rFonts w:ascii="TH Sarabun New" w:hAnsi="TH Sarabun New" w:hint="cs"/>
-                <w:sz w:val="32"/>
-                <w:szCs w:val="32"/>
-                <w:cs/>
-              </w:rPr>
-              <w:t>แก้ไข</w:t>
-            </w:r>
-          </w:p>
-        </w:tc>
-        <w:tc>
-          <w:tcPr>
-            <w:tcW w:w="1511" w:type="dxa"/>
-            <w:shd w:val="clear" w:color="auto" w:fill="auto"/>
-          </w:tcPr>
-          <w:p>
-            <w:pPr>
-              <w:jc w:val="center"/>
-              <w:rPr>
-                <w:rFonts w:ascii="TH Sarabun New" w:hAnsi="TH Sarabun New"/>
-                <w:sz w:val="32"/>
-                <w:szCs w:val="32"/>
-              </w:rPr>
-            </w:pPr>
-            <w:r>
-              <w:rPr>
-                <w:rFonts w:ascii="TH Sarabun New" w:hAnsi="TH Sarabun New" w:hint="cs"/>
-                <w:sz w:val="32"/>
-                <w:szCs w:val="32"/>
-                <w:cs/>
-              </w:rPr>
-              <w:t xml:space="preserve">สมาชิกทีม </w:t>
-            </w:r>
-            <w:r>
-              <w:rPr>
-                <w:rFonts w:ascii="TH Sarabun New" w:hAnsi="TH Sarabun New"/>
-                <w:sz w:val="32"/>
-                <w:szCs w:val="32"/>
-              </w:rPr>
-              <w:t>4</w:t>
-            </w:r>
-          </w:p>
-        </w:tc>
-        <w:tc>
-          <w:tcPr>
-            <w:tcW w:w="1660" w:type="dxa"/>
-            <w:shd w:val="clear" w:color="auto" w:fill="auto"/>
-          </w:tcPr>
-          <w:p>
-            <w:pPr>
-              <w:jc w:val="center"/>
-              <w:rPr>
-                <w:rFonts w:ascii="TH Sarabun New" w:hAnsi="TH Sarabun New"/>
-                <w:sz w:val="32"/>
-                <w:szCs w:val="32"/>
-                <w:cs/>
-              </w:rPr>
-            </w:pPr>
-            <w:r>
-              <w:rPr>
-                <w:rFonts w:ascii="TH Sarabun New" w:hAnsi="TH Sarabun New" w:hint="cs"/>
-                <w:sz w:val="32"/>
-                <w:szCs w:val="32"/>
-                <w:cs/>
-              </w:rPr>
-              <w:t xml:space="preserve">สมาชิกทีม </w:t>
-            </w:r>
-            <w:r>
-              <w:rPr>
-                <w:rFonts w:ascii="TH Sarabun New" w:hAnsi="TH Sarabun New"/>
-                <w:sz w:val="32"/>
-                <w:szCs w:val="32"/>
-              </w:rPr>
-              <w:t>4</w:t>
+                <w:cs/>
+              </w:rPr>
+            </w:pPr>
+            <w:r>
+              <w:rPr>
+                <w:rFonts w:ascii="TH Sarabun New" w:hAnsi="TH Sarabun New" w:hint="cs"/>
+                <w:sz w:val="32"/>
+                <w:szCs w:val="32"/>
+                <w:cs/>
+              </w:rPr>
+              <w:t xml:space="preserve">เพิ่ม </w:t>
+            </w:r>
+            <w:r>
+              <w:rPr>
+                <w:rFonts w:ascii="TH Sarabun New" w:hAnsi="TH Sarabun New"/>
+                <w:sz w:val="32"/>
+                <w:szCs w:val="32"/>
+              </w:rPr>
+              <w:t>Data</w:t>
+            </w:r>
+            <w:r>
+              <w:rPr>
+                <w:rFonts w:ascii="TH Sarabun New" w:hAnsi="TH Sarabun New"/>
+                <w:sz w:val="32"/>
+                <w:szCs w:val="32"/>
+              </w:rPr>
+              <w:t xml:space="preserve"> </w:t>
+            </w:r>
+            <w:r>
+              <w:rPr>
+                <w:rFonts w:ascii="TH Sarabun New" w:hAnsi="TH Sarabun New"/>
+                <w:sz w:val="32"/>
+                <w:szCs w:val="32"/>
+              </w:rPr>
+              <w:t>Dictionary</w:t>
+            </w:r>
+          </w:p>
+        </w:tc>
+        <w:tc>
+          <w:tcPr>
+            <w:tcW w:w="1620" w:type="dxa"/>
+            <w:shd w:val="clear" w:color="auto" w:fill="auto"/>
+          </w:tcPr>
+          <w:p>
+            <w:pPr>
+              <w:jc w:val="center"/>
+              <w:rPr>
+                <w:rFonts w:ascii="TH Sarabun New" w:hAnsi="TH Sarabun New"/>
+                <w:sz w:val="32"/>
+                <w:szCs w:val="32"/>
+                <w:cs/>
+              </w:rPr>
+            </w:pPr>
+            <w:r>
+              <w:rPr>
+                <w:rFonts w:ascii="TH Sarabun New" w:hAnsi="TH Sarabun New"/>
+                <w:sz w:val="32"/>
+                <w:szCs w:val="32"/>
+                <w:cs/>
+              </w:rPr>
+              <w:t>เบญจพล</w:t>
+            </w:r>
+            <w:r>
+              <w:rPr>
+                <w:rFonts w:ascii="TH Sarabun New" w:hAnsi="TH Sarabun New" w:hint="cs"/>
+                <w:sz w:val="32"/>
+                <w:szCs w:val="32"/>
+                <w:cs/>
+              </w:rPr>
+              <w:t xml:space="preserve"> </w:t>
+            </w:r>
+            <w:r>
+              <w:rPr>
+                <w:rFonts w:ascii="TH Sarabun New" w:hAnsi="TH Sarabun New"/>
+                <w:sz w:val="32"/>
+                <w:szCs w:val="32"/>
+              </w:rPr>
+              <w:t>(D)</w:t>
+            </w:r>
+          </w:p>
+        </w:tc>
+        <w:tc>
+          <w:tcPr>
+            <w:tcW w:w="1551" w:type="dxa"/>
+            <w:shd w:val="clear" w:color="auto" w:fill="auto"/>
+          </w:tcPr>
+          <w:p>
+            <w:pPr>
+              <w:jc w:val="center"/>
+              <w:rPr>
+                <w:rFonts w:ascii="TH Sarabun New" w:hAnsi="TH Sarabun New"/>
+                <w:sz w:val="32"/>
+                <w:szCs w:val="32"/>
+                <w:cs/>
+              </w:rPr>
+            </w:pPr>
+            <w:r>
+              <w:rPr>
+                <w:rFonts w:ascii="TH Sarabun New" w:hAnsi="TH Sarabun New"/>
+                <w:sz w:val="32"/>
+                <w:szCs w:val="32"/>
+                <w:cs/>
+              </w:rPr>
+              <w:t>วริศรา</w:t>
+            </w:r>
+            <w:r>
+              <w:rPr>
+                <w:rFonts w:ascii="TH Sarabun New" w:hAnsi="TH Sarabun New"/>
+                <w:sz w:val="32"/>
+                <w:szCs w:val="32"/>
+              </w:rPr>
+              <w:t xml:space="preserve"> (D)</w:t>
             </w:r>
           </w:p>
         </w:tc>
@@ -2789,15 +2986,7 @@
                 <w:sz w:val="32"/>
                 <w:szCs w:val="32"/>
               </w:rPr>
-              <w:t>1.4.</w:t>
-            </w:r>
-            <w:r>
-              <w:rPr>
-                <w:rFonts w:ascii="TH Sarabun New" w:hAnsi="TH Sarabun New"/>
-                <w:sz w:val="32"/>
-                <w:szCs w:val="32"/>
-              </w:rPr>
-              <w:t>1</w:t>
+              <w:t>1.4.4</w:t>
             </w:r>
           </w:p>
         </w:tc>
@@ -2821,21 +3010,23 @@
                 <w:sz w:val="32"/>
                 <w:szCs w:val="32"/>
               </w:rPr>
-              <w:t>2</w:t>
-            </w:r>
-            <w:r>
-              <w:rPr>
-                <w:rFonts w:ascii="TH Sarabun New" w:hAnsi="TH Sarabun New"/>
-                <w:sz w:val="32"/>
-                <w:szCs w:val="32"/>
-              </w:rPr>
-              <w:t>3</w:t>
-            </w:r>
-            <w:r>
-              <w:rPr>
-                <w:rFonts w:ascii="TH Sarabun New" w:hAnsi="TH Sarabun New"/>
-                <w:sz w:val="32"/>
-                <w:szCs w:val="32"/>
+              <w:t xml:space="preserve">24 </w:t>
+            </w:r>
+            <w:r>
+              <w:rPr>
+                <w:rFonts w:ascii="TH Sarabun New" w:hAnsi="TH Sarabun New"/>
+                <w:sz w:val="32"/>
+                <w:szCs w:val="32"/>
+                <w:cs/>
+              </w:rPr>
+              <w:t>กรกฎาคม</w:t>
+            </w:r>
+            <w:r>
+              <w:rPr>
+                <w:rFonts w:ascii="TH Sarabun New" w:hAnsi="TH Sarabun New" w:hint="cs"/>
+                <w:sz w:val="32"/>
+                <w:szCs w:val="32"/>
+                <w:cs/>
               </w:rPr>
               <w:t xml:space="preserve"> </w:t>
             </w:r>
@@ -2844,6 +3035,157 @@
                 <w:rFonts w:ascii="TH Sarabun New" w:hAnsi="TH Sarabun New"/>
                 <w:sz w:val="32"/>
                 <w:szCs w:val="32"/>
+              </w:rPr>
+              <w:t>2564</w:t>
+            </w:r>
+          </w:p>
+        </w:tc>
+        <w:tc>
+          <w:tcPr>
+            <w:tcW w:w="2160" w:type="dxa"/>
+            <w:shd w:val="clear" w:color="auto" w:fill="auto"/>
+          </w:tcPr>
+          <w:p>
+            <w:pPr>
+              <w:rPr>
+                <w:rFonts w:ascii="TH Sarabun New" w:hAnsi="TH Sarabun New"/>
+                <w:sz w:val="32"/>
+                <w:szCs w:val="32"/>
+                <w:cs/>
+              </w:rPr>
+            </w:pPr>
+            <w:r>
+              <w:rPr>
+                <w:rFonts w:ascii="TH Sarabun New" w:hAnsi="TH Sarabun New" w:hint="cs"/>
+                <w:sz w:val="32"/>
+                <w:szCs w:val="32"/>
+                <w:cs/>
+              </w:rPr>
+              <w:t>แก้ไข</w:t>
+            </w:r>
+          </w:p>
+        </w:tc>
+        <w:tc>
+          <w:tcPr>
+            <w:tcW w:w="1620" w:type="dxa"/>
+            <w:shd w:val="clear" w:color="auto" w:fill="auto"/>
+          </w:tcPr>
+          <w:p>
+            <w:pPr>
+              <w:jc w:val="center"/>
+              <w:rPr>
+                <w:rFonts w:ascii="TH Sarabun New" w:hAnsi="TH Sarabun New"/>
+                <w:sz w:val="32"/>
+                <w:szCs w:val="32"/>
+                <w:cs/>
+              </w:rPr>
+            </w:pPr>
+            <w:r>
+              <w:rPr>
+                <w:rFonts w:ascii="TH Sarabun New" w:hAnsi="TH Sarabun New" w:hint="cs"/>
+                <w:sz w:val="32"/>
+                <w:szCs w:val="32"/>
+                <w:cs/>
+              </w:rPr>
+              <w:t xml:space="preserve">สมาชิกทีม </w:t>
+            </w:r>
+            <w:r>
+              <w:rPr>
+                <w:rFonts w:ascii="TH Sarabun New" w:hAnsi="TH Sarabun New"/>
+                <w:sz w:val="32"/>
+                <w:szCs w:val="32"/>
+              </w:rPr>
+              <w:t>4</w:t>
+            </w:r>
+          </w:p>
+        </w:tc>
+        <w:tc>
+          <w:tcPr>
+            <w:tcW w:w="1551" w:type="dxa"/>
+            <w:shd w:val="clear" w:color="auto" w:fill="auto"/>
+          </w:tcPr>
+          <w:p>
+            <w:pPr>
+              <w:jc w:val="center"/>
+              <w:rPr>
+                <w:rFonts w:ascii="TH Sarabun New" w:hAnsi="TH Sarabun New"/>
+                <w:sz w:val="32"/>
+                <w:szCs w:val="32"/>
+                <w:cs/>
+              </w:rPr>
+            </w:pPr>
+            <w:r>
+              <w:rPr>
+                <w:rFonts w:ascii="TH Sarabun New" w:hAnsi="TH Sarabun New" w:hint="cs"/>
+                <w:sz w:val="32"/>
+                <w:szCs w:val="32"/>
+                <w:cs/>
+              </w:rPr>
+              <w:t xml:space="preserve">สมาชิกทีม </w:t>
+            </w:r>
+            <w:r>
+              <w:rPr>
+                <w:rFonts w:ascii="TH Sarabun New" w:hAnsi="TH Sarabun New"/>
+                <w:sz w:val="32"/>
+                <w:szCs w:val="32"/>
+              </w:rPr>
+              <w:t>4</w:t>
+            </w:r>
+          </w:p>
+        </w:tc>
+      </w:tr>
+      <w:tr>
+        <w:tc>
+          <w:tcPr>
+            <w:tcW w:w="985" w:type="dxa"/>
+            <w:shd w:val="clear" w:color="auto" w:fill="auto"/>
+          </w:tcPr>
+          <w:p>
+            <w:pPr>
+              <w:jc w:val="center"/>
+              <w:rPr>
+                <w:rFonts w:ascii="TH Sarabun New" w:hAnsi="TH Sarabun New"/>
+                <w:sz w:val="32"/>
+                <w:szCs w:val="32"/>
+              </w:rPr>
+            </w:pPr>
+            <w:r>
+              <w:rPr>
+                <w:rFonts w:ascii="TH Sarabun New" w:hAnsi="TH Sarabun New"/>
+                <w:sz w:val="32"/>
+                <w:szCs w:val="32"/>
+              </w:rPr>
+              <w:t>1.4.3</w:t>
+            </w:r>
+          </w:p>
+        </w:tc>
+        <w:tc>
+          <w:tcPr>
+            <w:tcW w:w="1980" w:type="dxa"/>
+            <w:shd w:val="clear" w:color="auto" w:fill="auto"/>
+          </w:tcPr>
+          <w:p>
+            <w:pPr>
+              <w:jc w:val="center"/>
+              <w:rPr>
+                <w:rFonts w:ascii="TH Sarabun New" w:hAnsi="TH Sarabun New"/>
+                <w:sz w:val="32"/>
+                <w:szCs w:val="32"/>
+              </w:rPr>
+            </w:pPr>
+            <w:r>
+              <w:rPr>
+                <w:rFonts w:ascii="TH Sarabun New" w:hAnsi="TH Sarabun New"/>
+                <w:sz w:val="32"/>
+                <w:szCs w:val="32"/>
+              </w:rPr>
+              <w:t xml:space="preserve">24 </w:t>
+            </w:r>
+            <w:r>
+              <w:rPr>
+                <w:rFonts w:ascii="TH Sarabun New" w:hAnsi="TH Sarabun New"/>
+                <w:sz w:val="32"/>
+                <w:szCs w:val="32"/>
                 <w:cs/>
               </w:rPr>
               <w:t>กรกฎาคม</w:t>
@@ -2875,6 +3217,937 @@
           <w:p>
             <w:pPr>
               <w:rPr>
+                <w:rFonts w:ascii="TH Sarabun New" w:hAnsi="TH Sarabun New"/>
+                <w:sz w:val="32"/>
+                <w:szCs w:val="32"/>
+                <w:cs/>
+              </w:rPr>
+            </w:pPr>
+            <w:r>
+              <w:rPr>
+                <w:rFonts w:ascii="TH Sarabun New" w:hAnsi="TH Sarabun New" w:hint="cs"/>
+                <w:sz w:val="32"/>
+                <w:szCs w:val="32"/>
+                <w:cs/>
+              </w:rPr>
+              <w:t>แก้ไข</w:t>
+            </w:r>
+          </w:p>
+        </w:tc>
+        <w:tc>
+          <w:tcPr>
+            <w:tcW w:w="1620" w:type="dxa"/>
+            <w:shd w:val="clear" w:color="auto" w:fill="auto"/>
+          </w:tcPr>
+          <w:p>
+            <w:pPr>
+              <w:jc w:val="center"/>
+              <w:rPr>
+                <w:rFonts w:ascii="TH Sarabun New" w:hAnsi="TH Sarabun New"/>
+                <w:sz w:val="32"/>
+                <w:szCs w:val="32"/>
+                <w:cs/>
+              </w:rPr>
+            </w:pPr>
+            <w:r>
+              <w:rPr>
+                <w:rFonts w:ascii="TH Sarabun New" w:hAnsi="TH Sarabun New" w:hint="cs"/>
+                <w:sz w:val="32"/>
+                <w:szCs w:val="32"/>
+                <w:cs/>
+              </w:rPr>
+              <w:t xml:space="preserve">สมาชิกทีม </w:t>
+            </w:r>
+            <w:r>
+              <w:rPr>
+                <w:rFonts w:ascii="TH Sarabun New" w:hAnsi="TH Sarabun New"/>
+                <w:sz w:val="32"/>
+                <w:szCs w:val="32"/>
+              </w:rPr>
+              <w:t>4</w:t>
+            </w:r>
+          </w:p>
+        </w:tc>
+        <w:tc>
+          <w:tcPr>
+            <w:tcW w:w="1551" w:type="dxa"/>
+            <w:shd w:val="clear" w:color="auto" w:fill="auto"/>
+          </w:tcPr>
+          <w:p>
+            <w:pPr>
+              <w:jc w:val="center"/>
+              <w:rPr>
+                <w:rFonts w:ascii="TH Sarabun New" w:hAnsi="TH Sarabun New"/>
+                <w:sz w:val="32"/>
+                <w:szCs w:val="32"/>
+                <w:cs/>
+              </w:rPr>
+            </w:pPr>
+            <w:r>
+              <w:rPr>
+                <w:rFonts w:ascii="TH Sarabun New" w:hAnsi="TH Sarabun New" w:hint="cs"/>
+                <w:sz w:val="32"/>
+                <w:szCs w:val="32"/>
+                <w:cs/>
+              </w:rPr>
+              <w:t xml:space="preserve">สมาชิกทีม </w:t>
+            </w:r>
+            <w:r>
+              <w:rPr>
+                <w:rFonts w:ascii="TH Sarabun New" w:hAnsi="TH Sarabun New"/>
+                <w:sz w:val="32"/>
+                <w:szCs w:val="32"/>
+              </w:rPr>
+              <w:t>4</w:t>
+            </w:r>
+          </w:p>
+        </w:tc>
+      </w:tr>
+    </w:tbl>
+    <w:p>
+      <w:pPr>
+        <w:jc w:val="center"/>
+        <w:rPr>
+          <w:rFonts w:ascii="TH Sarabun New" w:hAnsi="TH Sarabun New"/>
+          <w:b/>
+          <w:bCs/>
+          <w:sz w:val="40"/>
+          <w:szCs w:val="40"/>
+        </w:rPr>
+      </w:pPr>
+    </w:p>
+    <w:p>
+      <w:pPr>
+        <w:jc w:val="center"/>
+        <w:rPr>
+          <w:rFonts w:ascii="TH Sarabun New" w:hAnsi="TH Sarabun New"/>
+          <w:b/>
+          <w:bCs/>
+          <w:sz w:val="40"/>
+          <w:szCs w:val="40"/>
+        </w:rPr>
+      </w:pPr>
+      <w:r>
+        <w:rPr>
+          <w:rFonts w:ascii="TH Sarabun New" w:hAnsi="TH Sarabun New" w:hint="cs"/>
+          <w:b/>
+          <w:bCs/>
+          <w:sz w:val="40"/>
+          <w:szCs w:val="40"/>
+          <w:cs/>
+        </w:rPr>
+        <w:t>การควบคุมการเปลี่ยนแปลง</w:t>
+      </w:r>
+      <w:r>
+        <w:rPr>
+          <w:rFonts w:ascii="TH Sarabun New" w:hAnsi="TH Sarabun New" w:hint="cs"/>
+          <w:b/>
+          <w:bCs/>
+          <w:sz w:val="40"/>
+          <w:szCs w:val="40"/>
+          <w:cs/>
+        </w:rPr>
+        <w:t xml:space="preserve"> </w:t>
+      </w:r>
+      <w:r>
+        <w:rPr>
+          <w:rFonts w:ascii="TH Sarabun New" w:hAnsi="TH Sarabun New"/>
+          <w:b/>
+          <w:bCs/>
+          <w:sz w:val="40"/>
+          <w:szCs w:val="40"/>
+        </w:rPr>
+        <w:t>SRSD</w:t>
+      </w:r>
+    </w:p>
+    <w:p>
+      <w:pPr>
+        <w:rPr>
+          <w:rFonts w:ascii="TH Sarabun New" w:hAnsi="TH Sarabun New"/>
+          <w:sz w:val="32"/>
+          <w:szCs w:val="32"/>
+        </w:rPr>
+      </w:pPr>
+      <w:r>
+        <w:rPr>
+          <w:rFonts w:ascii="TH Sarabun New" w:hAnsi="TH Sarabun New" w:hint="cs"/>
+          <w:sz w:val="32"/>
+          <w:szCs w:val="32"/>
+          <w:cs/>
+        </w:rPr>
+        <w:t>ตาราง</w:t>
+      </w:r>
+      <w:r>
+        <w:rPr>
+          <w:rFonts w:ascii="TH Sarabun New" w:hAnsi="TH Sarabun New" w:hint="cs"/>
+          <w:sz w:val="32"/>
+          <w:szCs w:val="32"/>
+          <w:cs/>
+        </w:rPr>
+        <w:t xml:space="preserve"> </w:t>
+      </w:r>
+      <w:r>
+        <w:rPr>
+          <w:rFonts w:ascii="TH Sarabun New" w:hAnsi="TH Sarabun New"/>
+          <w:sz w:val="32"/>
+          <w:szCs w:val="32"/>
+        </w:rPr>
+        <w:t>…</w:t>
+      </w:r>
+      <w:r>
+        <w:rPr>
+          <w:rFonts w:ascii="TH Sarabun New" w:hAnsi="TH Sarabun New" w:hint="cs"/>
+          <w:sz w:val="32"/>
+          <w:szCs w:val="32"/>
+          <w:cs/>
+        </w:rPr>
+        <w:t xml:space="preserve"> </w:t>
+      </w:r>
+      <w:r>
+        <w:rPr>
+          <w:rFonts w:ascii="TH Sarabun New" w:hAnsi="TH Sarabun New"/>
+          <w:sz w:val="32"/>
+          <w:szCs w:val="32"/>
+        </w:rPr>
+        <w:t xml:space="preserve">SRSD </w:t>
+      </w:r>
+      <w:r>
+        <w:rPr>
+          <w:rFonts w:ascii="TH Sarabun New" w:hAnsi="TH Sarabun New"/>
+          <w:sz w:val="32"/>
+          <w:szCs w:val="32"/>
+          <w:cs/>
+        </w:rPr>
+        <w:t>ระบบการจัดการตู้คอนเทนเนอร์</w:t>
+      </w:r>
+      <w:r>
+        <w:rPr>
+          <w:rFonts w:ascii="TH Sarabun New" w:hAnsi="TH Sarabun New" w:hint="cs"/>
+          <w:sz w:val="32"/>
+          <w:szCs w:val="32"/>
+          <w:cs/>
+        </w:rPr>
+        <w:t xml:space="preserve"> </w:t>
+      </w:r>
+      <w:r>
+        <w:rPr>
+          <w:rFonts w:ascii="TH Sarabun New" w:hAnsi="TH Sarabun New"/>
+          <w:sz w:val="32"/>
+          <w:szCs w:val="32"/>
+        </w:rPr>
+        <w:t>(2)</w:t>
+      </w:r>
+    </w:p>
+    <w:tbl>
+      <w:tblPr>
+        <w:tblStyle w:val="a7"/>
+        <w:tblW w:w="0" w:type="auto"/>
+        <w:tblLook w:val="04A0" w:firstRow="1" w:lastRow="0" w:firstColumn="1" w:lastColumn="0" w:noHBand="0" w:noVBand="1"/>
+      </w:tblPr>
+      <w:tblGrid>
+        <w:gridCol w:w="985"/>
+        <w:gridCol w:w="1980"/>
+        <w:gridCol w:w="2160"/>
+        <w:gridCol w:w="1620"/>
+        <w:gridCol w:w="1551"/>
+      </w:tblGrid>
+      <w:tr>
+        <w:tc>
+          <w:tcPr>
+            <w:tcW w:w="2965" w:type="dxa"/>
+            <w:gridSpan w:val="2"/>
+            <w:shd w:val="clear" w:color="auto" w:fill="70AD47" w:themeFill="accent6"/>
+          </w:tcPr>
+          <w:p>
+            <w:pPr>
+              <w:rPr>
+                <w:rFonts w:ascii="TH Sarabun New" w:hAnsi="TH Sarabun New"/>
+                <w:b/>
+                <w:bCs/>
+                <w:sz w:val="32"/>
+                <w:szCs w:val="32"/>
+              </w:rPr>
+            </w:pPr>
+            <w:r>
+              <w:rPr>
+                <w:rFonts w:ascii="TH Sarabun New" w:hAnsi="TH Sarabun New" w:hint="cs"/>
+                <w:b/>
+                <w:bCs/>
+                <w:sz w:val="32"/>
+                <w:szCs w:val="32"/>
+                <w:cs/>
+              </w:rPr>
+              <w:t>ชื่อเอกสาร</w:t>
+            </w:r>
+          </w:p>
+        </w:tc>
+        <w:tc>
+          <w:tcPr>
+            <w:tcW w:w="5331" w:type="dxa"/>
+            <w:gridSpan w:val="3"/>
+            <w:shd w:val="clear" w:color="auto" w:fill="E2EFD9" w:themeFill="accent6" w:themeFillTint="33"/>
+          </w:tcPr>
+          <w:p>
+            <w:pPr>
+              <w:rPr>
+                <w:rFonts w:ascii="TH Sarabun New" w:hAnsi="TH Sarabun New"/>
+                <w:sz w:val="32"/>
+                <w:szCs w:val="32"/>
+              </w:rPr>
+            </w:pPr>
+            <w:r>
+              <w:rPr>
+                <w:rFonts w:ascii="TH Sarabun New" w:hAnsi="TH Sarabun New"/>
+                <w:sz w:val="32"/>
+                <w:szCs w:val="32"/>
+              </w:rPr>
+              <w:t xml:space="preserve">SRSD </w:t>
+            </w:r>
+            <w:r>
+              <w:rPr>
+                <w:rFonts w:ascii="TH Sarabun New" w:hAnsi="TH Sarabun New"/>
+                <w:sz w:val="32"/>
+                <w:szCs w:val="32"/>
+                <w:cs/>
+              </w:rPr>
+              <w:t>ระบบการจัดการตู้คอนเทนเนอร์</w:t>
+            </w:r>
+          </w:p>
+        </w:tc>
+      </w:tr>
+      <w:tr>
+        <w:trPr>
+          <w:trHeight w:val="215"/>
+        </w:trPr>
+        <w:tc>
+          <w:tcPr>
+            <w:tcW w:w="2965" w:type="dxa"/>
+            <w:gridSpan w:val="2"/>
+            <w:shd w:val="clear" w:color="auto" w:fill="70AD47" w:themeFill="accent6"/>
+          </w:tcPr>
+          <w:p>
+            <w:pPr>
+              <w:rPr>
+                <w:rFonts w:ascii="TH Sarabun New" w:hAnsi="TH Sarabun New"/>
+                <w:b/>
+                <w:bCs/>
+                <w:sz w:val="32"/>
+                <w:szCs w:val="32"/>
+                <w:cs/>
+              </w:rPr>
+            </w:pPr>
+            <w:r>
+              <w:rPr>
+                <w:rFonts w:ascii="TH Sarabun New" w:hAnsi="TH Sarabun New" w:hint="cs"/>
+                <w:b/>
+                <w:bCs/>
+                <w:sz w:val="32"/>
+                <w:szCs w:val="32"/>
+                <w:cs/>
+              </w:rPr>
+              <w:t>เวอร์ชันปัจจุบัน</w:t>
+            </w:r>
+          </w:p>
+        </w:tc>
+        <w:tc>
+          <w:tcPr>
+            <w:tcW w:w="5331" w:type="dxa"/>
+            <w:gridSpan w:val="3"/>
+            <w:shd w:val="clear" w:color="auto" w:fill="E2EFD9" w:themeFill="accent6" w:themeFillTint="33"/>
+          </w:tcPr>
+          <w:p>
+            <w:pPr>
+              <w:rPr>
+                <w:rFonts w:ascii="TH Sarabun New" w:hAnsi="TH Sarabun New"/>
+                <w:sz w:val="32"/>
+                <w:szCs w:val="32"/>
+              </w:rPr>
+            </w:pPr>
+            <w:r>
+              <w:rPr>
+                <w:rFonts w:ascii="TH Sarabun New" w:hAnsi="TH Sarabun New"/>
+                <w:sz w:val="32"/>
+                <w:szCs w:val="32"/>
+              </w:rPr>
+              <w:t>1.9.2</w:t>
+            </w:r>
+          </w:p>
+        </w:tc>
+      </w:tr>
+      <w:tr>
+        <w:tc>
+          <w:tcPr>
+            <w:tcW w:w="2965" w:type="dxa"/>
+            <w:gridSpan w:val="2"/>
+            <w:shd w:val="clear" w:color="auto" w:fill="70AD47" w:themeFill="accent6"/>
+          </w:tcPr>
+          <w:p>
+            <w:pPr>
+              <w:rPr>
+                <w:rFonts w:ascii="TH Sarabun New" w:hAnsi="TH Sarabun New"/>
+                <w:b/>
+                <w:bCs/>
+                <w:sz w:val="32"/>
+                <w:szCs w:val="32"/>
+                <w:cs/>
+              </w:rPr>
+            </w:pPr>
+            <w:r>
+              <w:rPr>
+                <w:rFonts w:ascii="TH Sarabun New" w:hAnsi="TH Sarabun New" w:hint="cs"/>
+                <w:b/>
+                <w:bCs/>
+                <w:sz w:val="32"/>
+                <w:szCs w:val="32"/>
+                <w:cs/>
+              </w:rPr>
+              <w:t>วันที่แก้ไขล่าสุด</w:t>
+            </w:r>
+          </w:p>
+        </w:tc>
+        <w:tc>
+          <w:tcPr>
+            <w:tcW w:w="5331" w:type="dxa"/>
+            <w:gridSpan w:val="3"/>
+            <w:shd w:val="clear" w:color="auto" w:fill="E2EFD9" w:themeFill="accent6" w:themeFillTint="33"/>
+          </w:tcPr>
+          <w:p>
+            <w:pPr>
+              <w:rPr>
+                <w:rFonts w:ascii="TH Sarabun New" w:hAnsi="TH Sarabun New"/>
+                <w:sz w:val="32"/>
+                <w:szCs w:val="32"/>
+              </w:rPr>
+            </w:pPr>
+            <w:r>
+              <w:rPr>
+                <w:rFonts w:ascii="TH Sarabun New" w:hAnsi="TH Sarabun New"/>
+                <w:sz w:val="32"/>
+                <w:szCs w:val="32"/>
+              </w:rPr>
+              <w:t xml:space="preserve">31 </w:t>
+            </w:r>
+            <w:r>
+              <w:rPr>
+                <w:rFonts w:ascii="TH Sarabun New" w:hAnsi="TH Sarabun New"/>
+                <w:sz w:val="32"/>
+                <w:szCs w:val="32"/>
+                <w:cs/>
+              </w:rPr>
+              <w:t>สิงหาคม</w:t>
+            </w:r>
+            <w:r>
+              <w:rPr>
+                <w:rFonts w:ascii="TH Sarabun New" w:hAnsi="TH Sarabun New" w:hint="cs"/>
+                <w:sz w:val="32"/>
+                <w:szCs w:val="32"/>
+                <w:cs/>
+              </w:rPr>
+              <w:t xml:space="preserve"> </w:t>
+            </w:r>
+            <w:r>
+              <w:rPr>
+                <w:rFonts w:ascii="TH Sarabun New" w:hAnsi="TH Sarabun New"/>
+                <w:sz w:val="32"/>
+                <w:szCs w:val="32"/>
+              </w:rPr>
+              <w:t>2564</w:t>
+            </w:r>
+          </w:p>
+        </w:tc>
+      </w:tr>
+      <w:tr>
+        <w:tc>
+          <w:tcPr>
+            <w:tcW w:w="2965" w:type="dxa"/>
+            <w:gridSpan w:val="2"/>
+            <w:shd w:val="clear" w:color="auto" w:fill="70AD47" w:themeFill="accent6"/>
+          </w:tcPr>
+          <w:p>
+            <w:pPr>
+              <w:rPr>
+                <w:rFonts w:ascii="TH Sarabun New" w:hAnsi="TH Sarabun New"/>
+                <w:b/>
+                <w:bCs/>
+                <w:sz w:val="32"/>
+                <w:szCs w:val="32"/>
+                <w:cs/>
+              </w:rPr>
+            </w:pPr>
+            <w:r>
+              <w:rPr>
+                <w:rFonts w:ascii="TH Sarabun New" w:hAnsi="TH Sarabun New" w:hint="cs"/>
+                <w:b/>
+                <w:bCs/>
+                <w:sz w:val="32"/>
+                <w:szCs w:val="32"/>
+                <w:cs/>
+              </w:rPr>
+              <w:t>ผู้</w:t>
+            </w:r>
+            <w:r>
+              <w:rPr>
+                <w:rFonts w:ascii="TH Sarabun New" w:hAnsi="TH Sarabun New" w:hint="cs"/>
+                <w:b/>
+                <w:bCs/>
+                <w:sz w:val="32"/>
+                <w:szCs w:val="32"/>
+                <w:cs/>
+              </w:rPr>
+              <w:t>ควบคุมเวอร์ชัน</w:t>
+            </w:r>
+          </w:p>
+        </w:tc>
+        <w:tc>
+          <w:tcPr>
+            <w:tcW w:w="5331" w:type="dxa"/>
+            <w:gridSpan w:val="3"/>
+            <w:shd w:val="clear" w:color="auto" w:fill="E2EFD9" w:themeFill="accent6" w:themeFillTint="33"/>
+          </w:tcPr>
+          <w:p>
+            <w:pPr>
+              <w:rPr>
+                <w:rFonts w:ascii="TH Sarabun New" w:hAnsi="TH Sarabun New"/>
+                <w:sz w:val="32"/>
+                <w:szCs w:val="32"/>
+              </w:rPr>
+            </w:pPr>
+            <w:r>
+              <w:rPr>
+                <w:rFonts w:ascii="TH Sarabun New" w:hAnsi="TH Sarabun New" w:hint="cs"/>
+                <w:sz w:val="32"/>
+                <w:szCs w:val="32"/>
+                <w:cs/>
+              </w:rPr>
+              <w:t xml:space="preserve">กิตติพศ </w:t>
+            </w:r>
+            <w:r>
+              <w:rPr>
+                <w:rFonts w:ascii="TH Sarabun New" w:hAnsi="TH Sarabun New"/>
+                <w:sz w:val="32"/>
+                <w:szCs w:val="32"/>
+              </w:rPr>
+              <w:t>(SP)</w:t>
+            </w:r>
+          </w:p>
+        </w:tc>
+      </w:tr>
+      <w:tr>
+        <w:tc>
+          <w:tcPr>
+            <w:tcW w:w="985" w:type="dxa"/>
+            <w:tcBorders>
+              <w:bottom w:val="single" w:sz="4" w:space="0" w:color="auto"/>
+            </w:tcBorders>
+            <w:shd w:val="clear" w:color="auto" w:fill="70AD47" w:themeFill="accent6"/>
+          </w:tcPr>
+          <w:p>
+            <w:pPr>
+              <w:jc w:val="center"/>
+              <w:rPr>
+                <w:rFonts w:ascii="TH Sarabun New" w:hAnsi="TH Sarabun New"/>
+                <w:b/>
+                <w:bCs/>
+                <w:sz w:val="32"/>
+                <w:szCs w:val="32"/>
+                <w:cs/>
+              </w:rPr>
+            </w:pPr>
+            <w:r>
+              <w:rPr>
+                <w:rFonts w:ascii="TH Sarabun New" w:hAnsi="TH Sarabun New" w:hint="cs"/>
+                <w:b/>
+                <w:bCs/>
+                <w:sz w:val="32"/>
+                <w:szCs w:val="32"/>
+                <w:cs/>
+              </w:rPr>
+              <w:t>เวอร์ชัน</w:t>
+            </w:r>
+          </w:p>
+        </w:tc>
+        <w:tc>
+          <w:tcPr>
+            <w:tcW w:w="1980" w:type="dxa"/>
+            <w:tcBorders>
+              <w:bottom w:val="single" w:sz="4" w:space="0" w:color="auto"/>
+            </w:tcBorders>
+            <w:shd w:val="clear" w:color="auto" w:fill="70AD47" w:themeFill="accent6"/>
+          </w:tcPr>
+          <w:p>
+            <w:pPr>
+              <w:jc w:val="center"/>
+              <w:rPr>
+                <w:rFonts w:ascii="TH Sarabun New" w:hAnsi="TH Sarabun New"/>
+                <w:b/>
+                <w:bCs/>
+                <w:sz w:val="32"/>
+                <w:szCs w:val="32"/>
+              </w:rPr>
+            </w:pPr>
+            <w:r>
+              <w:rPr>
+                <w:rFonts w:ascii="TH Sarabun New" w:hAnsi="TH Sarabun New" w:hint="cs"/>
+                <w:b/>
+                <w:bCs/>
+                <w:sz w:val="32"/>
+                <w:szCs w:val="32"/>
+                <w:cs/>
+              </w:rPr>
+              <w:t>วันที่</w:t>
+            </w:r>
+          </w:p>
+        </w:tc>
+        <w:tc>
+          <w:tcPr>
+            <w:tcW w:w="2160" w:type="dxa"/>
+            <w:tcBorders>
+              <w:bottom w:val="single" w:sz="4" w:space="0" w:color="auto"/>
+            </w:tcBorders>
+            <w:shd w:val="clear" w:color="auto" w:fill="70AD47" w:themeFill="accent6"/>
+          </w:tcPr>
+          <w:p>
+            <w:pPr>
+              <w:jc w:val="center"/>
+              <w:rPr>
+                <w:rFonts w:ascii="TH Sarabun New" w:hAnsi="TH Sarabun New"/>
+                <w:b/>
+                <w:bCs/>
+                <w:sz w:val="32"/>
+                <w:szCs w:val="32"/>
+                <w:cs/>
+              </w:rPr>
+            </w:pPr>
+            <w:r>
+              <w:rPr>
+                <w:rFonts w:ascii="TH Sarabun New" w:hAnsi="TH Sarabun New" w:hint="cs"/>
+                <w:b/>
+                <w:bCs/>
+                <w:sz w:val="32"/>
+                <w:szCs w:val="32"/>
+                <w:cs/>
+              </w:rPr>
+              <w:t>รายละเอียด</w:t>
+            </w:r>
+          </w:p>
+        </w:tc>
+        <w:tc>
+          <w:tcPr>
+            <w:tcW w:w="1620" w:type="dxa"/>
+            <w:tcBorders>
+              <w:bottom w:val="single" w:sz="4" w:space="0" w:color="auto"/>
+            </w:tcBorders>
+            <w:shd w:val="clear" w:color="auto" w:fill="70AD47" w:themeFill="accent6"/>
+          </w:tcPr>
+          <w:p>
+            <w:pPr>
+              <w:jc w:val="center"/>
+              <w:rPr>
+                <w:rFonts w:ascii="TH Sarabun New" w:hAnsi="TH Sarabun New"/>
+                <w:b/>
+                <w:bCs/>
+                <w:sz w:val="32"/>
+                <w:szCs w:val="32"/>
+                <w:cs/>
+              </w:rPr>
+            </w:pPr>
+            <w:r>
+              <w:rPr>
+                <w:rFonts w:ascii="TH Sarabun New" w:hAnsi="TH Sarabun New" w:hint="cs"/>
+                <w:b/>
+                <w:bCs/>
+                <w:sz w:val="32"/>
+                <w:szCs w:val="32"/>
+                <w:cs/>
+              </w:rPr>
+              <w:t>ผู้รับผิดชอบ</w:t>
+            </w:r>
+          </w:p>
+        </w:tc>
+        <w:tc>
+          <w:tcPr>
+            <w:tcW w:w="1551" w:type="dxa"/>
+            <w:tcBorders>
+              <w:bottom w:val="single" w:sz="4" w:space="0" w:color="auto"/>
+            </w:tcBorders>
+            <w:shd w:val="clear" w:color="auto" w:fill="70AD47" w:themeFill="accent6"/>
+          </w:tcPr>
+          <w:p>
+            <w:pPr>
+              <w:jc w:val="center"/>
+              <w:rPr>
+                <w:rFonts w:ascii="TH Sarabun New" w:hAnsi="TH Sarabun New"/>
+                <w:b/>
+                <w:bCs/>
+                <w:sz w:val="32"/>
+                <w:szCs w:val="32"/>
+              </w:rPr>
+            </w:pPr>
+            <w:r>
+              <w:rPr>
+                <w:rFonts w:ascii="TH Sarabun New" w:hAnsi="TH Sarabun New" w:hint="cs"/>
+                <w:b/>
+                <w:bCs/>
+                <w:sz w:val="32"/>
+                <w:szCs w:val="32"/>
+                <w:cs/>
+              </w:rPr>
+              <w:t>ผู้ตรวจ</w:t>
+            </w:r>
+          </w:p>
+        </w:tc>
+      </w:tr>
+      <w:tr>
+        <w:tc>
+          <w:tcPr>
+            <w:tcW w:w="985" w:type="dxa"/>
+            <w:shd w:val="clear" w:color="auto" w:fill="auto"/>
+          </w:tcPr>
+          <w:p>
+            <w:pPr>
+              <w:jc w:val="center"/>
+              <w:rPr>
+                <w:rFonts w:ascii="TH Sarabun New" w:hAnsi="TH Sarabun New"/>
+                <w:sz w:val="32"/>
+                <w:szCs w:val="32"/>
+                <w:cs/>
+              </w:rPr>
+            </w:pPr>
+            <w:r>
+              <w:rPr>
+                <w:rFonts w:ascii="TH Sarabun New" w:hAnsi="TH Sarabun New"/>
+                <w:sz w:val="32"/>
+                <w:szCs w:val="32"/>
+              </w:rPr>
+              <w:t>1.4.2</w:t>
+            </w:r>
+          </w:p>
+        </w:tc>
+        <w:tc>
+          <w:tcPr>
+            <w:tcW w:w="1980" w:type="dxa"/>
+            <w:shd w:val="clear" w:color="auto" w:fill="auto"/>
+          </w:tcPr>
+          <w:p>
+            <w:pPr>
+              <w:jc w:val="center"/>
+              <w:rPr>
+                <w:rFonts w:ascii="TH Sarabun New" w:hAnsi="TH Sarabun New"/>
+                <w:sz w:val="32"/>
+                <w:szCs w:val="32"/>
+              </w:rPr>
+            </w:pPr>
+            <w:r>
+              <w:rPr>
+                <w:rFonts w:ascii="TH Sarabun New" w:hAnsi="TH Sarabun New"/>
+                <w:sz w:val="32"/>
+                <w:szCs w:val="32"/>
+              </w:rPr>
+              <w:t xml:space="preserve">23 </w:t>
+            </w:r>
+            <w:r>
+              <w:rPr>
+                <w:rFonts w:ascii="TH Sarabun New" w:hAnsi="TH Sarabun New"/>
+                <w:sz w:val="32"/>
+                <w:szCs w:val="32"/>
+                <w:cs/>
+              </w:rPr>
+              <w:t>กรกฎาคม</w:t>
+            </w:r>
+            <w:r>
+              <w:rPr>
+                <w:rFonts w:ascii="TH Sarabun New" w:hAnsi="TH Sarabun New" w:hint="cs"/>
+                <w:sz w:val="32"/>
+                <w:szCs w:val="32"/>
+                <w:cs/>
+              </w:rPr>
+              <w:t xml:space="preserve"> </w:t>
+            </w:r>
+            <w:r>
+              <w:rPr>
+                <w:rFonts w:ascii="TH Sarabun New" w:hAnsi="TH Sarabun New"/>
+                <w:sz w:val="32"/>
+                <w:szCs w:val="32"/>
+              </w:rPr>
+              <w:t>2564</w:t>
+            </w:r>
+          </w:p>
+        </w:tc>
+        <w:tc>
+          <w:tcPr>
+            <w:tcW w:w="2160" w:type="dxa"/>
+            <w:shd w:val="clear" w:color="auto" w:fill="auto"/>
+          </w:tcPr>
+          <w:p>
+            <w:pPr>
+              <w:rPr>
+                <w:rFonts w:ascii="TH Sarabun New" w:hAnsi="TH Sarabun New" w:hint="cs"/>
+                <w:sz w:val="32"/>
+                <w:szCs w:val="32"/>
+                <w:cs/>
+              </w:rPr>
+            </w:pPr>
+            <w:r>
+              <w:rPr>
+                <w:rFonts w:ascii="TH Sarabun New" w:hAnsi="TH Sarabun New" w:hint="cs"/>
+                <w:sz w:val="32"/>
+                <w:szCs w:val="32"/>
+                <w:cs/>
+              </w:rPr>
+              <w:t>แก้ไข</w:t>
+            </w:r>
+          </w:p>
+        </w:tc>
+        <w:tc>
+          <w:tcPr>
+            <w:tcW w:w="1620" w:type="dxa"/>
+            <w:shd w:val="clear" w:color="auto" w:fill="auto"/>
+          </w:tcPr>
+          <w:p>
+            <w:pPr>
+              <w:jc w:val="center"/>
+              <w:rPr>
+                <w:rFonts w:ascii="TH Sarabun New" w:hAnsi="TH Sarabun New"/>
+                <w:sz w:val="32"/>
+                <w:szCs w:val="32"/>
+              </w:rPr>
+            </w:pPr>
+            <w:r>
+              <w:rPr>
+                <w:rFonts w:ascii="TH Sarabun New" w:hAnsi="TH Sarabun New" w:hint="cs"/>
+                <w:sz w:val="32"/>
+                <w:szCs w:val="32"/>
+                <w:cs/>
+              </w:rPr>
+              <w:t xml:space="preserve">สมาชิกทีม </w:t>
+            </w:r>
+            <w:r>
+              <w:rPr>
+                <w:rFonts w:ascii="TH Sarabun New" w:hAnsi="TH Sarabun New"/>
+                <w:sz w:val="32"/>
+                <w:szCs w:val="32"/>
+              </w:rPr>
+              <w:t>4</w:t>
+            </w:r>
+          </w:p>
+        </w:tc>
+        <w:tc>
+          <w:tcPr>
+            <w:tcW w:w="1551" w:type="dxa"/>
+            <w:shd w:val="clear" w:color="auto" w:fill="auto"/>
+          </w:tcPr>
+          <w:p>
+            <w:pPr>
+              <w:jc w:val="center"/>
+              <w:rPr>
+                <w:rFonts w:ascii="TH Sarabun New" w:hAnsi="TH Sarabun New"/>
+                <w:sz w:val="32"/>
+                <w:szCs w:val="32"/>
+              </w:rPr>
+            </w:pPr>
+            <w:r>
+              <w:rPr>
+                <w:rFonts w:ascii="TH Sarabun New" w:hAnsi="TH Sarabun New" w:hint="cs"/>
+                <w:sz w:val="32"/>
+                <w:szCs w:val="32"/>
+                <w:cs/>
+              </w:rPr>
+              <w:t xml:space="preserve">สมาชิกทีม </w:t>
+            </w:r>
+            <w:r>
+              <w:rPr>
+                <w:rFonts w:ascii="TH Sarabun New" w:hAnsi="TH Sarabun New"/>
+                <w:sz w:val="32"/>
+                <w:szCs w:val="32"/>
+              </w:rPr>
+              <w:t>4</w:t>
+            </w:r>
+          </w:p>
+        </w:tc>
+      </w:tr>
+      <w:tr>
+        <w:tc>
+          <w:tcPr>
+            <w:tcW w:w="985" w:type="dxa"/>
+            <w:shd w:val="clear" w:color="auto" w:fill="auto"/>
+          </w:tcPr>
+          <w:p>
+            <w:pPr>
+              <w:jc w:val="center"/>
+              <w:rPr>
+                <w:rFonts w:ascii="TH Sarabun New" w:hAnsi="TH Sarabun New"/>
+                <w:sz w:val="32"/>
+                <w:szCs w:val="32"/>
+              </w:rPr>
+            </w:pPr>
+            <w:r>
+              <w:rPr>
+                <w:rFonts w:ascii="TH Sarabun New" w:hAnsi="TH Sarabun New"/>
+                <w:sz w:val="32"/>
+                <w:szCs w:val="32"/>
+              </w:rPr>
+              <w:t>1.4.1</w:t>
+            </w:r>
+          </w:p>
+        </w:tc>
+        <w:tc>
+          <w:tcPr>
+            <w:tcW w:w="1980" w:type="dxa"/>
+            <w:shd w:val="clear" w:color="auto" w:fill="auto"/>
+          </w:tcPr>
+          <w:p>
+            <w:pPr>
+              <w:jc w:val="center"/>
+              <w:rPr>
+                <w:rFonts w:ascii="TH Sarabun New" w:hAnsi="TH Sarabun New"/>
+                <w:sz w:val="32"/>
+                <w:szCs w:val="32"/>
+              </w:rPr>
+            </w:pPr>
+            <w:r>
+              <w:rPr>
+                <w:rFonts w:ascii="TH Sarabun New" w:hAnsi="TH Sarabun New"/>
+                <w:sz w:val="32"/>
+                <w:szCs w:val="32"/>
+              </w:rPr>
+              <w:t xml:space="preserve">23 </w:t>
+            </w:r>
+            <w:r>
+              <w:rPr>
+                <w:rFonts w:ascii="TH Sarabun New" w:hAnsi="TH Sarabun New"/>
+                <w:sz w:val="32"/>
+                <w:szCs w:val="32"/>
+                <w:cs/>
+              </w:rPr>
+              <w:t>กรกฎาคม</w:t>
+            </w:r>
+            <w:r>
+              <w:rPr>
+                <w:rFonts w:ascii="TH Sarabun New" w:hAnsi="TH Sarabun New" w:hint="cs"/>
+                <w:sz w:val="32"/>
+                <w:szCs w:val="32"/>
+                <w:cs/>
+              </w:rPr>
+              <w:t xml:space="preserve"> </w:t>
+            </w:r>
+            <w:r>
+              <w:rPr>
+                <w:rFonts w:ascii="TH Sarabun New" w:hAnsi="TH Sarabun New"/>
+                <w:sz w:val="32"/>
+                <w:szCs w:val="32"/>
+              </w:rPr>
+              <w:t>2564</w:t>
+            </w:r>
+          </w:p>
+        </w:tc>
+        <w:tc>
+          <w:tcPr>
+            <w:tcW w:w="2160" w:type="dxa"/>
+            <w:shd w:val="clear" w:color="auto" w:fill="auto"/>
+          </w:tcPr>
+          <w:p>
+            <w:pPr>
+              <w:rPr>
                 <w:rFonts w:ascii="TH Sarabun New" w:hAnsi="TH Sarabun New" w:hint="cs"/>
                 <w:sz w:val="32"/>
                 <w:szCs w:val="32"/>
@@ -2894,14 +4167,14 @@
         </w:tc>
         <w:tc>
           <w:tcPr>
-            <w:tcW w:w="1511" w:type="dxa"/>
-            <w:shd w:val="clear" w:color="auto" w:fill="auto"/>
-          </w:tcPr>
-          <w:p>
-            <w:pPr>
-              <w:jc w:val="center"/>
-              <w:rPr>
-                <w:rFonts w:ascii="TH Sarabun New" w:hAnsi="TH Sarabun New" w:hint="cs"/>
+            <w:tcW w:w="1620" w:type="dxa"/>
+            <w:shd w:val="clear" w:color="auto" w:fill="auto"/>
+          </w:tcPr>
+          <w:p>
+            <w:pPr>
+              <w:jc w:val="center"/>
+              <w:rPr>
+                <w:rFonts w:ascii="TH Sarabun New" w:hAnsi="TH Sarabun New"/>
                 <w:sz w:val="32"/>
                 <w:szCs w:val="32"/>
                 <w:cs/>
@@ -2928,14 +4201,14 @@
         </w:tc>
         <w:tc>
           <w:tcPr>
-            <w:tcW w:w="1660" w:type="dxa"/>
-            <w:shd w:val="clear" w:color="auto" w:fill="auto"/>
-          </w:tcPr>
-          <w:p>
-            <w:pPr>
-              <w:jc w:val="center"/>
-              <w:rPr>
-                <w:rFonts w:ascii="TH Sarabun New" w:hAnsi="TH Sarabun New" w:hint="cs"/>
+            <w:tcW w:w="1551" w:type="dxa"/>
+            <w:shd w:val="clear" w:color="auto" w:fill="auto"/>
+          </w:tcPr>
+          <w:p>
+            <w:pPr>
+              <w:jc w:val="center"/>
+              <w:rPr>
+                <w:rFonts w:ascii="TH Sarabun New" w:hAnsi="TH Sarabun New"/>
                 <w:sz w:val="32"/>
                 <w:szCs w:val="32"/>
                 <w:cs/>

</xml_diff>